<commit_message>
Submitted first attempt. Converted .docx into .pdf
</commit_message>
<xml_diff>
--- a/ExU/Documentation/FP1-Report-G47-350-1201.docx
+++ b/ExU/Documentation/FP1-Report-G47-350-1201.docx
@@ -2,6 +2,8 @@
 <file path=word/document.xml><?xml version="1.0" encoding="utf-8"?>
 <w:document xmlns:wpc="http://schemas.microsoft.com/office/word/2010/wordprocessingCanvas" xmlns:cx="http://schemas.microsoft.com/office/drawing/2014/chartex" xmlns:cx1="http://schemas.microsoft.com/office/drawing/2015/9/8/chartex" xmlns:cx2="http://schemas.microsoft.com/office/drawing/2015/10/21/chartex" xmlns:cx3="http://schemas.microsoft.com/office/drawing/2016/5/9/chartex" xmlns:cx4="http://schemas.microsoft.com/office/drawing/2016/5/10/chartex" xmlns:cx5="http://schemas.microsoft.com/office/drawing/2016/5/11/chartex" xmlns:cx6="http://schemas.microsoft.com/office/drawing/2016/5/12/chartex" xmlns:cx7="http://schemas.microsoft.com/office/drawing/2016/5/13/chartex" xmlns:cx8="http://schemas.microsoft.com/office/drawing/2016/5/14/chartex" xmlns:mc="http://schemas.openxmlformats.org/markup-compatibility/2006" xmlns:aink="http://schemas.microsoft.com/office/drawing/2016/ink" xmlns:am3d="http://schemas.microsoft.com/office/drawing/2017/model3d" xmlns:o="urn:schemas-microsoft-com:office:office" xmlns:r="http://schemas.openxmlformats.org/officeDocument/2006/relationships" xmlns:m="http://schemas.openxmlformats.org/officeDocument/2006/math" xmlns:v="urn:schemas-microsoft-com:vml" xmlns:wp14="http://schemas.microsoft.com/office/word/2010/wordprocessingDrawing" xmlns:wp="http://schemas.openxmlformats.org/drawingml/2006/wordprocessingDrawing" xmlns:w10="urn:schemas-microsoft-com:office:word" xmlns:w="http://schemas.openxmlformats.org/wordprocessingml/2006/main" xmlns:w14="http://schemas.microsoft.com/office/word/2010/wordml" xmlns:w15="http://schemas.microsoft.com/office/word/2012/wordml" xmlns:w16cid="http://schemas.microsoft.com/office/word/2016/wordml/cid" xmlns:w16se="http://schemas.microsoft.com/office/word/2015/wordml/symex" xmlns:wpg="http://schemas.microsoft.com/office/word/2010/wordprocessingGroup" xmlns:wpi="http://schemas.microsoft.com/office/word/2010/wordprocessingInk" xmlns:wne="http://schemas.microsoft.com/office/word/2006/wordml" xmlns:wps="http://schemas.microsoft.com/office/word/2010/wordprocessingShape" mc:Ignorable="w14 w15 w16se w16cid wp14">
   <w:body>
+    <w:bookmarkStart w:id="0" w:name="_GoBack" w:displacedByCustomXml="next"/>
+    <w:bookmarkEnd w:id="0" w:displacedByCustomXml="next"/>
     <w:sdt>
       <w:sdtPr>
         <w:id w:val="724413821"/>
@@ -2037,12 +2039,12 @@
         <w:pStyle w:val="Heading1"/>
         <w:spacing w:after="240"/>
       </w:pPr>
-      <w:bookmarkStart w:id="0" w:name="_Toc37020161"/>
+      <w:bookmarkStart w:id="1" w:name="_Toc37020161"/>
       <w:r>
         <w:lastRenderedPageBreak/>
         <w:t>Introduction</w:t>
       </w:r>
-      <w:bookmarkEnd w:id="0"/>
+      <w:bookmarkEnd w:id="1"/>
     </w:p>
     <w:p>
       <w:r>
@@ -2142,21 +2144,21 @@
       <w:pPr>
         <w:pStyle w:val="Heading1"/>
       </w:pPr>
-      <w:bookmarkStart w:id="1" w:name="_Toc37020162"/>
+      <w:bookmarkStart w:id="2" w:name="_Toc37020162"/>
       <w:r>
         <w:t>LogicUnit</w:t>
       </w:r>
-      <w:bookmarkEnd w:id="1"/>
+      <w:bookmarkEnd w:id="2"/>
     </w:p>
     <w:p>
       <w:pPr>
         <w:pStyle w:val="Heading2"/>
       </w:pPr>
-      <w:bookmarkStart w:id="2" w:name="_Toc37020163"/>
+      <w:bookmarkStart w:id="3" w:name="_Toc37020163"/>
       <w:r>
         <w:t>Overview</w:t>
       </w:r>
-      <w:bookmarkEnd w:id="2"/>
+      <w:bookmarkEnd w:id="3"/>
     </w:p>
     <w:p>
       <w:r>
@@ -2425,8 +2427,8 @@
         <w:pStyle w:val="Caption"/>
         <w:jc w:val="center"/>
       </w:pPr>
-      <w:bookmarkStart w:id="3" w:name="_Ref36936006"/>
-      <w:bookmarkStart w:id="4" w:name="_Toc37020134"/>
+      <w:bookmarkStart w:id="4" w:name="_Ref36936006"/>
+      <w:bookmarkStart w:id="5" w:name="_Toc37020134"/>
       <w:r>
         <w:t xml:space="preserve">Figure </w:t>
       </w:r>
@@ -2448,11 +2450,11 @@
       <w:r>
         <w:fldChar w:fldCharType="end"/>
       </w:r>
-      <w:bookmarkEnd w:id="3"/>
+      <w:bookmarkEnd w:id="4"/>
       <w:r>
         <w:t>: Block Diagram of LogicUnit Circuit</w:t>
       </w:r>
-      <w:bookmarkEnd w:id="4"/>
+      <w:bookmarkEnd w:id="5"/>
     </w:p>
     <w:tbl>
       <w:tblPr>
@@ -2670,8 +2672,8 @@
         <w:pStyle w:val="Caption"/>
         <w:jc w:val="center"/>
       </w:pPr>
-      <w:bookmarkStart w:id="5" w:name="_Ref36936054"/>
-      <w:bookmarkStart w:id="6" w:name="_Toc37020160"/>
+      <w:bookmarkStart w:id="6" w:name="_Ref36936054"/>
+      <w:bookmarkStart w:id="7" w:name="_Toc37020160"/>
       <w:r>
         <w:t xml:space="preserve">Table </w:t>
       </w:r>
@@ -2693,16 +2695,16 @@
       <w:r>
         <w:fldChar w:fldCharType="end"/>
       </w:r>
-      <w:bookmarkEnd w:id="5"/>
+      <w:bookmarkEnd w:id="6"/>
       <w:r>
         <w:t xml:space="preserve">: </w:t>
       </w:r>
-      <w:bookmarkStart w:id="7" w:name="_Ref36936049"/>
+      <w:bookmarkStart w:id="8" w:name="_Ref36936049"/>
       <w:r>
         <w:t>Truth Table of LogicUnit</w:t>
       </w:r>
-      <w:bookmarkEnd w:id="6"/>
       <w:bookmarkEnd w:id="7"/>
+      <w:bookmarkEnd w:id="8"/>
     </w:p>
     <w:p>
       <w:pPr>
@@ -2768,8 +2770,8 @@
         <w:pStyle w:val="Caption"/>
         <w:jc w:val="center"/>
       </w:pPr>
-      <w:bookmarkStart w:id="8" w:name="_Ref36937918"/>
-      <w:bookmarkStart w:id="9" w:name="_Toc37020135"/>
+      <w:bookmarkStart w:id="9" w:name="_Ref36937918"/>
+      <w:bookmarkStart w:id="10" w:name="_Toc37020135"/>
       <w:r>
         <w:t xml:space="preserve">Figure </w:t>
       </w:r>
@@ -2791,11 +2793,11 @@
       <w:r>
         <w:fldChar w:fldCharType="end"/>
       </w:r>
-      <w:bookmarkEnd w:id="8"/>
+      <w:bookmarkEnd w:id="9"/>
       <w:r>
         <w:t>: VHDL Interface of LogicUnit</w:t>
       </w:r>
-      <w:bookmarkEnd w:id="9"/>
+      <w:bookmarkEnd w:id="10"/>
     </w:p>
     <w:p/>
     <w:p/>
@@ -2803,12 +2805,12 @@
       <w:pPr>
         <w:pStyle w:val="Heading2"/>
       </w:pPr>
-      <w:bookmarkStart w:id="10" w:name="_Toc37020164"/>
+      <w:bookmarkStart w:id="11" w:name="_Toc37020164"/>
       <w:r>
         <w:lastRenderedPageBreak/>
         <w:t>Functional Behaviour</w:t>
       </w:r>
-      <w:bookmarkEnd w:id="10"/>
+      <w:bookmarkEnd w:id="11"/>
     </w:p>
     <w:p>
       <w:r>
@@ -2996,8 +2998,8 @@
         <w:pStyle w:val="Caption"/>
         <w:jc w:val="center"/>
       </w:pPr>
-      <w:bookmarkStart w:id="11" w:name="_Ref36949240"/>
-      <w:bookmarkStart w:id="12" w:name="_Toc37020136"/>
+      <w:bookmarkStart w:id="12" w:name="_Ref36949240"/>
+      <w:bookmarkStart w:id="13" w:name="_Toc37020136"/>
       <w:r>
         <w:t xml:space="preserve">Figure </w:t>
       </w:r>
@@ -3019,7 +3021,7 @@
       <w:r>
         <w:fldChar w:fldCharType="end"/>
       </w:r>
-      <w:bookmarkEnd w:id="11"/>
+      <w:bookmarkEnd w:id="12"/>
       <w:r>
         <w:t xml:space="preserve">: Functional Simulation </w:t>
       </w:r>
@@ -3029,7 +3031,7 @@
       <w:r>
         <w:t xml:space="preserve"> LogicUnit from t=0 to t=70ns</w:t>
       </w:r>
-      <w:bookmarkEnd w:id="12"/>
+      <w:bookmarkEnd w:id="13"/>
     </w:p>
     <w:p>
       <w:pPr>
@@ -3094,8 +3096,8 @@
         <w:pStyle w:val="Caption"/>
         <w:jc w:val="center"/>
       </w:pPr>
-      <w:bookmarkStart w:id="13" w:name="_Ref36949246"/>
-      <w:bookmarkStart w:id="14" w:name="_Toc37020137"/>
+      <w:bookmarkStart w:id="14" w:name="_Ref36949246"/>
+      <w:bookmarkStart w:id="15" w:name="_Toc37020137"/>
       <w:r>
         <w:t xml:space="preserve">Figure </w:t>
       </w:r>
@@ -3117,7 +3119,7 @@
       <w:r>
         <w:fldChar w:fldCharType="end"/>
       </w:r>
-      <w:bookmarkEnd w:id="13"/>
+      <w:bookmarkEnd w:id="14"/>
       <w:r>
         <w:t xml:space="preserve">: Functional Simulation </w:t>
       </w:r>
@@ -3127,7 +3129,7 @@
       <w:r>
         <w:t>from measurement #458 to measurement #464</w:t>
       </w:r>
-      <w:bookmarkEnd w:id="14"/>
+      <w:bookmarkEnd w:id="15"/>
     </w:p>
     <w:p>
       <w:pPr>
@@ -3192,8 +3194,8 @@
         <w:pStyle w:val="Caption"/>
         <w:jc w:val="center"/>
       </w:pPr>
-      <w:bookmarkStart w:id="15" w:name="_Ref36949250"/>
-      <w:bookmarkStart w:id="16" w:name="_Toc37020138"/>
+      <w:bookmarkStart w:id="16" w:name="_Ref36949250"/>
+      <w:bookmarkStart w:id="17" w:name="_Toc37020138"/>
       <w:r>
         <w:t xml:space="preserve">Figure </w:t>
       </w:r>
@@ -3215,7 +3217,7 @@
       <w:r>
         <w:fldChar w:fldCharType="end"/>
       </w:r>
-      <w:bookmarkEnd w:id="15"/>
+      <w:bookmarkEnd w:id="16"/>
       <w:r>
         <w:t xml:space="preserve">: Functional Simulation </w:t>
       </w:r>
@@ -3225,7 +3227,7 @@
       <w:r>
         <w:t>from measurement #770 to measurement #772</w:t>
       </w:r>
-      <w:bookmarkEnd w:id="16"/>
+      <w:bookmarkEnd w:id="17"/>
     </w:p>
     <w:p>
       <w:pPr>
@@ -3244,12 +3246,12 @@
       <w:pPr>
         <w:pStyle w:val="Heading2"/>
       </w:pPr>
-      <w:bookmarkStart w:id="17" w:name="_Toc37020165"/>
+      <w:bookmarkStart w:id="18" w:name="_Toc37020165"/>
       <w:r>
         <w:lastRenderedPageBreak/>
         <w:t>Circuit Synthesis</w:t>
       </w:r>
-      <w:bookmarkEnd w:id="17"/>
+      <w:bookmarkEnd w:id="18"/>
     </w:p>
     <w:p/>
     <w:p>
@@ -3368,7 +3370,7 @@
         <w:pStyle w:val="Caption"/>
         <w:jc w:val="center"/>
       </w:pPr>
-      <w:bookmarkStart w:id="18" w:name="_Toc37020139"/>
+      <w:bookmarkStart w:id="19" w:name="_Toc37020139"/>
       <w:r>
         <w:t xml:space="preserve">Figure </w:t>
       </w:r>
@@ -3393,7 +3395,7 @@
       <w:r>
         <w:t>: Synthesised Circuit of LogicUnit</w:t>
       </w:r>
-      <w:bookmarkEnd w:id="18"/>
+      <w:bookmarkEnd w:id="19"/>
     </w:p>
     <w:p>
       <w:r>
@@ -3404,12 +3406,12 @@
       <w:pPr>
         <w:pStyle w:val="Heading2"/>
       </w:pPr>
-      <w:bookmarkStart w:id="19" w:name="_Toc37020166"/>
+      <w:bookmarkStart w:id="20" w:name="_Toc37020166"/>
       <w:r>
         <w:lastRenderedPageBreak/>
         <w:t>Timing Simulations</w:t>
       </w:r>
-      <w:bookmarkEnd w:id="19"/>
+      <w:bookmarkEnd w:id="20"/>
     </w:p>
     <w:p>
       <w:pPr>
@@ -3468,7 +3470,7 @@
         <w:pStyle w:val="Caption"/>
         <w:jc w:val="center"/>
       </w:pPr>
-      <w:bookmarkStart w:id="20" w:name="_Toc37020140"/>
+      <w:bookmarkStart w:id="21" w:name="_Toc37020140"/>
       <w:r>
         <w:t xml:space="preserve">Figure </w:t>
       </w:r>
@@ -3502,7 +3504,7 @@
       <w:r>
         <w:t xml:space="preserve"> Measurement #1</w:t>
       </w:r>
-      <w:bookmarkEnd w:id="20"/>
+      <w:bookmarkEnd w:id="21"/>
     </w:p>
     <w:p>
       <w:pPr>
@@ -3568,7 +3570,7 @@
         <w:pStyle w:val="Caption"/>
         <w:jc w:val="center"/>
       </w:pPr>
-      <w:bookmarkStart w:id="21" w:name="_Toc37020141"/>
+      <w:bookmarkStart w:id="22" w:name="_Toc37020141"/>
       <w:r>
         <w:t xml:space="preserve">Figure </w:t>
       </w:r>
@@ -3599,7 +3601,7 @@
       <w:r>
         <w:t>from measurement #400 to measurement #416</w:t>
       </w:r>
-      <w:bookmarkEnd w:id="21"/>
+      <w:bookmarkEnd w:id="22"/>
     </w:p>
     <w:p>
       <w:r>
@@ -3619,8 +3621,6 @@
       <w:r>
         <w:t>all</w:t>
       </w:r>
-      <w:bookmarkStart w:id="22" w:name="_GoBack"/>
-      <w:bookmarkEnd w:id="22"/>
       <w:r>
         <w:t xml:space="preserve"> the test cases. </w:t>
       </w:r>
@@ -4635,7 +4635,7 @@
                           <w:noProof/>
                         </w:rPr>
                       </w:pPr>
-                      <w:bookmarkStart w:id="34" w:name="_Toc37020148"/>
+                      <w:bookmarkStart w:id="33" w:name="_Toc37020148"/>
                       <w:r>
                         <w:t xml:space="preserve">Figure </w:t>
                       </w:r>
@@ -4669,7 +4669,7 @@
                       <w:r>
                         <w:t>Unit from beginning of measurement #61 to end of measurement #66</w:t>
                       </w:r>
-                      <w:bookmarkEnd w:id="34"/>
+                      <w:bookmarkEnd w:id="33"/>
                     </w:p>
                   </w:txbxContent>
                 </v:textbox>
@@ -4797,7 +4797,7 @@
                                 <w:noProof/>
                               </w:rPr>
                             </w:pPr>
-                            <w:bookmarkStart w:id="33" w:name="_Toc37020149"/>
+                            <w:bookmarkStart w:id="34" w:name="_Toc37020149"/>
                             <w:r>
                               <w:t xml:space="preserve">Figure </w:t>
                             </w:r>
@@ -4822,7 +4822,7 @@
                             <w:r>
                               <w:t>: Functional Simulation of the ArithUnit from beginning of measurement #118 till 5 ns after the start of measurement #120</w:t>
                             </w:r>
-                            <w:bookmarkEnd w:id="33"/>
+                            <w:bookmarkEnd w:id="34"/>
                           </w:p>
                         </w:txbxContent>
                       </wps:txbx>
@@ -4851,7 +4851,7 @@
                           <w:noProof/>
                         </w:rPr>
                       </w:pPr>
-                      <w:bookmarkStart w:id="36" w:name="_Toc37020149"/>
+                      <w:bookmarkStart w:id="35" w:name="_Toc37020149"/>
                       <w:r>
                         <w:t xml:space="preserve">Figure </w:t>
                       </w:r>
@@ -4874,17 +4874,9 @@
                         <w:fldChar w:fldCharType="end"/>
                       </w:r>
                       <w:r>
-                        <w:t xml:space="preserve">: Functional Simulation of the </w:t>
+                        <w:t>: Functional Simulation of the ArithUnit from beginning of measurement #118 till 5 ns after the start of measurement #120</w:t>
                       </w:r>
-                      <w:proofErr w:type="spellStart"/>
-                      <w:r>
-                        <w:t>ArithUnit</w:t>
-                      </w:r>
-                      <w:proofErr w:type="spellEnd"/>
-                      <w:r>
-                        <w:t xml:space="preserve"> from beginning of measurement #118 till 5 ns after the start of measurement #120</w:t>
-                      </w:r>
-                      <w:bookmarkEnd w:id="36"/>
+                      <w:bookmarkEnd w:id="35"/>
                     </w:p>
                   </w:txbxContent>
                 </v:textbox>
@@ -4973,7 +4965,7 @@
       <w:pPr>
         <w:pStyle w:val="Heading2"/>
       </w:pPr>
-      <w:bookmarkStart w:id="34" w:name="_Toc37020170"/>
+      <w:bookmarkStart w:id="36" w:name="_Toc37020170"/>
       <w:r>
         <w:rPr>
           <w:noProof/>
@@ -5084,7 +5076,7 @@
                                 <w:noProof/>
                               </w:rPr>
                             </w:pPr>
-                            <w:bookmarkStart w:id="35" w:name="_Toc37020150"/>
+                            <w:bookmarkStart w:id="37" w:name="_Toc37020150"/>
                             <w:r>
                               <w:t xml:space="preserve">Figure </w:t>
                             </w:r>
@@ -5109,7 +5101,7 @@
                             <w:r>
                               <w:t>: RTL synthesized circuit of the ArithUnit</w:t>
                             </w:r>
-                            <w:bookmarkEnd w:id="35"/>
+                            <w:bookmarkEnd w:id="37"/>
                           </w:p>
                         </w:txbxContent>
                       </wps:txbx>
@@ -5138,7 +5130,7 @@
                           <w:noProof/>
                         </w:rPr>
                       </w:pPr>
-                      <w:bookmarkStart w:id="39" w:name="_Toc37020150"/>
+                      <w:bookmarkStart w:id="38" w:name="_Toc37020150"/>
                       <w:r>
                         <w:t xml:space="preserve">Figure </w:t>
                       </w:r>
@@ -5161,14 +5153,9 @@
                         <w:fldChar w:fldCharType="end"/>
                       </w:r>
                       <w:r>
-                        <w:t xml:space="preserve">: RTL synthesized circuit of the </w:t>
+                        <w:t>: RTL synthesized circuit of the ArithUnit</w:t>
                       </w:r>
-                      <w:proofErr w:type="spellStart"/>
-                      <w:r>
-                        <w:t>ArithUnit</w:t>
-                      </w:r>
-                      <w:bookmarkEnd w:id="39"/>
-                      <w:proofErr w:type="spellEnd"/>
+                      <w:bookmarkEnd w:id="38"/>
                     </w:p>
                   </w:txbxContent>
                 </v:textbox>
@@ -5181,7 +5168,7 @@
       <w:r>
         <w:t>Circuit Synthesis</w:t>
       </w:r>
-      <w:bookmarkEnd w:id="34"/>
+      <w:bookmarkEnd w:id="36"/>
     </w:p>
     <w:p>
       <w:r>
@@ -5234,7 +5221,7 @@
                                 <w:noProof/>
                               </w:rPr>
                             </w:pPr>
-                            <w:bookmarkStart w:id="36" w:name="_Toc37020151"/>
+                            <w:bookmarkStart w:id="39" w:name="_Toc37020151"/>
                             <w:r>
                               <w:t xml:space="preserve">Figure </w:t>
                             </w:r>
@@ -5259,7 +5246,7 @@
                             <w:r>
                               <w:t>: Panned-out view of the RTL synthesized circuit of the ArithUnit</w:t>
                             </w:r>
-                            <w:bookmarkEnd w:id="36"/>
+                            <w:bookmarkEnd w:id="39"/>
                           </w:p>
                         </w:txbxContent>
                       </wps:txbx>
@@ -5288,7 +5275,7 @@
                           <w:noProof/>
                         </w:rPr>
                       </w:pPr>
-                      <w:bookmarkStart w:id="41" w:name="_Toc37020151"/>
+                      <w:bookmarkStart w:id="40" w:name="_Toc37020151"/>
                       <w:r>
                         <w:t xml:space="preserve">Figure </w:t>
                       </w:r>
@@ -5311,14 +5298,9 @@
                         <w:fldChar w:fldCharType="end"/>
                       </w:r>
                       <w:r>
-                        <w:t xml:space="preserve">: Panned-out view of the RTL synthesized circuit of the </w:t>
+                        <w:t>: Panned-out view of the RTL synthesized circuit of the ArithUnit</w:t>
                       </w:r>
-                      <w:proofErr w:type="spellStart"/>
-                      <w:r>
-                        <w:t>ArithUnit</w:t>
-                      </w:r>
-                      <w:bookmarkEnd w:id="41"/>
-                      <w:proofErr w:type="spellEnd"/>
+                      <w:bookmarkEnd w:id="40"/>
                     </w:p>
                   </w:txbxContent>
                 </v:textbox>
@@ -5462,8 +5444,8 @@
       <w:pPr>
         <w:pStyle w:val="Heading2"/>
       </w:pPr>
-      <w:bookmarkStart w:id="37" w:name="_Toc37014971"/>
-      <w:bookmarkStart w:id="38" w:name="_Toc37020171"/>
+      <w:bookmarkStart w:id="41" w:name="_Toc37014971"/>
+      <w:bookmarkStart w:id="42" w:name="_Toc37020171"/>
       <w:r>
         <w:rPr>
           <w:noProof/>
@@ -5525,15 +5507,15 @@
           </wp:anchor>
         </w:drawing>
       </w:r>
-      <w:bookmarkEnd w:id="37"/>
-      <w:bookmarkEnd w:id="38"/>
+      <w:bookmarkEnd w:id="41"/>
+      <w:bookmarkEnd w:id="42"/>
     </w:p>
     <w:p>
       <w:pPr>
         <w:pStyle w:val="Caption"/>
         <w:jc w:val="center"/>
       </w:pPr>
-      <w:bookmarkStart w:id="39" w:name="_Toc37020152"/>
+      <w:bookmarkStart w:id="43" w:name="_Toc37020152"/>
       <w:r>
         <w:t xml:space="preserve">Figure </w:t>
       </w:r>
@@ -5558,13 +5540,13 @@
       <w:r>
         <w:t>: RTL synthesized circuit diagram of Adder</w:t>
       </w:r>
-      <w:bookmarkEnd w:id="39"/>
-    </w:p>
-    <w:bookmarkStart w:id="40" w:name="_Toc37020172"/>
+      <w:bookmarkEnd w:id="43"/>
+    </w:p>
     <w:p>
       <w:pPr>
         <w:pStyle w:val="Heading2"/>
       </w:pPr>
+      <w:bookmarkStart w:id="44" w:name="_Toc37020172"/>
       <w:r>
         <w:rPr>
           <w:noProof/>
@@ -5615,7 +5597,7 @@
                                 <w:noProof/>
                               </w:rPr>
                             </w:pPr>
-                            <w:bookmarkStart w:id="41" w:name="_Toc37020153"/>
+                            <w:bookmarkStart w:id="45" w:name="_Toc37020153"/>
                             <w:r>
                               <w:t xml:space="preserve">Figure </w:t>
                             </w:r>
@@ -5643,7 +5625,7 @@
                             <w:r>
                               <w:t>from t = 0 to a few ns into the beginning of measurement #2</w:t>
                             </w:r>
-                            <w:bookmarkEnd w:id="41"/>
+                            <w:bookmarkEnd w:id="45"/>
                           </w:p>
                         </w:txbxContent>
                       </wps:txbx>
@@ -5672,7 +5654,7 @@
                           <w:noProof/>
                         </w:rPr>
                       </w:pPr>
-                      <w:bookmarkStart w:id="47" w:name="_Toc37020153"/>
+                      <w:bookmarkStart w:id="46" w:name="_Toc37020153"/>
                       <w:r>
                         <w:t xml:space="preserve">Figure </w:t>
                       </w:r>
@@ -5695,20 +5677,12 @@
                         <w:fldChar w:fldCharType="end"/>
                       </w:r>
                       <w:r>
-                        <w:t xml:space="preserve">: Timing Simulation for the </w:t>
-                      </w:r>
-                      <w:proofErr w:type="spellStart"/>
-                      <w:r>
-                        <w:t>ArithUnit</w:t>
-                      </w:r>
-                      <w:proofErr w:type="spellEnd"/>
-                      <w:r>
-                        <w:t xml:space="preserve"> </w:t>
+                        <w:t xml:space="preserve">: Timing Simulation for the ArithUnit </w:t>
                       </w:r>
                       <w:r>
                         <w:t>from t = 0 to a few ns into the beginning of measurement #2</w:t>
                       </w:r>
-                      <w:bookmarkEnd w:id="47"/>
+                      <w:bookmarkEnd w:id="46"/>
                     </w:p>
                   </w:txbxContent>
                 </v:textbox>
@@ -5721,7 +5695,7 @@
       <w:r>
         <w:t>Timing Simulations</w:t>
       </w:r>
-      <w:bookmarkEnd w:id="40"/>
+      <w:bookmarkEnd w:id="44"/>
     </w:p>
     <w:p>
       <w:r>
@@ -5881,7 +5855,7 @@
                                 <w:noProof/>
                               </w:rPr>
                             </w:pPr>
-                            <w:bookmarkStart w:id="42" w:name="_Toc37020154"/>
+                            <w:bookmarkStart w:id="47" w:name="_Toc37020154"/>
                             <w:r>
                               <w:t xml:space="preserve">Figure </w:t>
                             </w:r>
@@ -5915,7 +5889,7 @@
                             <w:r>
                               <w:t>6</w:t>
                             </w:r>
-                            <w:bookmarkEnd w:id="42"/>
+                            <w:bookmarkEnd w:id="47"/>
                           </w:p>
                         </w:txbxContent>
                       </wps:txbx>
@@ -5944,7 +5918,7 @@
                           <w:noProof/>
                         </w:rPr>
                       </w:pPr>
-                      <w:bookmarkStart w:id="49" w:name="_Toc37020154"/>
+                      <w:bookmarkStart w:id="48" w:name="_Toc37020154"/>
                       <w:r>
                         <w:t xml:space="preserve">Figure </w:t>
                       </w:r>
@@ -5970,15 +5944,7 @@
                         <w:t xml:space="preserve">: </w:t>
                       </w:r>
                       <w:r>
-                        <w:t xml:space="preserve">Timing Simulation for the </w:t>
-                      </w:r>
-                      <w:proofErr w:type="spellStart"/>
-                      <w:r>
-                        <w:t>ArithUnit</w:t>
-                      </w:r>
-                      <w:proofErr w:type="spellEnd"/>
-                      <w:r>
-                        <w:t xml:space="preserve"> </w:t>
+                        <w:t xml:space="preserve">Timing Simulation for the ArithUnit </w:t>
                       </w:r>
                       <w:r>
                         <w:t>from beginning of measurement #61 to end of measurement #6</w:t>
@@ -5986,7 +5952,7 @@
                       <w:r>
                         <w:t>6</w:t>
                       </w:r>
-                      <w:bookmarkEnd w:id="49"/>
+                      <w:bookmarkEnd w:id="48"/>
                     </w:p>
                   </w:txbxContent>
                 </v:textbox>
@@ -6060,7 +6026,6 @@
         <w:br w:type="page"/>
       </w:r>
     </w:p>
-    <w:bookmarkStart w:id="43" w:name="_Toc37020173"/>
     <w:p>
       <w:pPr>
         <w:pStyle w:val="Heading1"/>
@@ -6072,6 +6037,7 @@
           <w:docGrid w:linePitch="360"/>
         </w:sectPr>
       </w:pPr>
+      <w:bookmarkStart w:id="49" w:name="_Toc37020173"/>
       <w:r>
         <w:rPr>
           <w:noProof/>
@@ -6122,7 +6088,7 @@
                                 <w:noProof/>
                               </w:rPr>
                             </w:pPr>
-                            <w:bookmarkStart w:id="44" w:name="_Toc37020155"/>
+                            <w:bookmarkStart w:id="50" w:name="_Toc37020155"/>
                             <w:r>
                               <w:t xml:space="preserve">Figure </w:t>
                             </w:r>
@@ -6153,7 +6119,7 @@
                             <w:r>
                               <w:t>from from beginning of measurement #120 till 5 ns after the end of measurement #120.</w:t>
                             </w:r>
-                            <w:bookmarkEnd w:id="44"/>
+                            <w:bookmarkEnd w:id="50"/>
                           </w:p>
                         </w:txbxContent>
                       </wps:txbx>
@@ -6182,7 +6148,7 @@
                           <w:noProof/>
                         </w:rPr>
                       </w:pPr>
-                      <w:bookmarkStart w:id="52" w:name="_Toc37020155"/>
+                      <w:bookmarkStart w:id="51" w:name="_Toc37020155"/>
                       <w:r>
                         <w:t xml:space="preserve">Figure </w:t>
                       </w:r>
@@ -6208,28 +6174,12 @@
                         <w:t xml:space="preserve">: </w:t>
                       </w:r>
                       <w:r>
-                        <w:t xml:space="preserve">Timing Simulation for the </w:t>
-                      </w:r>
-                      <w:proofErr w:type="spellStart"/>
-                      <w:r>
-                        <w:t>ArithUnit</w:t>
-                      </w:r>
-                      <w:proofErr w:type="spellEnd"/>
-                      <w:r>
-                        <w:t xml:space="preserve"> </w:t>
+                        <w:t xml:space="preserve">Timing Simulation for the ArithUnit </w:t>
                       </w:r>
                       <w:r>
-                        <w:t xml:space="preserve">from </w:t>
+                        <w:t>from from beginning of measurement #120 till 5 ns after the end of measurement #120.</w:t>
                       </w:r>
-                      <w:proofErr w:type="spellStart"/>
-                      <w:r>
-                        <w:t>from</w:t>
-                      </w:r>
-                      <w:proofErr w:type="spellEnd"/>
-                      <w:r>
-                        <w:t xml:space="preserve"> beginning of measurement #120 till 5 ns after the end of measurement #120.</w:t>
-                      </w:r>
-                      <w:bookmarkEnd w:id="52"/>
+                      <w:bookmarkEnd w:id="51"/>
                     </w:p>
                   </w:txbxContent>
                 </v:textbox>
@@ -6299,19 +6249,19 @@
           </wp:anchor>
         </w:drawing>
       </w:r>
-      <w:bookmarkEnd w:id="43"/>
+      <w:bookmarkEnd w:id="49"/>
     </w:p>
     <w:p>
       <w:pPr>
         <w:pStyle w:val="Heading1"/>
         <w:spacing w:after="240"/>
       </w:pPr>
-      <w:bookmarkStart w:id="45" w:name="_Toc37020174"/>
+      <w:bookmarkStart w:id="52" w:name="_Toc37020174"/>
       <w:r>
         <w:lastRenderedPageBreak/>
         <w:t>Conclusion</w:t>
       </w:r>
-      <w:bookmarkEnd w:id="45"/>
+      <w:bookmarkEnd w:id="52"/>
     </w:p>
     <w:p>
       <w:pPr>
@@ -6346,7 +6296,7 @@
       <w:pPr>
         <w:pStyle w:val="Heading1"/>
       </w:pPr>
-      <w:bookmarkStart w:id="46" w:name="_Toc37020175"/>
+      <w:bookmarkStart w:id="53" w:name="_Toc37020175"/>
       <w:r>
         <w:lastRenderedPageBreak/>
         <w:t>Appendi</w:t>
@@ -6354,22 +6304,22 @@
       <w:r>
         <w:t>x</w:t>
       </w:r>
-      <w:bookmarkEnd w:id="46"/>
+      <w:bookmarkEnd w:id="53"/>
     </w:p>
     <w:p>
       <w:pPr>
         <w:pStyle w:val="Heading2"/>
       </w:pPr>
-      <w:bookmarkStart w:id="47" w:name="_Ref36938591"/>
-      <w:bookmarkStart w:id="48" w:name="_Toc37020176"/>
+      <w:bookmarkStart w:id="54" w:name="_Ref36938591"/>
+      <w:bookmarkStart w:id="55" w:name="_Toc37020176"/>
       <w:r>
         <w:t xml:space="preserve">Appendix A: </w:t>
       </w:r>
       <w:r>
         <w:t>Logic Gates</w:t>
       </w:r>
-      <w:bookmarkEnd w:id="47"/>
-      <w:bookmarkEnd w:id="48"/>
+      <w:bookmarkEnd w:id="54"/>
+      <w:bookmarkEnd w:id="55"/>
     </w:p>
     <w:p>
       <w:r>
@@ -6577,8 +6527,8 @@
         <w:pStyle w:val="Caption"/>
         <w:jc w:val="center"/>
       </w:pPr>
-      <w:bookmarkStart w:id="49" w:name="_Ref36937746"/>
-      <w:bookmarkStart w:id="50" w:name="_Toc37020156"/>
+      <w:bookmarkStart w:id="56" w:name="_Ref36937746"/>
+      <w:bookmarkStart w:id="57" w:name="_Toc37020156"/>
       <w:r>
         <w:t xml:space="preserve">Figure </w:t>
       </w:r>
@@ -6600,11 +6550,11 @@
       <w:r>
         <w:fldChar w:fldCharType="end"/>
       </w:r>
-      <w:bookmarkEnd w:id="49"/>
+      <w:bookmarkEnd w:id="56"/>
       <w:r>
         <w:t>: VHDL Interface and Implementation of AndGate</w:t>
       </w:r>
-      <w:bookmarkEnd w:id="50"/>
+      <w:bookmarkEnd w:id="57"/>
     </w:p>
     <w:p>
       <w:pPr>
@@ -6670,8 +6620,8 @@
         <w:pStyle w:val="Caption"/>
         <w:jc w:val="center"/>
       </w:pPr>
-      <w:bookmarkStart w:id="51" w:name="_Ref36937753"/>
-      <w:bookmarkStart w:id="52" w:name="_Toc37020157"/>
+      <w:bookmarkStart w:id="58" w:name="_Ref36937753"/>
+      <w:bookmarkStart w:id="59" w:name="_Toc37020157"/>
       <w:r>
         <w:t xml:space="preserve">Figure </w:t>
       </w:r>
@@ -6693,11 +6643,11 @@
       <w:r>
         <w:fldChar w:fldCharType="end"/>
       </w:r>
-      <w:bookmarkEnd w:id="51"/>
+      <w:bookmarkEnd w:id="58"/>
       <w:r>
         <w:t>: VHDL Interface and Implementation of OrGate</w:t>
       </w:r>
-      <w:bookmarkEnd w:id="52"/>
+      <w:bookmarkEnd w:id="59"/>
     </w:p>
     <w:p>
       <w:pPr>
@@ -6764,8 +6714,8 @@
         <w:pStyle w:val="Caption"/>
         <w:jc w:val="center"/>
       </w:pPr>
-      <w:bookmarkStart w:id="53" w:name="_Ref36937758"/>
-      <w:bookmarkStart w:id="54" w:name="_Toc37020158"/>
+      <w:bookmarkStart w:id="60" w:name="_Ref36937758"/>
+      <w:bookmarkStart w:id="61" w:name="_Toc37020158"/>
       <w:r>
         <w:t xml:space="preserve">Figure </w:t>
       </w:r>
@@ -6787,11 +6737,11 @@
       <w:r>
         <w:fldChar w:fldCharType="end"/>
       </w:r>
-      <w:bookmarkEnd w:id="53"/>
+      <w:bookmarkEnd w:id="60"/>
       <w:r>
         <w:t>: VHDL Interface and Implementation of XorGate</w:t>
       </w:r>
-      <w:bookmarkEnd w:id="54"/>
+      <w:bookmarkEnd w:id="61"/>
     </w:p>
     <w:p>
       <w:r>
@@ -6889,8 +6839,8 @@
         <w:pStyle w:val="Caption"/>
         <w:jc w:val="center"/>
       </w:pPr>
-      <w:bookmarkStart w:id="55" w:name="_Ref36950643"/>
-      <w:bookmarkStart w:id="56" w:name="_Toc37020159"/>
+      <w:bookmarkStart w:id="62" w:name="_Ref36950643"/>
+      <w:bookmarkStart w:id="63" w:name="_Toc37020159"/>
       <w:r>
         <w:t xml:space="preserve">Figure </w:t>
       </w:r>
@@ -6912,11 +6862,11 @@
       <w:r>
         <w:fldChar w:fldCharType="end"/>
       </w:r>
-      <w:bookmarkEnd w:id="55"/>
+      <w:bookmarkEnd w:id="62"/>
       <w:r>
         <w:t>: Synthesised Circuits of AndGates, OrGates and XorGates respectively</w:t>
       </w:r>
-      <w:bookmarkEnd w:id="56"/>
+      <w:bookmarkEnd w:id="63"/>
     </w:p>
     <w:p>
       <w:r>
@@ -6928,11 +6878,11 @@
       <w:pPr>
         <w:pStyle w:val="Heading1"/>
       </w:pPr>
-      <w:bookmarkStart w:id="57" w:name="_Toc37020177"/>
+      <w:bookmarkStart w:id="64" w:name="_Toc37020177"/>
       <w:r>
         <w:t>Table of Tables</w:t>
       </w:r>
-      <w:bookmarkEnd w:id="57"/>
+      <w:bookmarkEnd w:id="64"/>
     </w:p>
     <w:p>
       <w:pPr>
@@ -7023,11 +6973,11 @@
       <w:r>
         <w:t xml:space="preserve"> </w:t>
       </w:r>
-      <w:bookmarkStart w:id="58" w:name="_Toc37020178"/>
+      <w:bookmarkStart w:id="65" w:name="_Toc37020178"/>
       <w:r>
         <w:t>Table of Figures</w:t>
       </w:r>
-      <w:bookmarkEnd w:id="58"/>
+      <w:bookmarkEnd w:id="65"/>
     </w:p>
     <w:p>
       <w:pPr>
@@ -9141,6 +9091,7 @@
                       <w:dataBinding w:prefixMappings="xmlns:ns0='http://purl.org/dc/elements/1.1/' xmlns:ns1='http://schemas.openxmlformats.org/package/2006/metadata/core-properties' " w:xpath="/ns1:coreProperties[1]/ns0:title[1]" w:storeItemID="{6C3C8BC8-F283-45AE-878A-BAB7291924A1}"/>
                       <w:text/>
                     </w:sdtPr>
+                    <w:sdtEndPr/>
                     <w:sdtContent>
                       <w:p>
                         <w:pPr>
@@ -9314,6 +9265,7 @@
                       <w:dataBinding w:prefixMappings="xmlns:ns0='http://purl.org/dc/elements/1.1/' xmlns:ns1='http://schemas.openxmlformats.org/package/2006/metadata/core-properties' " w:xpath="/ns1:coreProperties[1]/ns0:title[1]" w:storeItemID="{6C3C8BC8-F283-45AE-878A-BAB7291924A1}"/>
                       <w:text/>
                     </w:sdtPr>
+                    <w:sdtEndPr/>
                     <w:sdtContent>
                       <w:p>
                         <w:pPr>
@@ -9720,7 +9672,7 @@
       </w:pPr>
     </w:pPrDefault>
   </w:docDefaults>
-  <w:latentStyles w:defLockedState="0" w:defUIPriority="99" w:defSemiHidden="0" w:defUnhideWhenUsed="0" w:defQFormat="0" w:count="377">
+  <w:latentStyles w:defLockedState="0" w:defUIPriority="99" w:defSemiHidden="0" w:defUnhideWhenUsed="0" w:defQFormat="0" w:count="376">
     <w:lsdException w:name="Normal" w:uiPriority="0" w:qFormat="1"/>
     <w:lsdException w:name="heading 1" w:uiPriority="9" w:qFormat="1"/>
     <w:lsdException w:name="heading 2" w:semiHidden="1" w:uiPriority="9" w:unhideWhenUsed="1" w:qFormat="1"/>
@@ -10097,7 +10049,6 @@
     <w:lsdException w:name="Hashtag" w:semiHidden="1" w:unhideWhenUsed="1"/>
     <w:lsdException w:name="Unresolved Mention" w:semiHidden="1" w:unhideWhenUsed="1"/>
     <w:lsdException w:name="Smart Link" w:semiHidden="1" w:unhideWhenUsed="1"/>
-    <w:lsdException w:name="Smart Link Error" w:semiHidden="1" w:unhideWhenUsed="1"/>
   </w:latentStyles>
   <w:style w:type="paragraph" w:default="1" w:styleId="Normal">
     <w:name w:val="Normal"/>
@@ -10694,7 +10645,7 @@
 </file>
 
 <file path=customXml/itemProps1.xml><?xml version="1.0" encoding="utf-8"?>
-<ds:datastoreItem xmlns:ds="http://schemas.openxmlformats.org/officeDocument/2006/customXml" ds:itemID="{A848210F-689F-4FCE-BAF3-374A718328CC}">
+<ds:datastoreItem xmlns:ds="http://schemas.openxmlformats.org/officeDocument/2006/customXml" ds:itemID="{497E16ED-3031-4361-B944-59364D47C2BD}">
   <ds:schemaRefs>
     <ds:schemaRef ds:uri="http://schemas.openxmlformats.org/officeDocument/2006/bibliography"/>
   </ds:schemaRefs>

</xml_diff>

<commit_message>
Fixed minor issues in the report. Updated logs. Updated submission folder
</commit_message>
<xml_diff>
--- a/ExU/Documentation/FP1-Report-G47-350-1201.docx
+++ b/ExU/Documentation/FP1-Report-G47-350-1201.docx
@@ -2,8 +2,6 @@
 <file path=word/document.xml><?xml version="1.0" encoding="utf-8"?>
 <w:document xmlns:wpc="http://schemas.microsoft.com/office/word/2010/wordprocessingCanvas" xmlns:cx="http://schemas.microsoft.com/office/drawing/2014/chartex" xmlns:cx1="http://schemas.microsoft.com/office/drawing/2015/9/8/chartex" xmlns:cx2="http://schemas.microsoft.com/office/drawing/2015/10/21/chartex" xmlns:cx3="http://schemas.microsoft.com/office/drawing/2016/5/9/chartex" xmlns:cx4="http://schemas.microsoft.com/office/drawing/2016/5/10/chartex" xmlns:cx5="http://schemas.microsoft.com/office/drawing/2016/5/11/chartex" xmlns:cx6="http://schemas.microsoft.com/office/drawing/2016/5/12/chartex" xmlns:cx7="http://schemas.microsoft.com/office/drawing/2016/5/13/chartex" xmlns:cx8="http://schemas.microsoft.com/office/drawing/2016/5/14/chartex" xmlns:mc="http://schemas.openxmlformats.org/markup-compatibility/2006" xmlns:aink="http://schemas.microsoft.com/office/drawing/2016/ink" xmlns:am3d="http://schemas.microsoft.com/office/drawing/2017/model3d" xmlns:o="urn:schemas-microsoft-com:office:office" xmlns:r="http://schemas.openxmlformats.org/officeDocument/2006/relationships" xmlns:m="http://schemas.openxmlformats.org/officeDocument/2006/math" xmlns:v="urn:schemas-microsoft-com:vml" xmlns:wp14="http://schemas.microsoft.com/office/word/2010/wordprocessingDrawing" xmlns:wp="http://schemas.openxmlformats.org/drawingml/2006/wordprocessingDrawing" xmlns:w10="urn:schemas-microsoft-com:office:word" xmlns:w="http://schemas.openxmlformats.org/wordprocessingml/2006/main" xmlns:w14="http://schemas.microsoft.com/office/word/2010/wordml" xmlns:w15="http://schemas.microsoft.com/office/word/2012/wordml" xmlns:w16cid="http://schemas.microsoft.com/office/word/2016/wordml/cid" xmlns:w16se="http://schemas.microsoft.com/office/word/2015/wordml/symex" xmlns:wpg="http://schemas.microsoft.com/office/word/2010/wordprocessingGroup" xmlns:wpi="http://schemas.microsoft.com/office/word/2010/wordprocessingInk" xmlns:wne="http://schemas.microsoft.com/office/word/2006/wordml" xmlns:wps="http://schemas.microsoft.com/office/word/2010/wordprocessingShape" mc:Ignorable="w14 w15 w16se w16cid wp14">
   <w:body>
-    <w:bookmarkStart w:id="0" w:name="_GoBack" w:displacedByCustomXml="next"/>
-    <w:bookmarkEnd w:id="0" w:displacedByCustomXml="next"/>
     <w:sdt>
       <w:sdtPr>
         <w:id w:val="724413821"/>
@@ -406,7 +404,47 @@
                                     <w:szCs w:val="28"/>
                                     <w:lang w:val="en-MY"/>
                                   </w:rPr>
-                                  <w:t>Ryan Kiew Ruelt Yean | 301290779</w:t>
+                                  <w:t xml:space="preserve">Ryan </w:t>
+                                </w:r>
+                                <w:proofErr w:type="spellStart"/>
+                                <w:r>
+                                  <w:rPr>
+                                    <w:color w:val="4472C4" w:themeColor="accent1"/>
+                                    <w:sz w:val="28"/>
+                                    <w:szCs w:val="28"/>
+                                    <w:lang w:val="en-MY"/>
+                                  </w:rPr>
+                                  <w:t>Kiew</w:t>
+                                </w:r>
+                                <w:proofErr w:type="spellEnd"/>
+                                <w:r>
+                                  <w:rPr>
+                                    <w:color w:val="4472C4" w:themeColor="accent1"/>
+                                    <w:sz w:val="28"/>
+                                    <w:szCs w:val="28"/>
+                                    <w:lang w:val="en-MY"/>
+                                  </w:rPr>
+                                  <w:t xml:space="preserve"> </w:t>
+                                </w:r>
+                                <w:proofErr w:type="spellStart"/>
+                                <w:r>
+                                  <w:rPr>
+                                    <w:color w:val="4472C4" w:themeColor="accent1"/>
+                                    <w:sz w:val="28"/>
+                                    <w:szCs w:val="28"/>
+                                    <w:lang w:val="en-MY"/>
+                                  </w:rPr>
+                                  <w:t>Ruelt</w:t>
+                                </w:r>
+                                <w:proofErr w:type="spellEnd"/>
+                                <w:r>
+                                  <w:rPr>
+                                    <w:color w:val="4472C4" w:themeColor="accent1"/>
+                                    <w:sz w:val="28"/>
+                                    <w:szCs w:val="28"/>
+                                    <w:lang w:val="en-MY"/>
+                                  </w:rPr>
+                                  <w:t xml:space="preserve"> Yean | 301290779</w:t>
                                 </w:r>
                               </w:p>
                               <w:p>
@@ -427,8 +465,19 @@
                                     <w:szCs w:val="28"/>
                                     <w:lang w:val="en-MY"/>
                                   </w:rPr>
-                                  <w:t>Sachin Momuli</w:t>
+                                  <w:t xml:space="preserve">Sachin </w:t>
                                 </w:r>
+                                <w:proofErr w:type="spellStart"/>
+                                <w:r>
+                                  <w:rPr>
+                                    <w:color w:val="4472C4" w:themeColor="accent1"/>
+                                    <w:sz w:val="28"/>
+                                    <w:szCs w:val="28"/>
+                                    <w:lang w:val="en-MY"/>
+                                  </w:rPr>
+                                  <w:t>Momuli</w:t>
+                                </w:r>
+                                <w:proofErr w:type="spellEnd"/>
                                 <w:r>
                                   <w:rPr>
                                     <w:color w:val="4472C4" w:themeColor="accent1"/>
@@ -575,7 +624,47 @@
                               <w:szCs w:val="28"/>
                               <w:lang w:val="en-MY"/>
                             </w:rPr>
-                            <w:t>Ryan Kiew Ruelt Yean | 301290779</w:t>
+                            <w:t xml:space="preserve">Ryan </w:t>
+                          </w:r>
+                          <w:proofErr w:type="spellStart"/>
+                          <w:r>
+                            <w:rPr>
+                              <w:color w:val="4472C4" w:themeColor="accent1"/>
+                              <w:sz w:val="28"/>
+                              <w:szCs w:val="28"/>
+                              <w:lang w:val="en-MY"/>
+                            </w:rPr>
+                            <w:t>Kiew</w:t>
+                          </w:r>
+                          <w:proofErr w:type="spellEnd"/>
+                          <w:r>
+                            <w:rPr>
+                              <w:color w:val="4472C4" w:themeColor="accent1"/>
+                              <w:sz w:val="28"/>
+                              <w:szCs w:val="28"/>
+                              <w:lang w:val="en-MY"/>
+                            </w:rPr>
+                            <w:t xml:space="preserve"> </w:t>
+                          </w:r>
+                          <w:proofErr w:type="spellStart"/>
+                          <w:r>
+                            <w:rPr>
+                              <w:color w:val="4472C4" w:themeColor="accent1"/>
+                              <w:sz w:val="28"/>
+                              <w:szCs w:val="28"/>
+                              <w:lang w:val="en-MY"/>
+                            </w:rPr>
+                            <w:t>Ruelt</w:t>
+                          </w:r>
+                          <w:proofErr w:type="spellEnd"/>
+                          <w:r>
+                            <w:rPr>
+                              <w:color w:val="4472C4" w:themeColor="accent1"/>
+                              <w:sz w:val="28"/>
+                              <w:szCs w:val="28"/>
+                              <w:lang w:val="en-MY"/>
+                            </w:rPr>
+                            <w:t xml:space="preserve"> Yean | 301290779</w:t>
                           </w:r>
                         </w:p>
                         <w:p>
@@ -596,8 +685,19 @@
                               <w:szCs w:val="28"/>
                               <w:lang w:val="en-MY"/>
                             </w:rPr>
-                            <w:t>Sachin Momuli</w:t>
+                            <w:t xml:space="preserve">Sachin </w:t>
                           </w:r>
+                          <w:proofErr w:type="spellStart"/>
+                          <w:r>
+                            <w:rPr>
+                              <w:color w:val="4472C4" w:themeColor="accent1"/>
+                              <w:sz w:val="28"/>
+                              <w:szCs w:val="28"/>
+                              <w:lang w:val="en-MY"/>
+                            </w:rPr>
+                            <w:t>Momuli</w:t>
+                          </w:r>
+                          <w:proofErr w:type="spellEnd"/>
                           <w:r>
                             <w:rPr>
                               <w:color w:val="4472C4" w:themeColor="accent1"/>
@@ -923,7 +1023,7 @@
           <w:r>
             <w:fldChar w:fldCharType="separate"/>
           </w:r>
-          <w:hyperlink w:anchor="_Toc37020161" w:history="1">
+          <w:hyperlink w:anchor="_Toc37021871" w:history="1">
             <w:r>
               <w:rPr>
                 <w:rStyle w:val="Hyperlink"/>
@@ -950,7 +1050,7 @@
                 <w:noProof/>
                 <w:webHidden/>
               </w:rPr>
-              <w:instrText xml:space="preserve"> PAGEREF _Toc37020161 \h </w:instrText>
+              <w:instrText xml:space="preserve"> PAGEREF _Toc37021871 \h </w:instrText>
             </w:r>
             <w:r>
               <w:rPr>
@@ -992,7 +1092,7 @@
               <w:noProof/>
             </w:rPr>
           </w:pPr>
-          <w:hyperlink w:anchor="_Toc37020162" w:history="1">
+          <w:hyperlink w:anchor="_Toc37021872" w:history="1">
             <w:r>
               <w:rPr>
                 <w:rStyle w:val="Hyperlink"/>
@@ -1019,7 +1119,7 @@
                 <w:noProof/>
                 <w:webHidden/>
               </w:rPr>
-              <w:instrText xml:space="preserve"> PAGEREF _Toc37020162 \h </w:instrText>
+              <w:instrText xml:space="preserve"> PAGEREF _Toc37021872 \h </w:instrText>
             </w:r>
             <w:r>
               <w:rPr>
@@ -1061,7 +1161,7 @@
               <w:noProof/>
             </w:rPr>
           </w:pPr>
-          <w:hyperlink w:anchor="_Toc37020163" w:history="1">
+          <w:hyperlink w:anchor="_Toc37021873" w:history="1">
             <w:r>
               <w:rPr>
                 <w:rStyle w:val="Hyperlink"/>
@@ -1088,7 +1188,7 @@
                 <w:noProof/>
                 <w:webHidden/>
               </w:rPr>
-              <w:instrText xml:space="preserve"> PAGEREF _Toc37020163 \h </w:instrText>
+              <w:instrText xml:space="preserve"> PAGEREF _Toc37021873 \h </w:instrText>
             </w:r>
             <w:r>
               <w:rPr>
@@ -1130,7 +1230,7 @@
               <w:noProof/>
             </w:rPr>
           </w:pPr>
-          <w:hyperlink w:anchor="_Toc37020164" w:history="1">
+          <w:hyperlink w:anchor="_Toc37021874" w:history="1">
             <w:r>
               <w:rPr>
                 <w:rStyle w:val="Hyperlink"/>
@@ -1157,7 +1257,7 @@
                 <w:noProof/>
                 <w:webHidden/>
               </w:rPr>
-              <w:instrText xml:space="preserve"> PAGEREF _Toc37020164 \h </w:instrText>
+              <w:instrText xml:space="preserve"> PAGEREF _Toc37021874 \h </w:instrText>
             </w:r>
             <w:r>
               <w:rPr>
@@ -1177,7 +1277,7 @@
                 <w:noProof/>
                 <w:webHidden/>
               </w:rPr>
-              <w:t>4</w:t>
+              <w:t>3</w:t>
             </w:r>
             <w:r>
               <w:rPr>
@@ -1199,7 +1299,7 @@
               <w:noProof/>
             </w:rPr>
           </w:pPr>
-          <w:hyperlink w:anchor="_Toc37020165" w:history="1">
+          <w:hyperlink w:anchor="_Toc37021875" w:history="1">
             <w:r>
               <w:rPr>
                 <w:rStyle w:val="Hyperlink"/>
@@ -1226,7 +1326,7 @@
                 <w:noProof/>
                 <w:webHidden/>
               </w:rPr>
-              <w:instrText xml:space="preserve"> PAGEREF _Toc37020165 \h </w:instrText>
+              <w:instrText xml:space="preserve"> PAGEREF _Toc37021875 \h </w:instrText>
             </w:r>
             <w:r>
               <w:rPr>
@@ -1268,7 +1368,7 @@
               <w:noProof/>
             </w:rPr>
           </w:pPr>
-          <w:hyperlink w:anchor="_Toc37020166" w:history="1">
+          <w:hyperlink w:anchor="_Toc37021876" w:history="1">
             <w:r>
               <w:rPr>
                 <w:rStyle w:val="Hyperlink"/>
@@ -1295,7 +1395,7 @@
                 <w:noProof/>
                 <w:webHidden/>
               </w:rPr>
-              <w:instrText xml:space="preserve"> PAGEREF _Toc37020166 \h </w:instrText>
+              <w:instrText xml:space="preserve"> PAGEREF _Toc37021876 \h </w:instrText>
             </w:r>
             <w:r>
               <w:rPr>
@@ -1337,7 +1437,7 @@
               <w:noProof/>
             </w:rPr>
           </w:pPr>
-          <w:hyperlink w:anchor="_Toc37020167" w:history="1">
+          <w:hyperlink w:anchor="_Toc37021877" w:history="1">
             <w:r>
               <w:rPr>
                 <w:rStyle w:val="Hyperlink"/>
@@ -1364,7 +1464,7 @@
                 <w:noProof/>
                 <w:webHidden/>
               </w:rPr>
-              <w:instrText xml:space="preserve"> PAGEREF _Toc37020167 \h </w:instrText>
+              <w:instrText xml:space="preserve"> PAGEREF _Toc37021877 \h </w:instrText>
             </w:r>
             <w:r>
               <w:rPr>
@@ -1406,7 +1506,7 @@
               <w:noProof/>
             </w:rPr>
           </w:pPr>
-          <w:hyperlink w:anchor="_Toc37020168" w:history="1">
+          <w:hyperlink w:anchor="_Toc37021878" w:history="1">
             <w:r>
               <w:rPr>
                 <w:rStyle w:val="Hyperlink"/>
@@ -1433,7 +1533,7 @@
                 <w:noProof/>
                 <w:webHidden/>
               </w:rPr>
-              <w:instrText xml:space="preserve"> PAGEREF _Toc37020168 \h </w:instrText>
+              <w:instrText xml:space="preserve"> PAGEREF _Toc37021878 \h </w:instrText>
             </w:r>
             <w:r>
               <w:rPr>
@@ -1475,7 +1575,7 @@
               <w:noProof/>
             </w:rPr>
           </w:pPr>
-          <w:hyperlink w:anchor="_Toc37020169" w:history="1">
+          <w:hyperlink w:anchor="_Toc37021879" w:history="1">
             <w:r>
               <w:rPr>
                 <w:rStyle w:val="Hyperlink"/>
@@ -1502,7 +1602,7 @@
                 <w:noProof/>
                 <w:webHidden/>
               </w:rPr>
-              <w:instrText xml:space="preserve"> PAGEREF _Toc37020169 \h </w:instrText>
+              <w:instrText xml:space="preserve"> PAGEREF _Toc37021879 \h </w:instrText>
             </w:r>
             <w:r>
               <w:rPr>
@@ -1544,7 +1644,7 @@
               <w:noProof/>
             </w:rPr>
           </w:pPr>
-          <w:hyperlink w:anchor="_Toc37020170" w:history="1">
+          <w:hyperlink w:anchor="_Toc37021880" w:history="1">
             <w:r>
               <w:rPr>
                 <w:rStyle w:val="Hyperlink"/>
@@ -1571,7 +1671,7 @@
                 <w:noProof/>
                 <w:webHidden/>
               </w:rPr>
-              <w:instrText xml:space="preserve"> PAGEREF _Toc37020170 \h </w:instrText>
+              <w:instrText xml:space="preserve"> PAGEREF _Toc37021880 \h </w:instrText>
             </w:r>
             <w:r>
               <w:rPr>
@@ -1613,7 +1713,7 @@
               <w:noProof/>
             </w:rPr>
           </w:pPr>
-          <w:hyperlink w:anchor="_Toc37020172" w:history="1">
+          <w:hyperlink w:anchor="_Toc37021882" w:history="1">
             <w:r>
               <w:rPr>
                 <w:rStyle w:val="Hyperlink"/>
@@ -1640,7 +1740,7 @@
                 <w:noProof/>
                 <w:webHidden/>
               </w:rPr>
-              <w:instrText xml:space="preserve"> PAGEREF _Toc37020172 \h </w:instrText>
+              <w:instrText xml:space="preserve"> PAGEREF _Toc37021882 \h </w:instrText>
             </w:r>
             <w:r>
               <w:rPr>
@@ -1682,7 +1782,7 @@
               <w:noProof/>
             </w:rPr>
           </w:pPr>
-          <w:hyperlink w:anchor="_Toc37020174" w:history="1">
+          <w:hyperlink w:anchor="_Toc37021884" w:history="1">
             <w:r>
               <w:rPr>
                 <w:rStyle w:val="Hyperlink"/>
@@ -1709,7 +1809,7 @@
                 <w:noProof/>
                 <w:webHidden/>
               </w:rPr>
-              <w:instrText xml:space="preserve"> PAGEREF _Toc37020174 \h </w:instrText>
+              <w:instrText xml:space="preserve"> PAGEREF _Toc37021884 \h </w:instrText>
             </w:r>
             <w:r>
               <w:rPr>
@@ -1751,7 +1851,7 @@
               <w:noProof/>
             </w:rPr>
           </w:pPr>
-          <w:hyperlink w:anchor="_Toc37020175" w:history="1">
+          <w:hyperlink w:anchor="_Toc37021885" w:history="1">
             <w:r>
               <w:rPr>
                 <w:rStyle w:val="Hyperlink"/>
@@ -1778,7 +1878,7 @@
                 <w:noProof/>
                 <w:webHidden/>
               </w:rPr>
-              <w:instrText xml:space="preserve"> PAGEREF _Toc37020175 \h </w:instrText>
+              <w:instrText xml:space="preserve"> PAGEREF _Toc37021885 \h </w:instrText>
             </w:r>
             <w:r>
               <w:rPr>
@@ -1820,7 +1920,7 @@
               <w:noProof/>
             </w:rPr>
           </w:pPr>
-          <w:hyperlink w:anchor="_Toc37020176" w:history="1">
+          <w:hyperlink w:anchor="_Toc37021886" w:history="1">
             <w:r>
               <w:rPr>
                 <w:rStyle w:val="Hyperlink"/>
@@ -1847,7 +1947,7 @@
                 <w:noProof/>
                 <w:webHidden/>
               </w:rPr>
-              <w:instrText xml:space="preserve"> PAGEREF _Toc37020176 \h </w:instrText>
+              <w:instrText xml:space="preserve"> PAGEREF _Toc37021886 \h </w:instrText>
             </w:r>
             <w:r>
               <w:rPr>
@@ -1889,7 +1989,7 @@
               <w:noProof/>
             </w:rPr>
           </w:pPr>
-          <w:hyperlink w:anchor="_Toc37020177" w:history="1">
+          <w:hyperlink w:anchor="_Toc37021887" w:history="1">
             <w:r>
               <w:rPr>
                 <w:rStyle w:val="Hyperlink"/>
@@ -1916,7 +2016,7 @@
                 <w:noProof/>
                 <w:webHidden/>
               </w:rPr>
-              <w:instrText xml:space="preserve"> PAGEREF _Toc37020177 \h </w:instrText>
+              <w:instrText xml:space="preserve"> PAGEREF _Toc37021887 \h </w:instrText>
             </w:r>
             <w:r>
               <w:rPr>
@@ -1958,7 +2058,7 @@
               <w:noProof/>
             </w:rPr>
           </w:pPr>
-          <w:hyperlink w:anchor="_Toc37020178" w:history="1">
+          <w:hyperlink w:anchor="_Toc37021888" w:history="1">
             <w:r>
               <w:rPr>
                 <w:rStyle w:val="Hyperlink"/>
@@ -1985,7 +2085,7 @@
                 <w:noProof/>
                 <w:webHidden/>
               </w:rPr>
-              <w:instrText xml:space="preserve"> PAGEREF _Toc37020178 \h </w:instrText>
+              <w:instrText xml:space="preserve"> PAGEREF _Toc37021888 \h </w:instrText>
             </w:r>
             <w:r>
               <w:rPr>
@@ -2039,130 +2139,144 @@
         <w:pStyle w:val="Heading1"/>
         <w:spacing w:after="240"/>
       </w:pPr>
-      <w:bookmarkStart w:id="1" w:name="_Toc37020161"/>
+      <w:bookmarkStart w:id="0" w:name="_Toc37021871"/>
       <w:r>
         <w:lastRenderedPageBreak/>
         <w:t>Introduction</w:t>
       </w:r>
+      <w:bookmarkEnd w:id="0"/>
+    </w:p>
+    <w:p>
+      <w:r>
+        <w:t>Th</w:t>
+      </w:r>
+      <w:r>
+        <w:t xml:space="preserve">e </w:t>
+      </w:r>
+      <w:r>
+        <w:t>objective of</w:t>
+      </w:r>
+      <w:r>
+        <w:t xml:space="preserve"> part 1 of this project is to </w:t>
+      </w:r>
+      <w:r>
+        <w:t xml:space="preserve">design, synthesize, and test an </w:t>
+      </w:r>
+      <w:r>
+        <w:t xml:space="preserve">Arithmetic Logic Unit (ALU) </w:t>
+      </w:r>
+      <w:r>
+        <w:t>–</w:t>
+      </w:r>
+      <w:r>
+        <w:t xml:space="preserve"> the first step in </w:t>
+      </w:r>
+      <w:r>
+        <w:t>assembling a processor</w:t>
+      </w:r>
+      <w:r>
+        <w:t>. The ALU is responsible for performing arithmetic and bitwise operations on integer binary numbers</w:t>
+      </w:r>
+      <w:r>
+        <w:t xml:space="preserve"> </w:t>
+      </w:r>
+      <w:r>
+        <w:t xml:space="preserve">and is an essential building block of many </w:t>
+      </w:r>
+      <w:r>
+        <w:t xml:space="preserve">other types of computing circuits. </w:t>
+      </w:r>
+    </w:p>
+    <w:p>
+      <w:r>
+        <w:t xml:space="preserve">This ALU design is separated into two parts: the Logic Unit and the Arithmetic Unit. The Logic Unit appropriately performs logical bitwise operations on two 64-bit input signals while the Arithmetic Unit </w:t>
+      </w:r>
+      <w:r>
+        <w:t>is responsible for producing the arithmetic result of two 64-bit input signals, depending on certain context variables.</w:t>
+      </w:r>
+      <w:r>
+        <w:t xml:space="preserve"> </w:t>
+      </w:r>
+      <w:r>
+        <w:t xml:space="preserve"> </w:t>
+      </w:r>
+    </w:p>
+    <w:p>
+      <w:r>
+        <w:t>After designing the respective units, the circuits are synthesized using Quartus Prime</w:t>
+      </w:r>
+      <w:r>
+        <w:t>’</w:t>
+      </w:r>
+      <w:r>
+        <w:t xml:space="preserve">s RTL netlist viewer. </w:t>
+      </w:r>
+      <w:r>
+        <w:t>The circuits will be synthesized for a Cyclone IV FPGA.</w:t>
+      </w:r>
+      <w:r>
+        <w:t xml:space="preserve"> </w:t>
+      </w:r>
+      <w:r>
+        <w:t xml:space="preserve">We will </w:t>
+      </w:r>
+      <w:r>
+        <w:t xml:space="preserve">then </w:t>
+      </w:r>
+      <w:r>
+        <w:t xml:space="preserve">be using </w:t>
+      </w:r>
+      <w:proofErr w:type="spellStart"/>
+      <w:r>
+        <w:t>ModelSim</w:t>
+      </w:r>
+      <w:proofErr w:type="spellEnd"/>
+      <w:r>
+        <w:t xml:space="preserve"> </w:t>
+      </w:r>
+      <w:r>
+        <w:t xml:space="preserve">to </w:t>
+      </w:r>
+      <w:r>
+        <w:t>perform functional and timing simulations, which will be compared to the provided testbench values to verify that the units are working as intended.</w:t>
+      </w:r>
+      <w:r>
+        <w:t xml:space="preserve"> </w:t>
+      </w:r>
+    </w:p>
+    <w:p>
+      <w:pPr>
+        <w:pStyle w:val="Heading1"/>
+      </w:pPr>
+      <w:bookmarkStart w:id="1" w:name="_Toc37021872"/>
+      <w:proofErr w:type="spellStart"/>
+      <w:r>
+        <w:t>LogicUnit</w:t>
+      </w:r>
       <w:bookmarkEnd w:id="1"/>
-    </w:p>
-    <w:p>
-      <w:r>
-        <w:t>Th</w:t>
-      </w:r>
-      <w:r>
-        <w:t xml:space="preserve">e </w:t>
-      </w:r>
-      <w:r>
-        <w:t>objective of</w:t>
-      </w:r>
-      <w:r>
-        <w:t xml:space="preserve"> part 1 of this project is to </w:t>
-      </w:r>
-      <w:r>
-        <w:t xml:space="preserve">design, synthesize, and test an </w:t>
-      </w:r>
-      <w:r>
-        <w:t xml:space="preserve">Arithmetic Logic Unit (ALU) </w:t>
-      </w:r>
-      <w:r>
-        <w:t>–</w:t>
-      </w:r>
-      <w:r>
-        <w:t xml:space="preserve"> the first step in </w:t>
-      </w:r>
-      <w:r>
-        <w:t>assembling a processor</w:t>
-      </w:r>
-      <w:r>
-        <w:t>. The ALU is responsible for performing arithmetic and bitwise operations on integer binary numbers,</w:t>
-      </w:r>
-      <w:r>
-        <w:t xml:space="preserve"> </w:t>
-      </w:r>
-      <w:r>
-        <w:t xml:space="preserve">and is an essential building block of many </w:t>
-      </w:r>
-      <w:r>
-        <w:t xml:space="preserve">other types of computing circuits. </w:t>
-      </w:r>
-    </w:p>
-    <w:p>
-      <w:r>
-        <w:t xml:space="preserve">This ALU design is separated into two parts: the Logic Unit, and the Arithmetic Unit. The Logic Unit appropriately performs logical bitwise operations on two 64-bit input signals, while the Arithmetic Unit </w:t>
-      </w:r>
-      <w:r>
-        <w:t>is responsible for producing the arithmetic result of two 64-bit input signals, depending on certain context variables.</w:t>
-      </w:r>
-      <w:r>
-        <w:t xml:space="preserve"> </w:t>
-      </w:r>
-      <w:r>
-        <w:t xml:space="preserve"> </w:t>
-      </w:r>
-    </w:p>
-    <w:p>
-      <w:r>
-        <w:t>After designing the respective units, the circuits are synthesized using Quartus Prime</w:t>
-      </w:r>
-      <w:r>
-        <w:t>’</w:t>
-      </w:r>
-      <w:r>
-        <w:t xml:space="preserve">s RTL netlist viewer. </w:t>
-      </w:r>
-      <w:r>
-        <w:t>The circuits will be synthesized for a Cyclone IV FPGA.</w:t>
-      </w:r>
-      <w:r>
-        <w:t xml:space="preserve"> </w:t>
-      </w:r>
-      <w:r>
-        <w:t xml:space="preserve">We will </w:t>
-      </w:r>
-      <w:r>
-        <w:t xml:space="preserve">then </w:t>
-      </w:r>
-      <w:r>
-        <w:t>be using ModelSim</w:t>
-      </w:r>
-      <w:r>
-        <w:t xml:space="preserve"> </w:t>
-      </w:r>
-      <w:r>
-        <w:t xml:space="preserve">to </w:t>
-      </w:r>
-      <w:r>
-        <w:t>perform functional and timing simulations, which will be compared to the provided testbench values to verify that the units are working as intended.</w:t>
-      </w:r>
-      <w:r>
-        <w:t xml:space="preserve"> </w:t>
-      </w:r>
-    </w:p>
-    <w:p/>
-    <w:p>
-      <w:pPr>
-        <w:pStyle w:val="Heading1"/>
-      </w:pPr>
-      <w:bookmarkStart w:id="2" w:name="_Toc37020162"/>
+      <w:proofErr w:type="spellEnd"/>
+    </w:p>
+    <w:p>
+      <w:pPr>
+        <w:pStyle w:val="Heading2"/>
+      </w:pPr>
+      <w:bookmarkStart w:id="2" w:name="_Toc37021873"/>
+      <w:r>
+        <w:t>Overview</w:t>
+      </w:r>
+      <w:bookmarkEnd w:id="2"/>
+    </w:p>
+    <w:p>
+      <w:r>
+        <w:t xml:space="preserve">The </w:t>
+      </w:r>
+      <w:proofErr w:type="spellStart"/>
       <w:r>
         <w:t>LogicUnit</w:t>
       </w:r>
-      <w:bookmarkEnd w:id="2"/>
-    </w:p>
-    <w:p>
-      <w:pPr>
-        <w:pStyle w:val="Heading2"/>
-      </w:pPr>
-      <w:bookmarkStart w:id="3" w:name="_Toc37020163"/>
-      <w:r>
-        <w:t>Overview</w:t>
-      </w:r>
-      <w:bookmarkEnd w:id="3"/>
-    </w:p>
-    <w:p>
-      <w:r>
-        <w:t>The LogicUnit is responsible for selecting and operating Logic Bitwise operations</w:t>
+      <w:proofErr w:type="spellEnd"/>
+      <w:r>
+        <w:t xml:space="preserve"> is responsible for selecting and operating Logic Bitwise operations</w:t>
       </w:r>
       <w:r>
         <w:t xml:space="preserve"> of </w:t>
@@ -2224,7 +2338,15 @@
         </w:numPr>
       </w:pPr>
       <w:r>
-        <w:t>The result of A xor B</w:t>
+        <w:t xml:space="preserve">The result of A </w:t>
+      </w:r>
+      <w:proofErr w:type="spellStart"/>
+      <w:r>
+        <w:t>xor</w:t>
+      </w:r>
+      <w:proofErr w:type="spellEnd"/>
+      <w:r>
+        <w:t xml:space="preserve"> B</w:t>
       </w:r>
     </w:p>
     <w:p>
@@ -2274,6 +2396,7 @@
       <w:r>
         <w:t xml:space="preserve">signal </w:t>
       </w:r>
+      <w:proofErr w:type="spellStart"/>
       <w:r>
         <w:rPr>
           <w:i/>
@@ -2281,6 +2404,7 @@
         </w:rPr>
         <w:t>LogicFn</w:t>
       </w:r>
+      <w:proofErr w:type="spellEnd"/>
       <w:r>
         <w:t xml:space="preserve">. </w:t>
       </w:r>
@@ -2288,8 +2412,13 @@
         <w:t>The block diagram</w:t>
       </w:r>
       <w:r>
-        <w:t xml:space="preserve"> of the LogicUnit</w:t>
-      </w:r>
+        <w:t xml:space="preserve"> of the </w:t>
+      </w:r>
+      <w:proofErr w:type="spellStart"/>
+      <w:r>
+        <w:t>LogicUnit</w:t>
+      </w:r>
+      <w:proofErr w:type="spellEnd"/>
       <w:r>
         <w:t xml:space="preserve"> is represented in </w:t>
       </w:r>
@@ -2315,7 +2444,15 @@
         <w:fldChar w:fldCharType="end"/>
       </w:r>
       <w:r>
-        <w:t xml:space="preserve"> and the truth table of the LogicUnit is indicated in </w:t>
+        <w:t xml:space="preserve"> and the truth table of the </w:t>
+      </w:r>
+      <w:proofErr w:type="spellStart"/>
+      <w:r>
+        <w:t>LogicUnit</w:t>
+      </w:r>
+      <w:proofErr w:type="spellEnd"/>
+      <w:r>
+        <w:t xml:space="preserve"> is indicated in </w:t>
       </w:r>
       <w:r>
         <w:fldChar w:fldCharType="begin"/>
@@ -2372,6 +2509,7 @@
     <w:p>
       <w:pPr>
         <w:keepNext/>
+        <w:jc w:val="center"/>
       </w:pPr>
       <w:r>
         <w:rPr>
@@ -2379,9 +2517,9 @@
         </w:rPr>
         <w:lastRenderedPageBreak/>
         <w:drawing>
-          <wp:inline distT="0" distB="0" distL="0" distR="0" wp14:anchorId="1DC4D176" wp14:editId="0675C3ED">
-            <wp:extent cx="5731510" cy="4218305"/>
-            <wp:effectExtent l="0" t="0" r="2540" b="0"/>
+          <wp:inline distT="0" distB="0" distL="0" distR="0" wp14:anchorId="1DC4D176" wp14:editId="294F5C8A">
+            <wp:extent cx="4867275" cy="3582241"/>
+            <wp:effectExtent l="0" t="0" r="0" b="0"/>
             <wp:docPr id="3" name="Picture 3"/>
             <wp:cNvGraphicFramePr>
               <a:graphicFrameLocks xmlns:a="http://schemas.openxmlformats.org/drawingml/2006/main" noChangeAspect="1"/>
@@ -2401,7 +2539,7 @@
                   <pic:spPr bwMode="auto">
                     <a:xfrm>
                       <a:off x="0" y="0"/>
-                      <a:ext cx="5731510" cy="4218305"/>
+                      <a:ext cx="4876039" cy="3588691"/>
                     </a:xfrm>
                     <a:prstGeom prst="rect">
                       <a:avLst/>
@@ -2427,8 +2565,8 @@
         <w:pStyle w:val="Caption"/>
         <w:jc w:val="center"/>
       </w:pPr>
-      <w:bookmarkStart w:id="4" w:name="_Ref36936006"/>
-      <w:bookmarkStart w:id="5" w:name="_Toc37020134"/>
+      <w:bookmarkStart w:id="3" w:name="_Ref36936006"/>
+      <w:bookmarkStart w:id="4" w:name="_Toc37022199"/>
       <w:r>
         <w:t xml:space="preserve">Figure </w:t>
       </w:r>
@@ -2450,11 +2588,19 @@
       <w:r>
         <w:fldChar w:fldCharType="end"/>
       </w:r>
+      <w:bookmarkEnd w:id="3"/>
+      <w:r>
+        <w:t xml:space="preserve">: Block Diagram of </w:t>
+      </w:r>
+      <w:proofErr w:type="spellStart"/>
+      <w:r>
+        <w:t>LogicUnit</w:t>
+      </w:r>
+      <w:proofErr w:type="spellEnd"/>
+      <w:r>
+        <w:t xml:space="preserve"> Circuit</w:t>
+      </w:r>
       <w:bookmarkEnd w:id="4"/>
-      <w:r>
-        <w:t>: Block Diagram of LogicUnit Circuit</w:t>
-      </w:r>
-      <w:bookmarkEnd w:id="5"/>
     </w:p>
     <w:tbl>
       <w:tblPr>
@@ -2483,6 +2629,7 @@
                 <w:bCs/>
               </w:rPr>
             </w:pPr>
+            <w:proofErr w:type="spellStart"/>
             <w:r>
               <w:rPr>
                 <w:b/>
@@ -2490,6 +2637,7 @@
               </w:rPr>
               <w:t>LogicFn</w:t>
             </w:r>
+            <w:proofErr w:type="spellEnd"/>
             <w:r>
               <w:rPr>
                 <w:b/>
@@ -2592,7 +2740,15 @@
               <w:jc w:val="center"/>
             </w:pPr>
             <w:r>
-              <w:t>A xor B</w:t>
+              <w:t xml:space="preserve">A </w:t>
+            </w:r>
+            <w:proofErr w:type="spellStart"/>
+            <w:r>
+              <w:t>xor</w:t>
+            </w:r>
+            <w:proofErr w:type="spellEnd"/>
+            <w:r>
+              <w:t xml:space="preserve"> B</w:t>
             </w:r>
           </w:p>
         </w:tc>
@@ -2672,8 +2828,8 @@
         <w:pStyle w:val="Caption"/>
         <w:jc w:val="center"/>
       </w:pPr>
-      <w:bookmarkStart w:id="6" w:name="_Ref36936054"/>
-      <w:bookmarkStart w:id="7" w:name="_Toc37020160"/>
+      <w:bookmarkStart w:id="5" w:name="_Ref36936054"/>
+      <w:bookmarkStart w:id="6" w:name="_Toc37022225"/>
       <w:r>
         <w:t xml:space="preserve">Table </w:t>
       </w:r>
@@ -2695,16 +2851,21 @@
       <w:r>
         <w:fldChar w:fldCharType="end"/>
       </w:r>
+      <w:bookmarkEnd w:id="5"/>
+      <w:r>
+        <w:t xml:space="preserve">: </w:t>
+      </w:r>
+      <w:bookmarkStart w:id="7" w:name="_Ref36936049"/>
+      <w:r>
+        <w:t xml:space="preserve">Truth Table of </w:t>
+      </w:r>
+      <w:proofErr w:type="spellStart"/>
+      <w:r>
+        <w:t>LogicUnit</w:t>
+      </w:r>
       <w:bookmarkEnd w:id="6"/>
-      <w:r>
-        <w:t xml:space="preserve">: </w:t>
-      </w:r>
-      <w:bookmarkStart w:id="8" w:name="_Ref36936049"/>
-      <w:r>
-        <w:t>Truth Table of LogicUnit</w:t>
-      </w:r>
       <w:bookmarkEnd w:id="7"/>
-      <w:bookmarkEnd w:id="8"/>
+      <w:proofErr w:type="spellEnd"/>
     </w:p>
     <w:p>
       <w:pPr>
@@ -2770,8 +2931,8 @@
         <w:pStyle w:val="Caption"/>
         <w:jc w:val="center"/>
       </w:pPr>
-      <w:bookmarkStart w:id="9" w:name="_Ref36937918"/>
-      <w:bookmarkStart w:id="10" w:name="_Toc37020135"/>
+      <w:bookmarkStart w:id="8" w:name="_Ref36937918"/>
+      <w:bookmarkStart w:id="9" w:name="_Toc37022200"/>
       <w:r>
         <w:t xml:space="preserve">Figure </w:t>
       </w:r>
@@ -2793,37 +2954,41 @@
       <w:r>
         <w:fldChar w:fldCharType="end"/>
       </w:r>
+      <w:bookmarkEnd w:id="8"/>
+      <w:r>
+        <w:t xml:space="preserve">: VHDL Interface of </w:t>
+      </w:r>
+      <w:proofErr w:type="spellStart"/>
+      <w:r>
+        <w:t>LogicUnit</w:t>
+      </w:r>
       <w:bookmarkEnd w:id="9"/>
-      <w:r>
-        <w:t>: VHDL Interface of LogicUnit</w:t>
+      <w:proofErr w:type="spellEnd"/>
+    </w:p>
+    <w:p>
+      <w:pPr>
+        <w:pStyle w:val="Heading2"/>
+      </w:pPr>
+      <w:bookmarkStart w:id="10" w:name="_Toc37021874"/>
+      <w:r>
+        <w:t>Functional Behaviour</w:t>
       </w:r>
       <w:bookmarkEnd w:id="10"/>
     </w:p>
-    <w:p/>
-    <w:p/>
-    <w:p>
-      <w:pPr>
-        <w:pStyle w:val="Heading2"/>
-      </w:pPr>
-      <w:bookmarkStart w:id="11" w:name="_Toc37020164"/>
-      <w:r>
-        <w:lastRenderedPageBreak/>
-        <w:t>Functional Behaviour</w:t>
-      </w:r>
-      <w:bookmarkEnd w:id="11"/>
-    </w:p>
     <w:p>
       <w:r>
         <w:t xml:space="preserve">The functional behaviour </w:t>
       </w:r>
       <w:r>
-        <w:t>of LogicUnit can be demonstrated in th</w:t>
-      </w:r>
-      <w:r>
-        <w:t>ree example</w:t>
-      </w:r>
-      <w:r>
-        <w:t xml:space="preserve"> diagrams </w:t>
+        <w:t xml:space="preserve">of </w:t>
+      </w:r>
+      <w:proofErr w:type="spellStart"/>
+      <w:r>
+        <w:t>LogicUnit</w:t>
+      </w:r>
+      <w:proofErr w:type="spellEnd"/>
+      <w:r>
+        <w:t xml:space="preserve"> can be demonstrated in </w:t>
       </w:r>
       <w:r>
         <w:fldChar w:fldCharType="begin"/>
@@ -2898,7 +3063,10 @@
         <w:t>.</w:t>
       </w:r>
       <w:r>
-        <w:t xml:space="preserve"> In </w:t>
+        <w:t xml:space="preserve"> </w:t>
+      </w:r>
+      <w:r>
+        <w:t xml:space="preserve">In </w:t>
       </w:r>
       <w:r>
         <w:fldChar w:fldCharType="begin"/>
@@ -2922,8 +3090,15 @@
         <w:fldChar w:fldCharType="end"/>
       </w:r>
       <w:r>
-        <w:t xml:space="preserve">, the different </w:t>
-      </w:r>
+        <w:t xml:space="preserve">, the </w:t>
+      </w:r>
+      <w:r>
+        <w:t xml:space="preserve">four </w:t>
+      </w:r>
+      <w:r>
+        <w:t xml:space="preserve">different </w:t>
+      </w:r>
+      <w:proofErr w:type="spellStart"/>
       <w:r>
         <w:rPr>
           <w:i/>
@@ -2931,8 +3106,39 @@
         </w:rPr>
         <w:t>LogicFn</w:t>
       </w:r>
-      <w:r>
-        <w:t xml:space="preserve"> signals are demonstrated.</w:t>
+      <w:proofErr w:type="spellEnd"/>
+      <w:r>
+        <w:t xml:space="preserve"> signals are demonstrated</w:t>
+      </w:r>
+      <w:r>
+        <w:t xml:space="preserve"> in the first 10 measurements. Because this figure is demonstrating the functional behaviour, timing is not considered; this simulation is done as a proof of concept that our fundamental logic is correct.</w:t>
+      </w:r>
+      <w:r>
+        <w:t xml:space="preserve"> We performed 772 measurements, with each measurement taking about 9 ns each (illustrated well in </w:t>
+      </w:r>
+      <w:r>
+        <w:fldChar w:fldCharType="begin"/>
+      </w:r>
+      <w:r>
+        <w:instrText xml:space="preserve"> REF _Ref36949246 \h </w:instrText>
+      </w:r>
+      <w:r>
+        <w:fldChar w:fldCharType="separate"/>
+      </w:r>
+      <w:r>
+        <w:t xml:space="preserve">Figure </w:t>
+      </w:r>
+      <w:r>
+        <w:rPr>
+          <w:noProof/>
+        </w:rPr>
+        <w:t>4</w:t>
+      </w:r>
+      <w:r>
+        <w:fldChar w:fldCharType="end"/>
+      </w:r>
+      <w:r>
+        <w:t>).</w:t>
       </w:r>
     </w:p>
     <w:p>
@@ -2944,6 +3150,7 @@
         <w:rPr>
           <w:noProof/>
         </w:rPr>
+        <w:lastRenderedPageBreak/>
         <w:drawing>
           <wp:inline distT="0" distB="0" distL="0" distR="0" wp14:anchorId="60193EC3" wp14:editId="61C4DB67">
             <wp:extent cx="5709218" cy="2649220"/>
@@ -2998,8 +3205,8 @@
         <w:pStyle w:val="Caption"/>
         <w:jc w:val="center"/>
       </w:pPr>
-      <w:bookmarkStart w:id="12" w:name="_Ref36949240"/>
-      <w:bookmarkStart w:id="13" w:name="_Toc37020136"/>
+      <w:bookmarkStart w:id="11" w:name="_Ref36949240"/>
+      <w:bookmarkStart w:id="12" w:name="_Toc37022201"/>
       <w:r>
         <w:t xml:space="preserve">Figure </w:t>
       </w:r>
@@ -3021,17 +3228,25 @@
       <w:r>
         <w:fldChar w:fldCharType="end"/>
       </w:r>
+      <w:bookmarkEnd w:id="11"/>
+      <w:r>
+        <w:t xml:space="preserve">: Functional Simulation </w:t>
+      </w:r>
+      <w:r>
+        <w:t>for</w:t>
+      </w:r>
+      <w:r>
+        <w:t xml:space="preserve"> </w:t>
+      </w:r>
+      <w:proofErr w:type="spellStart"/>
+      <w:r>
+        <w:t>LogicUnit</w:t>
+      </w:r>
+      <w:proofErr w:type="spellEnd"/>
+      <w:r>
+        <w:t xml:space="preserve"> from t=0 to t=70ns</w:t>
+      </w:r>
       <w:bookmarkEnd w:id="12"/>
-      <w:r>
-        <w:t xml:space="preserve">: Functional Simulation </w:t>
-      </w:r>
-      <w:r>
-        <w:t>for</w:t>
-      </w:r>
-      <w:r>
-        <w:t xml:space="preserve"> LogicUnit from t=0 to t=70ns</w:t>
-      </w:r>
-      <w:bookmarkEnd w:id="13"/>
     </w:p>
     <w:p>
       <w:pPr>
@@ -3096,8 +3311,8 @@
         <w:pStyle w:val="Caption"/>
         <w:jc w:val="center"/>
       </w:pPr>
-      <w:bookmarkStart w:id="14" w:name="_Ref36949246"/>
-      <w:bookmarkStart w:id="15" w:name="_Toc37020137"/>
+      <w:bookmarkStart w:id="13" w:name="_Ref36949246"/>
+      <w:bookmarkStart w:id="14" w:name="_Toc37022202"/>
       <w:r>
         <w:t xml:space="preserve">Figure </w:t>
       </w:r>
@@ -3119,17 +3334,25 @@
       <w:r>
         <w:fldChar w:fldCharType="end"/>
       </w:r>
+      <w:bookmarkEnd w:id="13"/>
+      <w:r>
+        <w:t xml:space="preserve">: Functional Simulation </w:t>
+      </w:r>
+      <w:r>
+        <w:t xml:space="preserve">for </w:t>
+      </w:r>
+      <w:proofErr w:type="spellStart"/>
+      <w:r>
+        <w:t>LogicUnit</w:t>
+      </w:r>
+      <w:proofErr w:type="spellEnd"/>
+      <w:r>
+        <w:t xml:space="preserve"> </w:t>
+      </w:r>
+      <w:r>
+        <w:t>from measurement #458 to measurement #464</w:t>
+      </w:r>
       <w:bookmarkEnd w:id="14"/>
-      <w:r>
-        <w:t xml:space="preserve">: Functional Simulation </w:t>
-      </w:r>
-      <w:r>
-        <w:t xml:space="preserve">for LogicUnit </w:t>
-      </w:r>
-      <w:r>
-        <w:t>from measurement #458 to measurement #464</w:t>
-      </w:r>
-      <w:bookmarkEnd w:id="15"/>
     </w:p>
     <w:p>
       <w:pPr>
@@ -3194,8 +3417,8 @@
         <w:pStyle w:val="Caption"/>
         <w:jc w:val="center"/>
       </w:pPr>
-      <w:bookmarkStart w:id="16" w:name="_Ref36949250"/>
-      <w:bookmarkStart w:id="17" w:name="_Toc37020138"/>
+      <w:bookmarkStart w:id="15" w:name="_Ref36949250"/>
+      <w:bookmarkStart w:id="16" w:name="_Toc37022203"/>
       <w:r>
         <w:t xml:space="preserve">Figure </w:t>
       </w:r>
@@ -3217,17 +3440,25 @@
       <w:r>
         <w:fldChar w:fldCharType="end"/>
       </w:r>
+      <w:bookmarkEnd w:id="15"/>
+      <w:r>
+        <w:t xml:space="preserve">: Functional Simulation </w:t>
+      </w:r>
+      <w:r>
+        <w:t xml:space="preserve">for </w:t>
+      </w:r>
+      <w:proofErr w:type="spellStart"/>
+      <w:r>
+        <w:t>LogicUnit</w:t>
+      </w:r>
+      <w:proofErr w:type="spellEnd"/>
+      <w:r>
+        <w:t xml:space="preserve"> </w:t>
+      </w:r>
+      <w:r>
+        <w:t>from measurement #770 to measurement #772</w:t>
+      </w:r>
       <w:bookmarkEnd w:id="16"/>
-      <w:r>
-        <w:t xml:space="preserve">: Functional Simulation </w:t>
-      </w:r>
-      <w:r>
-        <w:t xml:space="preserve">for LogicUnit </w:t>
-      </w:r>
-      <w:r>
-        <w:t>from measurement #770 to measurement #772</w:t>
-      </w:r>
-      <w:bookmarkEnd w:id="17"/>
     </w:p>
     <w:p>
       <w:pPr>
@@ -3246,18 +3477,18 @@
       <w:pPr>
         <w:pStyle w:val="Heading2"/>
       </w:pPr>
-      <w:bookmarkStart w:id="18" w:name="_Toc37020165"/>
+      <w:bookmarkStart w:id="17" w:name="_Toc37021875"/>
       <w:r>
         <w:lastRenderedPageBreak/>
         <w:t>Circuit Synthesis</w:t>
       </w:r>
-      <w:bookmarkEnd w:id="18"/>
-    </w:p>
-    <w:p/>
+      <w:bookmarkEnd w:id="17"/>
+    </w:p>
     <w:p>
       <w:r>
         <w:t xml:space="preserve">As indicated, the three logical diagrams are </w:t>
       </w:r>
+      <w:proofErr w:type="spellStart"/>
       <w:r>
         <w:rPr>
           <w:i/>
@@ -3265,9 +3496,11 @@
         </w:rPr>
         <w:t>XorGate</w:t>
       </w:r>
+      <w:proofErr w:type="spellEnd"/>
       <w:r>
         <w:t xml:space="preserve">, </w:t>
       </w:r>
+      <w:proofErr w:type="spellStart"/>
       <w:r>
         <w:rPr>
           <w:i/>
@@ -3275,9 +3508,11 @@
         </w:rPr>
         <w:t>AndGate</w:t>
       </w:r>
+      <w:proofErr w:type="spellEnd"/>
       <w:r>
         <w:t xml:space="preserve">, and </w:t>
       </w:r>
+      <w:proofErr w:type="spellStart"/>
       <w:r>
         <w:rPr>
           <w:i/>
@@ -3285,6 +3520,7 @@
         </w:rPr>
         <w:t>OrGate</w:t>
       </w:r>
+      <w:proofErr w:type="spellEnd"/>
       <w:r>
         <w:t xml:space="preserve">. The VHDL interface for the three block diagrams and synthesised circuits are listed in </w:t>
       </w:r>
@@ -3316,9 +3552,9 @@
           <w:noProof/>
         </w:rPr>
         <w:drawing>
-          <wp:inline distT="0" distB="0" distL="0" distR="0" wp14:anchorId="45727617" wp14:editId="58A8141A">
-            <wp:extent cx="6330930" cy="6966408"/>
-            <wp:effectExtent l="0" t="0" r="0" b="6350"/>
+          <wp:inline distT="0" distB="0" distL="0" distR="0" wp14:anchorId="45727617" wp14:editId="5C589AFC">
+            <wp:extent cx="6438507" cy="7084783"/>
+            <wp:effectExtent l="0" t="0" r="635" b="1905"/>
             <wp:docPr id="18" name="Picture 18"/>
             <wp:cNvGraphicFramePr>
               <a:graphicFrameLocks xmlns:a="http://schemas.openxmlformats.org/drawingml/2006/main" noChangeAspect="1"/>
@@ -3348,7 +3584,7 @@
                   <pic:spPr bwMode="auto">
                     <a:xfrm>
                       <a:off x="0" y="0"/>
-                      <a:ext cx="6361100" cy="6999606"/>
+                      <a:ext cx="6472546" cy="7122239"/>
                     </a:xfrm>
                     <a:prstGeom prst="rect">
                       <a:avLst/>
@@ -3370,7 +3606,7 @@
         <w:pStyle w:val="Caption"/>
         <w:jc w:val="center"/>
       </w:pPr>
-      <w:bookmarkStart w:id="19" w:name="_Toc37020139"/>
+      <w:bookmarkStart w:id="18" w:name="_Toc37022204"/>
       <w:r>
         <w:t xml:space="preserve">Figure </w:t>
       </w:r>
@@ -3393,9 +3629,14 @@
         <w:fldChar w:fldCharType="end"/>
       </w:r>
       <w:r>
-        <w:t>: Synthesised Circuit of LogicUnit</w:t>
-      </w:r>
-      <w:bookmarkEnd w:id="19"/>
+        <w:t xml:space="preserve">: Synthesised Circuit of </w:t>
+      </w:r>
+      <w:proofErr w:type="spellStart"/>
+      <w:r>
+        <w:t>LogicUnit</w:t>
+      </w:r>
+      <w:bookmarkEnd w:id="18"/>
+      <w:proofErr w:type="spellEnd"/>
     </w:p>
     <w:p>
       <w:r>
@@ -3406,12 +3647,12 @@
       <w:pPr>
         <w:pStyle w:val="Heading2"/>
       </w:pPr>
-      <w:bookmarkStart w:id="20" w:name="_Toc37020166"/>
+      <w:bookmarkStart w:id="19" w:name="_Toc37021876"/>
       <w:r>
         <w:lastRenderedPageBreak/>
         <w:t>Timing Simulations</w:t>
       </w:r>
-      <w:bookmarkEnd w:id="20"/>
+      <w:bookmarkEnd w:id="19"/>
     </w:p>
     <w:p>
       <w:pPr>
@@ -3470,7 +3711,7 @@
         <w:pStyle w:val="Caption"/>
         <w:jc w:val="center"/>
       </w:pPr>
-      <w:bookmarkStart w:id="21" w:name="_Toc37020140"/>
+      <w:bookmarkStart w:id="20" w:name="_Toc37022205"/>
       <w:r>
         <w:t xml:space="preserve">Figure </w:t>
       </w:r>
@@ -3496,7 +3737,15 @@
         <w:t xml:space="preserve">: Timing Simulation </w:t>
       </w:r>
       <w:r>
-        <w:t xml:space="preserve">for LogicUnit </w:t>
+        <w:t xml:space="preserve">for </w:t>
+      </w:r>
+      <w:proofErr w:type="spellStart"/>
+      <w:r>
+        <w:t>LogicUnit</w:t>
+      </w:r>
+      <w:proofErr w:type="spellEnd"/>
+      <w:r>
+        <w:t xml:space="preserve"> </w:t>
       </w:r>
       <w:r>
         <w:t>of</w:t>
@@ -3504,7 +3753,7 @@
       <w:r>
         <w:t xml:space="preserve"> Measurement #1</w:t>
       </w:r>
-      <w:bookmarkEnd w:id="21"/>
+      <w:bookmarkEnd w:id="20"/>
     </w:p>
     <w:p>
       <w:pPr>
@@ -3570,7 +3819,7 @@
         <w:pStyle w:val="Caption"/>
         <w:jc w:val="center"/>
       </w:pPr>
-      <w:bookmarkStart w:id="22" w:name="_Toc37020141"/>
+      <w:bookmarkStart w:id="21" w:name="_Toc37022206"/>
       <w:r>
         <w:t xml:space="preserve">Figure </w:t>
       </w:r>
@@ -3596,19 +3845,38 @@
         <w:t xml:space="preserve">: Timing Simulation </w:t>
       </w:r>
       <w:r>
-        <w:t xml:space="preserve">for LogicUnit </w:t>
+        <w:t xml:space="preserve">for </w:t>
+      </w:r>
+      <w:proofErr w:type="spellStart"/>
+      <w:r>
+        <w:t>LogicUnit</w:t>
+      </w:r>
+      <w:proofErr w:type="spellEnd"/>
+      <w:r>
+        <w:t xml:space="preserve"> </w:t>
       </w:r>
       <w:r>
         <w:t>from measurement #400 to measurement #416</w:t>
       </w:r>
-      <w:bookmarkEnd w:id="22"/>
-    </w:p>
-    <w:p>
-      <w:r>
-        <w:t xml:space="preserve">The timing of the LogicUnit is verified with this simulation. From Figures 7, 8, and 9, we can see that the </w:t>
+      <w:bookmarkEnd w:id="21"/>
+    </w:p>
+    <w:p>
+      <w:r>
+        <w:t xml:space="preserve">The timing of the </w:t>
+      </w:r>
+      <w:proofErr w:type="spellStart"/>
+      <w:r>
+        <w:t>LogicUnit</w:t>
+      </w:r>
+      <w:proofErr w:type="spellEnd"/>
+      <w:r>
+        <w:t xml:space="preserve"> is verified with this simulation. From Figures 7, 8, and 9, we can see that the </w:t>
       </w:r>
       <w:r>
         <w:t xml:space="preserve">results are obtained before the time period is up, with measurement #1 taking 13.9 ns, and measurement #772 taking 14.0 ns. </w:t>
+      </w:r>
+      <w:r>
+        <w:t>For simplicity sake, we will take the propagation delay to be 14 ns.</w:t>
       </w:r>
     </w:p>
     <w:p>
@@ -3695,7 +3963,7 @@
         <w:pStyle w:val="Caption"/>
         <w:jc w:val="center"/>
       </w:pPr>
-      <w:bookmarkStart w:id="23" w:name="_Toc37020142"/>
+      <w:bookmarkStart w:id="22" w:name="_Toc37022207"/>
       <w:r>
         <w:t xml:space="preserve">Figure </w:t>
       </w:r>
@@ -3724,36 +3992,54 @@
         <w:t xml:space="preserve"> </w:t>
       </w:r>
       <w:r>
-        <w:t xml:space="preserve">for LogicUnit </w:t>
+        <w:t xml:space="preserve">for </w:t>
+      </w:r>
+      <w:proofErr w:type="spellStart"/>
+      <w:r>
+        <w:t>LogicUnit</w:t>
+      </w:r>
+      <w:proofErr w:type="spellEnd"/>
+      <w:r>
+        <w:t xml:space="preserve"> </w:t>
       </w:r>
       <w:r>
         <w:t>of Measurement #772</w:t>
       </w:r>
+      <w:bookmarkEnd w:id="22"/>
+    </w:p>
+    <w:p>
+      <w:pPr>
+        <w:pStyle w:val="Heading1"/>
+      </w:pPr>
+      <w:bookmarkStart w:id="23" w:name="_Toc37021877"/>
+      <w:proofErr w:type="spellStart"/>
+      <w:r>
+        <w:t>ArithUnit</w:t>
+      </w:r>
       <w:bookmarkEnd w:id="23"/>
-    </w:p>
-    <w:p>
-      <w:pPr>
-        <w:pStyle w:val="Heading1"/>
-      </w:pPr>
-      <w:bookmarkStart w:id="24" w:name="_Toc37020167"/>
+      <w:proofErr w:type="spellEnd"/>
+    </w:p>
+    <w:p>
+      <w:pPr>
+        <w:pStyle w:val="Heading2"/>
+      </w:pPr>
+      <w:bookmarkStart w:id="24" w:name="_Toc37021878"/>
+      <w:r>
+        <w:t>Overview</w:t>
+      </w:r>
+      <w:bookmarkEnd w:id="24"/>
+    </w:p>
+    <w:p>
+      <w:r>
+        <w:t xml:space="preserve">The </w:t>
+      </w:r>
+      <w:proofErr w:type="spellStart"/>
       <w:r>
         <w:t>ArithUnit</w:t>
       </w:r>
-      <w:bookmarkEnd w:id="24"/>
-    </w:p>
-    <w:p>
-      <w:pPr>
-        <w:pStyle w:val="Heading2"/>
-      </w:pPr>
-      <w:bookmarkStart w:id="25" w:name="_Toc37020168"/>
-      <w:r>
-        <w:t>Overview</w:t>
-      </w:r>
-      <w:bookmarkEnd w:id="25"/>
-    </w:p>
-    <w:p>
-      <w:r>
-        <w:t xml:space="preserve">The ArithUnit is responsible for </w:t>
+      <w:proofErr w:type="spellEnd"/>
+      <w:r>
+        <w:t xml:space="preserve"> is responsible for </w:t>
       </w:r>
       <w:r>
         <w:t>producing the appropriate arithmetic result depending on the context. The input context variables here are:</w:t>
@@ -3797,8 +4083,13 @@
           <w:numId w:val="2"/>
         </w:numPr>
       </w:pPr>
-      <w:r>
-        <w:t>AddnSub : determines whether the operation carried out is an add or a subtract</w:t>
+      <w:proofErr w:type="spellStart"/>
+      <w:r>
+        <w:t>AddnSub</w:t>
+      </w:r>
+      <w:proofErr w:type="spellEnd"/>
+      <w:r>
+        <w:t xml:space="preserve"> : determines whether the operation carried out is an add or a subtract</w:t>
       </w:r>
     </w:p>
     <w:p>
@@ -3809,8 +4100,13 @@
           <w:numId w:val="2"/>
         </w:numPr>
       </w:pPr>
-      <w:r>
-        <w:t xml:space="preserve">NotA : </w:t>
+      <w:proofErr w:type="spellStart"/>
+      <w:r>
+        <w:t>NotA</w:t>
+      </w:r>
+      <w:proofErr w:type="spellEnd"/>
+      <w:r>
+        <w:t xml:space="preserve"> : </w:t>
       </w:r>
       <w:r>
         <w:t>to be used later for retrieval of instructions</w:t>
@@ -3824,8 +4120,13 @@
           <w:numId w:val="2"/>
         </w:numPr>
       </w:pPr>
-      <w:r>
-        <w:t>ExtWord : determines whether or not to sign extend the value</w:t>
+      <w:proofErr w:type="spellStart"/>
+      <w:r>
+        <w:t>ExtWord</w:t>
+      </w:r>
+      <w:proofErr w:type="spellEnd"/>
+      <w:r>
+        <w:t xml:space="preserve"> : determines whether or not to sign extend the value</w:t>
       </w:r>
     </w:p>
     <w:p>
@@ -3853,8 +4154,13 @@
           <w:numId w:val="3"/>
         </w:numPr>
       </w:pPr>
-      <w:r>
-        <w:t>Cout : outgoing carry of the result</w:t>
+      <w:proofErr w:type="spellStart"/>
+      <w:r>
+        <w:t>Cout</w:t>
+      </w:r>
+      <w:proofErr w:type="spellEnd"/>
+      <w:r>
+        <w:t xml:space="preserve"> : outgoing carry of the result</w:t>
       </w:r>
     </w:p>
     <w:p>
@@ -3865,8 +4171,13 @@
           <w:numId w:val="3"/>
         </w:numPr>
       </w:pPr>
-      <w:r>
-        <w:t xml:space="preserve">Ovfl : </w:t>
+      <w:proofErr w:type="spellStart"/>
+      <w:r>
+        <w:t>Ovfl</w:t>
+      </w:r>
+      <w:proofErr w:type="spellEnd"/>
+      <w:r>
+        <w:t xml:space="preserve"> : </w:t>
       </w:r>
       <w:r>
         <w:t>signifies an overflow in the result</w:t>
@@ -3895,8 +4206,21 @@
           <w:numId w:val="3"/>
         </w:numPr>
       </w:pPr>
-      <w:r>
-        <w:t>AltB, AltBu :</w:t>
+      <w:proofErr w:type="spellStart"/>
+      <w:r>
+        <w:t>AltB</w:t>
+      </w:r>
+      <w:proofErr w:type="spellEnd"/>
+      <w:r>
+        <w:t xml:space="preserve">, </w:t>
+      </w:r>
+      <w:proofErr w:type="spellStart"/>
+      <w:r>
+        <w:t>AltBu</w:t>
+      </w:r>
+      <w:proofErr w:type="spellEnd"/>
+      <w:r>
+        <w:t xml:space="preserve"> :</w:t>
       </w:r>
       <w:r>
         <w:t xml:space="preserve"> signed and unsigned flags that indicate whether A is less than B</w:t>
@@ -3904,16 +4228,70 @@
     </w:p>
     <w:p>
       <w:r>
-        <w:t xml:space="preserve">The ArithUnit was designed to handle both 64 and 32-bit numbers through the ExtWord flag. It currently does not support any other operations other than addition and subtraction. </w:t>
-      </w:r>
-      <w:r>
-        <w:t xml:space="preserve">If the operation performed is a subtraction, it simply negates the value in B and feeds it into the adder. </w:t>
+        <w:t xml:space="preserve">The </w:t>
+      </w:r>
+      <w:proofErr w:type="spellStart"/>
+      <w:r>
+        <w:t>ArithUnit</w:t>
+      </w:r>
+      <w:proofErr w:type="spellEnd"/>
+      <w:r>
+        <w:t xml:space="preserve"> was designed to handle both 64 and 32-bit numbers through the </w:t>
+      </w:r>
+      <w:proofErr w:type="spellStart"/>
+      <w:r>
+        <w:rPr>
+          <w:i/>
+          <w:iCs/>
+        </w:rPr>
+        <w:t>ExtWord</w:t>
+      </w:r>
+      <w:proofErr w:type="spellEnd"/>
+      <w:r>
+        <w:t xml:space="preserve"> flag. It currently does not support any other operations other than addition and subtraction. </w:t>
+      </w:r>
+      <w:r>
+        <w:t xml:space="preserve">If the operation performed is a subtraction, it simply negates the value in </w:t>
+      </w:r>
+      <w:r>
+        <w:rPr>
+          <w:i/>
+          <w:iCs/>
+        </w:rPr>
+        <w:t>B</w:t>
+      </w:r>
+      <w:r>
+        <w:t xml:space="preserve"> and feeds it into the adder. </w:t>
       </w:r>
       <w:r>
         <w:t xml:space="preserve">The output signals are designed with </w:t>
       </w:r>
       <w:r>
-        <w:t>future function implementations in mind. For example, AltB and AltBu may seem insignificant, but will eventually be used to implement branching instructions in the future.</w:t>
+        <w:t xml:space="preserve">future function implementations in mind. For example, </w:t>
+      </w:r>
+      <w:proofErr w:type="spellStart"/>
+      <w:r>
+        <w:rPr>
+          <w:i/>
+          <w:iCs/>
+        </w:rPr>
+        <w:t>AltB</w:t>
+      </w:r>
+      <w:proofErr w:type="spellEnd"/>
+      <w:r>
+        <w:t xml:space="preserve"> and </w:t>
+      </w:r>
+      <w:proofErr w:type="spellStart"/>
+      <w:r>
+        <w:rPr>
+          <w:i/>
+          <w:iCs/>
+        </w:rPr>
+        <w:t>AltBu</w:t>
+      </w:r>
+      <w:proofErr w:type="spellEnd"/>
+      <w:r>
+        <w:t xml:space="preserve"> may seem insignificant, but will eventually be used to implement branching instructions in the future.</w:t>
       </w:r>
       <w:r>
         <w:t xml:space="preserve">  </w:t>
@@ -3921,7 +4299,15 @@
     </w:p>
     <w:p>
       <w:r>
-        <w:t>The block diagram of the ArithUnit is represented in Figure 10.</w:t>
+        <w:t xml:space="preserve">The block diagram of the </w:t>
+      </w:r>
+      <w:proofErr w:type="spellStart"/>
+      <w:r>
+        <w:t>ArithUnit</w:t>
+      </w:r>
+      <w:proofErr w:type="spellEnd"/>
+      <w:r>
+        <w:t xml:space="preserve"> is represented in Figure 10.</w:t>
       </w:r>
       <w:r>
         <w:t xml:space="preserve"> The VHDL </w:t>
@@ -3930,7 +4316,15 @@
         <w:t>interface</w:t>
       </w:r>
       <w:r>
-        <w:t xml:space="preserve"> of the ArithUnit is given in Figure 11.</w:t>
+        <w:t xml:space="preserve"> of the </w:t>
+      </w:r>
+      <w:proofErr w:type="spellStart"/>
+      <w:r>
+        <w:t>ArithUnit</w:t>
+      </w:r>
+      <w:proofErr w:type="spellEnd"/>
+      <w:r>
+        <w:t xml:space="preserve"> is given in Figure 11.</w:t>
       </w:r>
     </w:p>
     <w:p>
@@ -3985,7 +4379,7 @@
         <w:pStyle w:val="Caption"/>
         <w:jc w:val="center"/>
       </w:pPr>
-      <w:bookmarkStart w:id="26" w:name="_Toc37020143"/>
+      <w:bookmarkStart w:id="25" w:name="_Toc37022208"/>
       <w:r>
         <w:t xml:space="preserve">Figure </w:t>
       </w:r>
@@ -4008,9 +4402,14 @@
         <w:fldChar w:fldCharType="end"/>
       </w:r>
       <w:r>
-        <w:t>: Block diagram of the ArithUnit</w:t>
-      </w:r>
-      <w:bookmarkEnd w:id="26"/>
+        <w:t xml:space="preserve">: Block diagram of the </w:t>
+      </w:r>
+      <w:proofErr w:type="spellStart"/>
+      <w:r>
+        <w:t>ArithUnit</w:t>
+      </w:r>
+      <w:bookmarkEnd w:id="25"/>
+      <w:proofErr w:type="spellEnd"/>
     </w:p>
     <w:p/>
     <w:p>
@@ -4077,7 +4476,7 @@
         <w:pStyle w:val="Caption"/>
         <w:jc w:val="center"/>
       </w:pPr>
-      <w:bookmarkStart w:id="27" w:name="_Toc37020144"/>
+      <w:bookmarkStart w:id="26" w:name="_Toc37022209"/>
       <w:r>
         <w:t xml:space="preserve">Figure </w:t>
       </w:r>
@@ -4106,9 +4505,14 @@
         <w:t xml:space="preserve"> interface</w:t>
       </w:r>
       <w:r>
-        <w:t xml:space="preserve"> of the ArithUnit</w:t>
-      </w:r>
-      <w:bookmarkEnd w:id="27"/>
+        <w:t xml:space="preserve"> of the </w:t>
+      </w:r>
+      <w:proofErr w:type="spellStart"/>
+      <w:r>
+        <w:t>ArithUnit</w:t>
+      </w:r>
+      <w:bookmarkEnd w:id="26"/>
+      <w:proofErr w:type="spellEnd"/>
     </w:p>
     <w:p>
       <w:pPr>
@@ -4120,16 +4524,98 @@
         <w:t xml:space="preserve">The adder we used to is a simple ripple adder. The adder performs the addition bit-by-bit and propagates any carry that exists. </w:t>
       </w:r>
       <w:r>
-        <w:t xml:space="preserve"> Other than the result of the operation, it also returns </w:t>
+        <w:t xml:space="preserve"> Other than the result of the operation, it also returns</w:t>
       </w:r>
       <w:r>
         <w:t xml:space="preserve"> the outgoing carry value, </w:t>
       </w:r>
-      <w:r>
+      <w:proofErr w:type="spellStart"/>
+      <w:r>
+        <w:rPr>
+          <w:i/>
+          <w:iCs/>
+        </w:rPr>
         <w:t>Cout</w:t>
       </w:r>
-      <w:r>
-        <w:t xml:space="preserve">, and the Overflow flag, Ovfl. Cout is simply the final carry value of the carry array, and Overflow is computed as the  XOR of the last and second-to-last carry values of the carry array. These values  are used in the ArithUnit to compute AltB and AltBu. </w:t>
+      <w:proofErr w:type="spellEnd"/>
+      <w:r>
+        <w:t xml:space="preserve"> and the </w:t>
+      </w:r>
+      <w:r>
+        <w:rPr>
+          <w:i/>
+          <w:iCs/>
+        </w:rPr>
+        <w:t>Overflow</w:t>
+      </w:r>
+      <w:r>
+        <w:t xml:space="preserve"> flag, </w:t>
+      </w:r>
+      <w:proofErr w:type="spellStart"/>
+      <w:r>
+        <w:rPr>
+          <w:i/>
+          <w:iCs/>
+        </w:rPr>
+        <w:t>Ovfl</w:t>
+      </w:r>
+      <w:proofErr w:type="spellEnd"/>
+      <w:r>
+        <w:t xml:space="preserve">. </w:t>
+      </w:r>
+      <w:proofErr w:type="spellStart"/>
+      <w:r>
+        <w:rPr>
+          <w:i/>
+          <w:iCs/>
+        </w:rPr>
+        <w:t>Cout</w:t>
+      </w:r>
+      <w:proofErr w:type="spellEnd"/>
+      <w:r>
+        <w:t xml:space="preserve"> is simply the final carry value of the carry array, and </w:t>
+      </w:r>
+      <w:r>
+        <w:rPr>
+          <w:i/>
+          <w:iCs/>
+        </w:rPr>
+        <w:t>Overflow</w:t>
+      </w:r>
+      <w:r>
+        <w:t xml:space="preserve"> is computed as the XOR of the last and second-to-last carry values of the carry array. These values are used in the </w:t>
+      </w:r>
+      <w:proofErr w:type="spellStart"/>
+      <w:r>
+        <w:t>ArithUnit</w:t>
+      </w:r>
+      <w:proofErr w:type="spellEnd"/>
+      <w:r>
+        <w:t xml:space="preserve"> to compute </w:t>
+      </w:r>
+      <w:proofErr w:type="spellStart"/>
+      <w:r>
+        <w:rPr>
+          <w:i/>
+          <w:iCs/>
+        </w:rPr>
+        <w:t>AltB</w:t>
+      </w:r>
+      <w:proofErr w:type="spellEnd"/>
+      <w:r>
+        <w:t xml:space="preserve"> and </w:t>
+      </w:r>
+      <w:proofErr w:type="spellStart"/>
+      <w:r>
+        <w:rPr>
+          <w:i/>
+          <w:iCs/>
+        </w:rPr>
+        <w:t>AltBu</w:t>
+      </w:r>
+      <w:proofErr w:type="spellEnd"/>
+      <w:r>
+        <w:t xml:space="preserve">. </w:t>
       </w:r>
     </w:p>
     <w:p>
@@ -4143,24 +4629,11 @@
     <w:p/>
     <w:p>
       <w:pPr>
-        <w:keepNext/>
+        <w:pStyle w:val="Caption"/>
         <w:jc w:val="center"/>
-        <w:rPr>
-          <w:i/>
-          <w:iCs/>
-          <w:sz w:val="18"/>
-          <w:szCs w:val="18"/>
-        </w:rPr>
-      </w:pPr>
-      <w:bookmarkStart w:id="28" w:name="_Toc37020145"/>
-      <w:r>
-        <w:rPr>
-          <w:i/>
-          <w:iCs/>
-          <w:noProof/>
-          <w:sz w:val="18"/>
-          <w:szCs w:val="18"/>
-        </w:rPr>
+      </w:pPr>
+      <w:bookmarkStart w:id="27" w:name="_Toc37022210"/>
+      <w:r>
         <w:drawing>
           <wp:anchor distT="0" distB="0" distL="114300" distR="114300" simplePos="0" relativeHeight="251672576" behindDoc="0" locked="0" layoutInCell="1" allowOverlap="1" wp14:anchorId="79359FEF" wp14:editId="2C4DDAAA">
             <wp:simplePos x="0" y="0"/>
@@ -4212,74 +4685,31 @@
         </w:drawing>
       </w:r>
       <w:r>
-        <w:rPr>
-          <w:i/>
-          <w:iCs/>
-          <w:sz w:val="18"/>
-          <w:szCs w:val="18"/>
-        </w:rPr>
         <w:t xml:space="preserve">Figure </w:t>
       </w:r>
       <w:r>
-        <w:rPr>
-          <w:i/>
-          <w:iCs/>
-          <w:sz w:val="18"/>
-          <w:szCs w:val="18"/>
-        </w:rPr>
         <w:fldChar w:fldCharType="begin"/>
       </w:r>
       <w:r>
-        <w:rPr>
-          <w:i/>
-          <w:iCs/>
-          <w:sz w:val="18"/>
-          <w:szCs w:val="18"/>
-        </w:rPr>
         <w:instrText xml:space="preserve"> SEQ Figure \* ARABIC </w:instrText>
       </w:r>
       <w:r>
-        <w:rPr>
-          <w:i/>
-          <w:iCs/>
-          <w:sz w:val="18"/>
-          <w:szCs w:val="18"/>
-        </w:rPr>
         <w:fldChar w:fldCharType="separate"/>
       </w:r>
       <w:r>
         <w:rPr>
-          <w:i/>
-          <w:iCs/>
           <w:noProof/>
-          <w:sz w:val="18"/>
-          <w:szCs w:val="18"/>
         </w:rPr>
         <w:t>12</w:t>
       </w:r>
       <w:r>
-        <w:rPr>
-          <w:i/>
-          <w:iCs/>
-          <w:sz w:val="18"/>
-          <w:szCs w:val="18"/>
-        </w:rPr>
         <w:fldChar w:fldCharType="end"/>
       </w:r>
       <w:r>
-        <w:rPr>
-          <w:i/>
-          <w:iCs/>
-          <w:sz w:val="18"/>
-          <w:szCs w:val="18"/>
-        </w:rPr>
         <w:t>: Block diagram of the Adder</w:t>
       </w:r>
-      <w:bookmarkEnd w:id="28"/>
-    </w:p>
-    <w:p/>
-    <w:p/>
-    <w:p/>
+      <w:bookmarkEnd w:id="27"/>
+    </w:p>
     <w:p/>
     <w:p>
       <w:pPr>
@@ -4357,7 +4787,7 @@
           <w:docGrid w:linePitch="360"/>
         </w:sectPr>
       </w:pPr>
-      <w:bookmarkStart w:id="29" w:name="_Toc37020146"/>
+      <w:bookmarkStart w:id="28" w:name="_Toc37022211"/>
       <w:r>
         <w:t xml:space="preserve">Figure </w:t>
       </w:r>
@@ -4382,18 +4812,18 @@
       <w:r>
         <w:t>: VHDL interface of the Adder</w:t>
       </w:r>
-      <w:bookmarkEnd w:id="29"/>
+      <w:bookmarkEnd w:id="28"/>
     </w:p>
     <w:p>
       <w:pPr>
         <w:pStyle w:val="Heading2"/>
       </w:pPr>
-      <w:bookmarkStart w:id="30" w:name="_Toc37020169"/>
+      <w:bookmarkStart w:id="29" w:name="_Toc37021879"/>
       <w:r>
         <w:lastRenderedPageBreak/>
         <w:t>Functional Behaviour</w:t>
       </w:r>
-      <w:bookmarkEnd w:id="30"/>
+      <w:bookmarkEnd w:id="29"/>
     </w:p>
     <w:p>
       <w:pPr>
@@ -4451,7 +4881,7 @@
         <w:pStyle w:val="Caption"/>
         <w:jc w:val="center"/>
       </w:pPr>
-      <w:bookmarkStart w:id="31" w:name="_Toc37020147"/>
+      <w:bookmarkStart w:id="30" w:name="_Toc37022212"/>
       <w:r>
         <w:t xml:space="preserve">Figure </w:t>
       </w:r>
@@ -4474,7 +4904,11 @@
         <w:fldChar w:fldCharType="end"/>
       </w:r>
       <w:r>
-        <w:t>: Functional Simulation of the Arit</w:t>
+        <w:t xml:space="preserve">: Functional Simulation of the </w:t>
+      </w:r>
+      <w:proofErr w:type="spellStart"/>
+      <w:r>
+        <w:t>Arit</w:t>
       </w:r>
       <w:r>
         <w:t>h</w:t>
@@ -4482,23 +4916,42 @@
       <w:r>
         <w:t>Unit</w:t>
       </w:r>
+      <w:proofErr w:type="spellEnd"/>
       <w:r>
         <w:t xml:space="preserve"> </w:t>
       </w:r>
       <w:r>
         <w:t>from t = 0 to 76 ns</w:t>
       </w:r>
-      <w:bookmarkEnd w:id="31"/>
-    </w:p>
-    <w:p>
-      <w:r>
-        <w:t>We can confirm that the ArithUnit is functioning as intended by observing that the Unit</w:t>
+      <w:bookmarkEnd w:id="30"/>
+    </w:p>
+    <w:p>
+      <w:r>
+        <w:t xml:space="preserve">We can confirm that the </w:t>
+      </w:r>
+      <w:proofErr w:type="spellStart"/>
+      <w:r>
+        <w:t>ArithUnit</w:t>
+      </w:r>
+      <w:proofErr w:type="spellEnd"/>
+      <w:r>
+        <w:t xml:space="preserve"> is functioning as intended by observing that the Unit</w:t>
       </w:r>
       <w:r>
         <w:t>’</w:t>
       </w:r>
       <w:r>
-        <w:t xml:space="preserve">s Y values are the same as the testbench </w:t>
+        <w:t xml:space="preserve">s </w:t>
+      </w:r>
+      <w:r>
+        <w:rPr>
+          <w:i/>
+          <w:iCs/>
+        </w:rPr>
+        <w:t>Y</w:t>
+      </w:r>
+      <w:r>
+        <w:t xml:space="preserve"> values are the same as the testbench </w:t>
       </w:r>
       <w:r>
         <w:t>–</w:t>
@@ -4506,14 +4959,83 @@
       <w:r>
         <w:t xml:space="preserve"> </w:t>
       </w:r>
-      <w:r>
+      <w:proofErr w:type="spellStart"/>
+      <w:r>
+        <w:rPr>
+          <w:i/>
+          <w:iCs/>
+        </w:rPr>
         <w:t>T</w:t>
       </w:r>
       <w:r>
-        <w:t>bY. This figure also encapsulates all the different combinations of the context variables and its resulting output. For example, as annotated on the figure, we have a test case where the arithmetic operation is an ADD with no sign extension, that produces a Cout and no Overflow. We also have another test case that showcases SUBTRACT with sign extension</w:t>
-      </w:r>
-      <w:r>
-        <w:t>, that similarly produces a Cout with no Overflow, but this time the AltB flag is also set</w:t>
+        <w:rPr>
+          <w:i/>
+          <w:iCs/>
+        </w:rPr>
+        <w:t>bY</w:t>
+      </w:r>
+      <w:proofErr w:type="spellEnd"/>
+      <w:r>
+        <w:t xml:space="preserve">. This figure also encapsulates all the different combinations of the context variables and its resulting output. For example, as annotated on the figure, we have a test case where the arithmetic operation is an ADD with no sign extension, that produces a </w:t>
+      </w:r>
+      <w:proofErr w:type="spellStart"/>
+      <w:r>
+        <w:rPr>
+          <w:i/>
+          <w:iCs/>
+        </w:rPr>
+        <w:t>Cout</w:t>
+      </w:r>
+      <w:proofErr w:type="spellEnd"/>
+      <w:r>
+        <w:t xml:space="preserve"> and no </w:t>
+      </w:r>
+      <w:r>
+        <w:rPr>
+          <w:i/>
+          <w:iCs/>
+        </w:rPr>
+        <w:t>Overflow</w:t>
+      </w:r>
+      <w:r>
+        <w:t>. We also have another test case that showcases SUBTRACT with sign extension</w:t>
+      </w:r>
+      <w:r>
+        <w:t xml:space="preserve">, that similarly produces a </w:t>
+      </w:r>
+      <w:proofErr w:type="spellStart"/>
+      <w:r>
+        <w:rPr>
+          <w:i/>
+          <w:iCs/>
+        </w:rPr>
+        <w:t>Cout</w:t>
+      </w:r>
+      <w:proofErr w:type="spellEnd"/>
+      <w:r>
+        <w:t xml:space="preserve"> with no </w:t>
+      </w:r>
+      <w:r>
+        <w:rPr>
+          <w:i/>
+          <w:iCs/>
+        </w:rPr>
+        <w:t>Overflow</w:t>
+      </w:r>
+      <w:r>
+        <w:t xml:space="preserve">, but this time the </w:t>
+      </w:r>
+      <w:proofErr w:type="spellStart"/>
+      <w:r>
+        <w:rPr>
+          <w:i/>
+          <w:iCs/>
+        </w:rPr>
+        <w:t>AltB</w:t>
+      </w:r>
+      <w:proofErr w:type="spellEnd"/>
+      <w:r>
+        <w:t xml:space="preserve"> flag is also set</w:t>
       </w:r>
       <w:r>
         <w:t xml:space="preserve">. </w:t>
@@ -4572,7 +5094,7 @@
                                 <w:noProof/>
                               </w:rPr>
                             </w:pPr>
-                            <w:bookmarkStart w:id="32" w:name="_Toc37020148"/>
+                            <w:bookmarkStart w:id="31" w:name="_Toc37022213"/>
                             <w:r>
                               <w:t xml:space="preserve">Figure </w:t>
                             </w:r>
@@ -4598,15 +5120,23 @@
                               <w:t xml:space="preserve">: </w:t>
                             </w:r>
                             <w:r>
-                              <w:t>Functional Simulation of the Arit</w:t>
+                              <w:t xml:space="preserve">Functional Simulation of the </w:t>
+                            </w:r>
+                            <w:proofErr w:type="spellStart"/>
+                            <w:r>
+                              <w:t>Arit</w:t>
                             </w:r>
                             <w:r>
                               <w:t>h</w:t>
                             </w:r>
                             <w:r>
-                              <w:t>Unit from beginning of measurement #61 to end of measurement #66</w:t>
+                              <w:t>Unit</w:t>
                             </w:r>
-                            <w:bookmarkEnd w:id="32"/>
+                            <w:proofErr w:type="spellEnd"/>
+                            <w:r>
+                              <w:t xml:space="preserve"> from beginning of measurement #61 to end of measurement #66</w:t>
+                            </w:r>
+                            <w:bookmarkEnd w:id="31"/>
                           </w:p>
                         </w:txbxContent>
                       </wps:txbx>
@@ -4635,7 +5165,7 @@
                           <w:noProof/>
                         </w:rPr>
                       </w:pPr>
-                      <w:bookmarkStart w:id="33" w:name="_Toc37020148"/>
+                      <w:bookmarkStart w:id="32" w:name="_Toc37022213"/>
                       <w:r>
                         <w:t xml:space="preserve">Figure </w:t>
                       </w:r>
@@ -4661,15 +5191,23 @@
                         <w:t xml:space="preserve">: </w:t>
                       </w:r>
                       <w:r>
-                        <w:t>Functional Simulation of the Arit</w:t>
+                        <w:t xml:space="preserve">Functional Simulation of the </w:t>
+                      </w:r>
+                      <w:proofErr w:type="spellStart"/>
+                      <w:r>
+                        <w:t>Arit</w:t>
                       </w:r>
                       <w:r>
                         <w:t>h</w:t>
                       </w:r>
                       <w:r>
-                        <w:t>Unit from beginning of measurement #61 to end of measurement #66</w:t>
+                        <w:t>Unit</w:t>
                       </w:r>
-                      <w:bookmarkEnd w:id="33"/>
+                      <w:proofErr w:type="spellEnd"/>
+                      <w:r>
+                        <w:t xml:space="preserve"> from beginning of measurement #61 to end of measurement #66</w:t>
+                      </w:r>
+                      <w:bookmarkEnd w:id="32"/>
                     </w:p>
                   </w:txbxContent>
                 </v:textbox>
@@ -4797,7 +5335,7 @@
                                 <w:noProof/>
                               </w:rPr>
                             </w:pPr>
-                            <w:bookmarkStart w:id="34" w:name="_Toc37020149"/>
+                            <w:bookmarkStart w:id="33" w:name="_Toc37022214"/>
                             <w:r>
                               <w:t xml:space="preserve">Figure </w:t>
                             </w:r>
@@ -4820,9 +5358,17 @@
                               <w:fldChar w:fldCharType="end"/>
                             </w:r>
                             <w:r>
-                              <w:t>: Functional Simulation of the ArithUnit from beginning of measurement #118 till 5 ns after the start of measurement #120</w:t>
+                              <w:t xml:space="preserve">: Functional Simulation of the </w:t>
                             </w:r>
-                            <w:bookmarkEnd w:id="34"/>
+                            <w:proofErr w:type="spellStart"/>
+                            <w:r>
+                              <w:t>ArithUnit</w:t>
+                            </w:r>
+                            <w:proofErr w:type="spellEnd"/>
+                            <w:r>
+                              <w:t xml:space="preserve"> from beginning of measurement #118 till 5 ns after the start of measurement #120</w:t>
+                            </w:r>
+                            <w:bookmarkEnd w:id="33"/>
                           </w:p>
                         </w:txbxContent>
                       </wps:txbx>
@@ -4851,7 +5397,7 @@
                           <w:noProof/>
                         </w:rPr>
                       </w:pPr>
-                      <w:bookmarkStart w:id="35" w:name="_Toc37020149"/>
+                      <w:bookmarkStart w:id="34" w:name="_Toc37022214"/>
                       <w:r>
                         <w:t xml:space="preserve">Figure </w:t>
                       </w:r>
@@ -4874,9 +5420,17 @@
                         <w:fldChar w:fldCharType="end"/>
                       </w:r>
                       <w:r>
-                        <w:t>: Functional Simulation of the ArithUnit from beginning of measurement #118 till 5 ns after the start of measurement #120</w:t>
+                        <w:t xml:space="preserve">: Functional Simulation of the </w:t>
                       </w:r>
-                      <w:bookmarkEnd w:id="35"/>
+                      <w:proofErr w:type="spellStart"/>
+                      <w:r>
+                        <w:t>ArithUnit</w:t>
+                      </w:r>
+                      <w:proofErr w:type="spellEnd"/>
+                      <w:r>
+                        <w:t xml:space="preserve"> from beginning of measurement #118 till 5 ns after the start of measurement #120</w:t>
+                      </w:r>
+                      <w:bookmarkEnd w:id="34"/>
                     </w:p>
                   </w:txbxContent>
                 </v:textbox>
@@ -4965,7 +5519,7 @@
       <w:pPr>
         <w:pStyle w:val="Heading2"/>
       </w:pPr>
-      <w:bookmarkStart w:id="36" w:name="_Toc37020170"/>
+      <w:bookmarkStart w:id="35" w:name="_Toc37021880"/>
       <w:r>
         <w:rPr>
           <w:noProof/>
@@ -5076,7 +5630,7 @@
                                 <w:noProof/>
                               </w:rPr>
                             </w:pPr>
-                            <w:bookmarkStart w:id="37" w:name="_Toc37020150"/>
+                            <w:bookmarkStart w:id="36" w:name="_Toc37022215"/>
                             <w:r>
                               <w:t xml:space="preserve">Figure </w:t>
                             </w:r>
@@ -5099,9 +5653,14 @@
                               <w:fldChar w:fldCharType="end"/>
                             </w:r>
                             <w:r>
-                              <w:t>: RTL synthesized circuit of the ArithUnit</w:t>
+                              <w:t xml:space="preserve">: RTL synthesized circuit of the </w:t>
                             </w:r>
-                            <w:bookmarkEnd w:id="37"/>
+                            <w:proofErr w:type="spellStart"/>
+                            <w:r>
+                              <w:t>ArithUnit</w:t>
+                            </w:r>
+                            <w:bookmarkEnd w:id="36"/>
+                            <w:proofErr w:type="spellEnd"/>
                           </w:p>
                         </w:txbxContent>
                       </wps:txbx>
@@ -5130,7 +5689,7 @@
                           <w:noProof/>
                         </w:rPr>
                       </w:pPr>
-                      <w:bookmarkStart w:id="38" w:name="_Toc37020150"/>
+                      <w:bookmarkStart w:id="37" w:name="_Toc37022215"/>
                       <w:r>
                         <w:t xml:space="preserve">Figure </w:t>
                       </w:r>
@@ -5153,9 +5712,14 @@
                         <w:fldChar w:fldCharType="end"/>
                       </w:r>
                       <w:r>
-                        <w:t>: RTL synthesized circuit of the ArithUnit</w:t>
+                        <w:t xml:space="preserve">: RTL synthesized circuit of the </w:t>
                       </w:r>
-                      <w:bookmarkEnd w:id="38"/>
+                      <w:proofErr w:type="spellStart"/>
+                      <w:r>
+                        <w:t>ArithUnit</w:t>
+                      </w:r>
+                      <w:bookmarkEnd w:id="37"/>
+                      <w:proofErr w:type="spellEnd"/>
                     </w:p>
                   </w:txbxContent>
                 </v:textbox>
@@ -5168,7 +5732,7 @@
       <w:r>
         <w:t>Circuit Synthesis</w:t>
       </w:r>
-      <w:bookmarkEnd w:id="36"/>
+      <w:bookmarkEnd w:id="35"/>
     </w:p>
     <w:p>
       <w:r>
@@ -5221,7 +5785,7 @@
                                 <w:noProof/>
                               </w:rPr>
                             </w:pPr>
-                            <w:bookmarkStart w:id="39" w:name="_Toc37020151"/>
+                            <w:bookmarkStart w:id="38" w:name="_Toc37022216"/>
                             <w:r>
                               <w:t xml:space="preserve">Figure </w:t>
                             </w:r>
@@ -5244,9 +5808,14 @@
                               <w:fldChar w:fldCharType="end"/>
                             </w:r>
                             <w:r>
-                              <w:t>: Panned-out view of the RTL synthesized circuit of the ArithUnit</w:t>
+                              <w:t xml:space="preserve">: Panned-out view of the RTL synthesized circuit of the </w:t>
                             </w:r>
-                            <w:bookmarkEnd w:id="39"/>
+                            <w:proofErr w:type="spellStart"/>
+                            <w:r>
+                              <w:t>ArithUnit</w:t>
+                            </w:r>
+                            <w:bookmarkEnd w:id="38"/>
+                            <w:proofErr w:type="spellEnd"/>
                           </w:p>
                         </w:txbxContent>
                       </wps:txbx>
@@ -5275,7 +5844,7 @@
                           <w:noProof/>
                         </w:rPr>
                       </w:pPr>
-                      <w:bookmarkStart w:id="40" w:name="_Toc37020151"/>
+                      <w:bookmarkStart w:id="39" w:name="_Toc37022216"/>
                       <w:r>
                         <w:t xml:space="preserve">Figure </w:t>
                       </w:r>
@@ -5298,9 +5867,14 @@
                         <w:fldChar w:fldCharType="end"/>
                       </w:r>
                       <w:r>
-                        <w:t>: Panned-out view of the RTL synthesized circuit of the ArithUnit</w:t>
+                        <w:t xml:space="preserve">: Panned-out view of the RTL synthesized circuit of the </w:t>
                       </w:r>
-                      <w:bookmarkEnd w:id="40"/>
+                      <w:proofErr w:type="spellStart"/>
+                      <w:r>
+                        <w:t>ArithUnit</w:t>
+                      </w:r>
+                      <w:bookmarkEnd w:id="39"/>
+                      <w:proofErr w:type="spellEnd"/>
                     </w:p>
                   </w:txbxContent>
                 </v:textbox>
@@ -5389,7 +5963,15 @@
         <w:t>9</w:t>
       </w:r>
       <w:r>
-        <w:t xml:space="preserve"> represent the RTL synthesized circuit of the ArithUnit.</w:t>
+        <w:t xml:space="preserve"> represent the RTL synthesized circuit of the </w:t>
+      </w:r>
+      <w:proofErr w:type="spellStart"/>
+      <w:r>
+        <w:t>ArithUnit</w:t>
+      </w:r>
+      <w:proofErr w:type="spellEnd"/>
+      <w:r>
+        <w:t>.</w:t>
       </w:r>
       <w:r>
         <w:t xml:space="preserve"> The circuit is organized so that every input bit can be observed from the figure. T</w:t>
@@ -5437,15 +6019,34 @@
         <w:t xml:space="preserve"> of the Adder </w:t>
       </w:r>
       <w:r>
-        <w:t>is then used in the ArithUnit in the process of obtaining the final output value Y.</w:t>
+        <w:t xml:space="preserve">is then used in the </w:t>
+      </w:r>
+      <w:proofErr w:type="spellStart"/>
+      <w:r>
+        <w:t>ArithUnit</w:t>
+      </w:r>
+      <w:proofErr w:type="spellEnd"/>
+      <w:r>
+        <w:t xml:space="preserve"> in the process of obtaining the final output value </w:t>
+      </w:r>
+      <w:r>
+        <w:rPr>
+          <w:i/>
+          <w:iCs/>
+        </w:rPr>
+        <w:t>Y</w:t>
+      </w:r>
+      <w:r>
+        <w:t>.</w:t>
       </w:r>
     </w:p>
     <w:p>
       <w:pPr>
         <w:pStyle w:val="Heading2"/>
       </w:pPr>
-      <w:bookmarkStart w:id="41" w:name="_Toc37014971"/>
-      <w:bookmarkStart w:id="42" w:name="_Toc37020171"/>
+      <w:bookmarkStart w:id="40" w:name="_Toc37014971"/>
+      <w:bookmarkStart w:id="41" w:name="_Toc37020171"/>
+      <w:bookmarkStart w:id="42" w:name="_Toc37021881"/>
       <w:r>
         <w:rPr>
           <w:noProof/>
@@ -5507,6 +6108,7 @@
           </wp:anchor>
         </w:drawing>
       </w:r>
+      <w:bookmarkEnd w:id="40"/>
       <w:bookmarkEnd w:id="41"/>
       <w:bookmarkEnd w:id="42"/>
     </w:p>
@@ -5515,7 +6117,7 @@
         <w:pStyle w:val="Caption"/>
         <w:jc w:val="center"/>
       </w:pPr>
-      <w:bookmarkStart w:id="43" w:name="_Toc37020152"/>
+      <w:bookmarkStart w:id="43" w:name="_Toc37022217"/>
       <w:r>
         <w:t xml:space="preserve">Figure </w:t>
       </w:r>
@@ -5546,7 +6148,7 @@
       <w:pPr>
         <w:pStyle w:val="Heading2"/>
       </w:pPr>
-      <w:bookmarkStart w:id="44" w:name="_Toc37020172"/>
+      <w:bookmarkStart w:id="44" w:name="_Toc37021882"/>
       <w:r>
         <w:rPr>
           <w:noProof/>
@@ -5597,7 +6199,7 @@
                                 <w:noProof/>
                               </w:rPr>
                             </w:pPr>
-                            <w:bookmarkStart w:id="45" w:name="_Toc37020153"/>
+                            <w:bookmarkStart w:id="45" w:name="_Toc37022218"/>
                             <w:r>
                               <w:t xml:space="preserve">Figure </w:t>
                             </w:r>
@@ -5620,7 +6222,15 @@
                               <w:fldChar w:fldCharType="end"/>
                             </w:r>
                             <w:r>
-                              <w:t xml:space="preserve">: Timing Simulation for the ArithUnit </w:t>
+                              <w:t xml:space="preserve">: Timing Simulation for the </w:t>
+                            </w:r>
+                            <w:proofErr w:type="spellStart"/>
+                            <w:r>
+                              <w:t>ArithUnit</w:t>
+                            </w:r>
+                            <w:proofErr w:type="spellEnd"/>
+                            <w:r>
+                              <w:t xml:space="preserve"> </w:t>
                             </w:r>
                             <w:r>
                               <w:t>from t = 0 to a few ns into the beginning of measurement #2</w:t>
@@ -5654,7 +6264,7 @@
                           <w:noProof/>
                         </w:rPr>
                       </w:pPr>
-                      <w:bookmarkStart w:id="46" w:name="_Toc37020153"/>
+                      <w:bookmarkStart w:id="46" w:name="_Toc37022218"/>
                       <w:r>
                         <w:t xml:space="preserve">Figure </w:t>
                       </w:r>
@@ -5677,7 +6287,15 @@
                         <w:fldChar w:fldCharType="end"/>
                       </w:r>
                       <w:r>
-                        <w:t xml:space="preserve">: Timing Simulation for the ArithUnit </w:t>
+                        <w:t xml:space="preserve">: Timing Simulation for the </w:t>
+                      </w:r>
+                      <w:proofErr w:type="spellStart"/>
+                      <w:r>
+                        <w:t>ArithUnit</w:t>
+                      </w:r>
+                      <w:proofErr w:type="spellEnd"/>
+                      <w:r>
+                        <w:t xml:space="preserve"> </w:t>
                       </w:r>
                       <w:r>
                         <w:t>from t = 0 to a few ns into the beginning of measurement #2</w:t>
@@ -5750,7 +6368,15 @@
         <w:t>The</w:t>
       </w:r>
       <w:r>
-        <w:t xml:space="preserve"> timing of the ArithUnit can be verified by observing that </w:t>
+        <w:t xml:space="preserve"> timing of the </w:t>
+      </w:r>
+      <w:proofErr w:type="spellStart"/>
+      <w:r>
+        <w:t>ArithUnit</w:t>
+      </w:r>
+      <w:proofErr w:type="spellEnd"/>
+      <w:r>
+        <w:t xml:space="preserve"> can be verified by observing that </w:t>
       </w:r>
       <w:r>
         <w:t>the results are obtained well within the allocated time period.</w:t>
@@ -5855,7 +6481,7 @@
                                 <w:noProof/>
                               </w:rPr>
                             </w:pPr>
-                            <w:bookmarkStart w:id="47" w:name="_Toc37020154"/>
+                            <w:bookmarkStart w:id="47" w:name="_Toc37022219"/>
                             <w:r>
                               <w:t xml:space="preserve">Figure </w:t>
                             </w:r>
@@ -5881,7 +6507,15 @@
                               <w:t xml:space="preserve">: </w:t>
                             </w:r>
                             <w:r>
-                              <w:t xml:space="preserve">Timing Simulation for the ArithUnit </w:t>
+                              <w:t xml:space="preserve">Timing Simulation for the </w:t>
+                            </w:r>
+                            <w:proofErr w:type="spellStart"/>
+                            <w:r>
+                              <w:t>ArithUnit</w:t>
+                            </w:r>
+                            <w:proofErr w:type="spellEnd"/>
+                            <w:r>
+                              <w:t xml:space="preserve"> </w:t>
                             </w:r>
                             <w:r>
                               <w:t>from beginning of measurement #61 to end of measurement #6</w:t>
@@ -5918,7 +6552,7 @@
                           <w:noProof/>
                         </w:rPr>
                       </w:pPr>
-                      <w:bookmarkStart w:id="48" w:name="_Toc37020154"/>
+                      <w:bookmarkStart w:id="48" w:name="_Toc37022219"/>
                       <w:r>
                         <w:t xml:space="preserve">Figure </w:t>
                       </w:r>
@@ -5944,7 +6578,15 @@
                         <w:t xml:space="preserve">: </w:t>
                       </w:r>
                       <w:r>
-                        <w:t xml:space="preserve">Timing Simulation for the ArithUnit </w:t>
+                        <w:t xml:space="preserve">Timing Simulation for the </w:t>
+                      </w:r>
+                      <w:proofErr w:type="spellStart"/>
+                      <w:r>
+                        <w:t>ArithUnit</w:t>
+                      </w:r>
+                      <w:proofErr w:type="spellEnd"/>
+                      <w:r>
+                        <w:t xml:space="preserve"> </w:t>
                       </w:r>
                       <w:r>
                         <w:t>from beginning of measurement #61 to end of measurement #6</w:t>
@@ -6038,6 +6680,7 @@
         </w:sectPr>
       </w:pPr>
       <w:bookmarkStart w:id="49" w:name="_Toc37020173"/>
+      <w:bookmarkStart w:id="50" w:name="_Toc37021883"/>
       <w:r>
         <w:rPr>
           <w:noProof/>
@@ -6088,7 +6731,7 @@
                                 <w:noProof/>
                               </w:rPr>
                             </w:pPr>
-                            <w:bookmarkStart w:id="50" w:name="_Toc37020155"/>
+                            <w:bookmarkStart w:id="51" w:name="_Toc37022220"/>
                             <w:r>
                               <w:t xml:space="preserve">Figure </w:t>
                             </w:r>
@@ -6114,12 +6757,28 @@
                               <w:t xml:space="preserve">: </w:t>
                             </w:r>
                             <w:r>
-                              <w:t xml:space="preserve">Timing Simulation for the ArithUnit </w:t>
+                              <w:t xml:space="preserve">Timing Simulation for the </w:t>
+                            </w:r>
+                            <w:proofErr w:type="spellStart"/>
+                            <w:r>
+                              <w:t>ArithUnit</w:t>
+                            </w:r>
+                            <w:proofErr w:type="spellEnd"/>
+                            <w:r>
+                              <w:t xml:space="preserve"> </w:t>
                             </w:r>
                             <w:r>
-                              <w:t>from from beginning of measurement #120 till 5 ns after the end of measurement #120.</w:t>
+                              <w:t xml:space="preserve">from </w:t>
                             </w:r>
-                            <w:bookmarkEnd w:id="50"/>
+                            <w:proofErr w:type="spellStart"/>
+                            <w:r>
+                              <w:t>from</w:t>
+                            </w:r>
+                            <w:proofErr w:type="spellEnd"/>
+                            <w:r>
+                              <w:t xml:space="preserve"> beginning of measurement #120 till 5 ns after the end of measurement #120.</w:t>
+                            </w:r>
+                            <w:bookmarkEnd w:id="51"/>
                           </w:p>
                         </w:txbxContent>
                       </wps:txbx>
@@ -6148,7 +6807,7 @@
                           <w:noProof/>
                         </w:rPr>
                       </w:pPr>
-                      <w:bookmarkStart w:id="51" w:name="_Toc37020155"/>
+                      <w:bookmarkStart w:id="52" w:name="_Toc37022220"/>
                       <w:r>
                         <w:t xml:space="preserve">Figure </w:t>
                       </w:r>
@@ -6174,12 +6833,28 @@
                         <w:t xml:space="preserve">: </w:t>
                       </w:r>
                       <w:r>
-                        <w:t xml:space="preserve">Timing Simulation for the ArithUnit </w:t>
+                        <w:t xml:space="preserve">Timing Simulation for the </w:t>
+                      </w:r>
+                      <w:proofErr w:type="spellStart"/>
+                      <w:r>
+                        <w:t>ArithUnit</w:t>
+                      </w:r>
+                      <w:proofErr w:type="spellEnd"/>
+                      <w:r>
+                        <w:t xml:space="preserve"> </w:t>
                       </w:r>
                       <w:r>
-                        <w:t>from from beginning of measurement #120 till 5 ns after the end of measurement #120.</w:t>
+                        <w:t xml:space="preserve">from </w:t>
                       </w:r>
-                      <w:bookmarkEnd w:id="51"/>
+                      <w:proofErr w:type="spellStart"/>
+                      <w:r>
+                        <w:t>from</w:t>
+                      </w:r>
+                      <w:proofErr w:type="spellEnd"/>
+                      <w:r>
+                        <w:t xml:space="preserve"> beginning of measurement #120 till 5 ns after the end of measurement #120.</w:t>
+                      </w:r>
+                      <w:bookmarkEnd w:id="52"/>
                     </w:p>
                   </w:txbxContent>
                 </v:textbox>
@@ -6250,18 +6925,19 @@
         </w:drawing>
       </w:r>
       <w:bookmarkEnd w:id="49"/>
+      <w:bookmarkEnd w:id="50"/>
     </w:p>
     <w:p>
       <w:pPr>
         <w:pStyle w:val="Heading1"/>
         <w:spacing w:after="240"/>
       </w:pPr>
-      <w:bookmarkStart w:id="52" w:name="_Toc37020174"/>
+      <w:bookmarkStart w:id="53" w:name="_Toc37021884"/>
       <w:r>
         <w:lastRenderedPageBreak/>
         <w:t>Conclusion</w:t>
       </w:r>
-      <w:bookmarkEnd w:id="52"/>
+      <w:bookmarkEnd w:id="53"/>
     </w:p>
     <w:p>
       <w:pPr>
@@ -6286,7 +6962,19 @@
         <w:t>U</w:t>
       </w:r>
       <w:r>
-        <w:t>nit adds two 64-bit inputs together. These two combined will form the Arithmetic Logic Unit, the first steps to a general-purpose processor. Their propagation delay is respectively X and Y</w:t>
+        <w:t xml:space="preserve">nit adds two 64-bit inputs together. These two combined will form the Arithmetic Logic Unit, the first steps to a general-purpose processor. Their propagation delay is respectively </w:t>
+      </w:r>
+      <w:r>
+        <w:t>14.0 ns</w:t>
+      </w:r>
+      <w:r>
+        <w:t xml:space="preserve"> and </w:t>
+      </w:r>
+      <w:r>
+        <w:t>18.7</w:t>
+      </w:r>
+      <w:r>
+        <w:t xml:space="preserve"> ns</w:t>
       </w:r>
       <w:r>
         <w:t>.</w:t>
@@ -6296,7 +6984,7 @@
       <w:pPr>
         <w:pStyle w:val="Heading1"/>
       </w:pPr>
-      <w:bookmarkStart w:id="53" w:name="_Toc37020175"/>
+      <w:bookmarkStart w:id="54" w:name="_Toc37021885"/>
       <w:r>
         <w:lastRenderedPageBreak/>
         <w:t>Appendi</w:t>
@@ -6304,26 +6992,34 @@
       <w:r>
         <w:t>x</w:t>
       </w:r>
-      <w:bookmarkEnd w:id="53"/>
+      <w:bookmarkEnd w:id="54"/>
     </w:p>
     <w:p>
       <w:pPr>
         <w:pStyle w:val="Heading2"/>
       </w:pPr>
-      <w:bookmarkStart w:id="54" w:name="_Ref36938591"/>
-      <w:bookmarkStart w:id="55" w:name="_Toc37020176"/>
+      <w:bookmarkStart w:id="55" w:name="_Ref36938591"/>
+      <w:bookmarkStart w:id="56" w:name="_Toc37021886"/>
       <w:r>
         <w:t xml:space="preserve">Appendix A: </w:t>
       </w:r>
       <w:r>
         <w:t>Logic Gates</w:t>
       </w:r>
-      <w:bookmarkEnd w:id="54"/>
       <w:bookmarkEnd w:id="55"/>
-    </w:p>
-    <w:p>
-      <w:r>
-        <w:t>Inside the LogicUnit, the logic gates.</w:t>
+      <w:bookmarkEnd w:id="56"/>
+    </w:p>
+    <w:p>
+      <w:r>
+        <w:t xml:space="preserve">Inside the </w:t>
+      </w:r>
+      <w:proofErr w:type="spellStart"/>
+      <w:r>
+        <w:t>LogicUnit</w:t>
+      </w:r>
+      <w:proofErr w:type="spellEnd"/>
+      <w:r>
+        <w:t>, the logic gates.</w:t>
       </w:r>
     </w:p>
     <w:p>
@@ -6350,6 +7046,7 @@
       <w:r>
         <w:t xml:space="preserve"> and </w:t>
       </w:r>
+      <w:proofErr w:type="spellStart"/>
       <w:r>
         <w:rPr>
           <w:i/>
@@ -6357,9 +7054,11 @@
         </w:rPr>
         <w:t>xor</w:t>
       </w:r>
+      <w:proofErr w:type="spellEnd"/>
       <w:r>
         <w:t xml:space="preserve"> are available in the IEEE standardised library. The logic gates entity interfaces and implementation for </w:t>
       </w:r>
+      <w:proofErr w:type="spellStart"/>
       <w:r>
         <w:rPr>
           <w:i/>
@@ -6367,9 +7066,11 @@
         </w:rPr>
         <w:t>AndGate</w:t>
       </w:r>
+      <w:proofErr w:type="spellEnd"/>
       <w:r>
         <w:t xml:space="preserve">, </w:t>
       </w:r>
+      <w:proofErr w:type="spellStart"/>
       <w:r>
         <w:rPr>
           <w:i/>
@@ -6377,9 +7078,11 @@
         </w:rPr>
         <w:t>OrGate</w:t>
       </w:r>
+      <w:proofErr w:type="spellEnd"/>
       <w:r>
         <w:t xml:space="preserve"> and </w:t>
       </w:r>
+      <w:proofErr w:type="spellStart"/>
       <w:r>
         <w:rPr>
           <w:i/>
@@ -6387,6 +7090,7 @@
         </w:rPr>
         <w:t>XorGate</w:t>
       </w:r>
+      <w:proofErr w:type="spellEnd"/>
       <w:r>
         <w:t xml:space="preserve"> is represented in </w:t>
       </w:r>
@@ -6527,8 +7231,8 @@
         <w:pStyle w:val="Caption"/>
         <w:jc w:val="center"/>
       </w:pPr>
-      <w:bookmarkStart w:id="56" w:name="_Ref36937746"/>
-      <w:bookmarkStart w:id="57" w:name="_Toc37020156"/>
+      <w:bookmarkStart w:id="57" w:name="_Ref36937746"/>
+      <w:bookmarkStart w:id="58" w:name="_Toc37022221"/>
       <w:r>
         <w:t xml:space="preserve">Figure </w:t>
       </w:r>
@@ -6550,11 +7254,16 @@
       <w:r>
         <w:fldChar w:fldCharType="end"/>
       </w:r>
-      <w:bookmarkEnd w:id="56"/>
-      <w:r>
-        <w:t>: VHDL Interface and Implementation of AndGate</w:t>
-      </w:r>
       <w:bookmarkEnd w:id="57"/>
+      <w:r>
+        <w:t xml:space="preserve">: VHDL Interface and Implementation of </w:t>
+      </w:r>
+      <w:proofErr w:type="spellStart"/>
+      <w:r>
+        <w:t>AndGate</w:t>
+      </w:r>
+      <w:bookmarkEnd w:id="58"/>
+      <w:proofErr w:type="spellEnd"/>
     </w:p>
     <w:p>
       <w:pPr>
@@ -6620,8 +7329,8 @@
         <w:pStyle w:val="Caption"/>
         <w:jc w:val="center"/>
       </w:pPr>
-      <w:bookmarkStart w:id="58" w:name="_Ref36937753"/>
-      <w:bookmarkStart w:id="59" w:name="_Toc37020157"/>
+      <w:bookmarkStart w:id="59" w:name="_Ref36937753"/>
+      <w:bookmarkStart w:id="60" w:name="_Toc37022222"/>
       <w:r>
         <w:t xml:space="preserve">Figure </w:t>
       </w:r>
@@ -6643,11 +7352,16 @@
       <w:r>
         <w:fldChar w:fldCharType="end"/>
       </w:r>
-      <w:bookmarkEnd w:id="58"/>
-      <w:r>
-        <w:t>: VHDL Interface and Implementation of OrGate</w:t>
-      </w:r>
       <w:bookmarkEnd w:id="59"/>
+      <w:r>
+        <w:t xml:space="preserve">: VHDL Interface and Implementation of </w:t>
+      </w:r>
+      <w:proofErr w:type="spellStart"/>
+      <w:r>
+        <w:t>OrGate</w:t>
+      </w:r>
+      <w:bookmarkEnd w:id="60"/>
+      <w:proofErr w:type="spellEnd"/>
     </w:p>
     <w:p>
       <w:pPr>
@@ -6714,8 +7428,8 @@
         <w:pStyle w:val="Caption"/>
         <w:jc w:val="center"/>
       </w:pPr>
-      <w:bookmarkStart w:id="60" w:name="_Ref36937758"/>
-      <w:bookmarkStart w:id="61" w:name="_Toc37020158"/>
+      <w:bookmarkStart w:id="61" w:name="_Ref36937758"/>
+      <w:bookmarkStart w:id="62" w:name="_Toc37022223"/>
       <w:r>
         <w:t xml:space="preserve">Figure </w:t>
       </w:r>
@@ -6737,11 +7451,16 @@
       <w:r>
         <w:fldChar w:fldCharType="end"/>
       </w:r>
-      <w:bookmarkEnd w:id="60"/>
-      <w:r>
-        <w:t>: VHDL Interface and Implementation of XorGate</w:t>
-      </w:r>
       <w:bookmarkEnd w:id="61"/>
+      <w:r>
+        <w:t xml:space="preserve">: VHDL Interface and Implementation of </w:t>
+      </w:r>
+      <w:proofErr w:type="spellStart"/>
+      <w:r>
+        <w:t>XorGate</w:t>
+      </w:r>
+      <w:bookmarkEnd w:id="62"/>
+      <w:proofErr w:type="spellEnd"/>
     </w:p>
     <w:p>
       <w:r>
@@ -6839,8 +7558,8 @@
         <w:pStyle w:val="Caption"/>
         <w:jc w:val="center"/>
       </w:pPr>
-      <w:bookmarkStart w:id="62" w:name="_Ref36950643"/>
-      <w:bookmarkStart w:id="63" w:name="_Toc37020159"/>
+      <w:bookmarkStart w:id="63" w:name="_Ref36950643"/>
+      <w:bookmarkStart w:id="64" w:name="_Toc37022224"/>
       <w:r>
         <w:t xml:space="preserve">Figure </w:t>
       </w:r>
@@ -6862,11 +7581,35 @@
       <w:r>
         <w:fldChar w:fldCharType="end"/>
       </w:r>
-      <w:bookmarkEnd w:id="62"/>
-      <w:r>
-        <w:t>: Synthesised Circuits of AndGates, OrGates and XorGates respectively</w:t>
-      </w:r>
       <w:bookmarkEnd w:id="63"/>
+      <w:r>
+        <w:t xml:space="preserve">: Synthesised Circuits of </w:t>
+      </w:r>
+      <w:proofErr w:type="spellStart"/>
+      <w:r>
+        <w:t>AndGates</w:t>
+      </w:r>
+      <w:proofErr w:type="spellEnd"/>
+      <w:r>
+        <w:t xml:space="preserve">, </w:t>
+      </w:r>
+      <w:proofErr w:type="spellStart"/>
+      <w:r>
+        <w:t>OrGates</w:t>
+      </w:r>
+      <w:proofErr w:type="spellEnd"/>
+      <w:r>
+        <w:t xml:space="preserve"> and </w:t>
+      </w:r>
+      <w:proofErr w:type="spellStart"/>
+      <w:r>
+        <w:t>XorGates</w:t>
+      </w:r>
+      <w:proofErr w:type="spellEnd"/>
+      <w:r>
+        <w:t xml:space="preserve"> respectively</w:t>
+      </w:r>
+      <w:bookmarkEnd w:id="64"/>
     </w:p>
     <w:p>
       <w:r>
@@ -6878,12 +7621,14 @@
       <w:pPr>
         <w:pStyle w:val="Heading1"/>
       </w:pPr>
-      <w:bookmarkStart w:id="64" w:name="_Toc37020177"/>
+      <w:bookmarkStart w:id="65" w:name="_Toc37021887"/>
       <w:r>
         <w:t>Table of Tables</w:t>
       </w:r>
-      <w:bookmarkEnd w:id="64"/>
-    </w:p>
+      <w:bookmarkEnd w:id="65"/>
+    </w:p>
+    <w:bookmarkStart w:id="66" w:name="_GoBack"/>
+    <w:bookmarkEnd w:id="66"/>
     <w:p>
       <w:pPr>
         <w:pStyle w:val="TableofFigures"/>
@@ -6904,7 +7649,7 @@
       <w:r>
         <w:fldChar w:fldCharType="separate"/>
       </w:r>
-      <w:hyperlink w:anchor="_Toc37020160" w:history="1">
+      <w:hyperlink w:anchor="_Toc37022225" w:history="1">
         <w:r>
           <w:rPr>
             <w:rStyle w:val="Hyperlink"/>
@@ -6932,7 +7677,7 @@
             <w:noProof/>
             <w:webHidden/>
           </w:rPr>
-          <w:instrText xml:space="preserve"> PAGEREF _Toc37020160 \h </w:instrText>
+          <w:instrText xml:space="preserve"> PAGEREF _Toc37022225 \h </w:instrText>
         </w:r>
         <w:r>
           <w:rPr>
@@ -6973,11 +7718,11 @@
       <w:r>
         <w:t xml:space="preserve"> </w:t>
       </w:r>
-      <w:bookmarkStart w:id="65" w:name="_Toc37020178"/>
+      <w:bookmarkStart w:id="67" w:name="_Toc37021888"/>
       <w:r>
         <w:t>Table of Figures</w:t>
       </w:r>
-      <w:bookmarkEnd w:id="65"/>
+      <w:bookmarkEnd w:id="67"/>
     </w:p>
     <w:p>
       <w:pPr>
@@ -6999,7 +7744,7 @@
       <w:r>
         <w:fldChar w:fldCharType="separate"/>
       </w:r>
-      <w:hyperlink w:anchor="_Toc37020134" w:history="1">
+      <w:hyperlink w:anchor="_Toc37022199" w:history="1">
         <w:r>
           <w:rPr>
             <w:rStyle w:val="Hyperlink"/>
@@ -7027,7 +7772,7 @@
             <w:noProof/>
             <w:webHidden/>
           </w:rPr>
-          <w:instrText xml:space="preserve"> PAGEREF _Toc37020134 \h </w:instrText>
+          <w:instrText xml:space="preserve"> PAGEREF _Toc37022199 \h </w:instrText>
         </w:r>
         <w:r>
           <w:rPr>
@@ -7069,7 +7814,7 @@
           <w:noProof/>
         </w:rPr>
       </w:pPr>
-      <w:hyperlink w:anchor="_Toc37020135" w:history="1">
+      <w:hyperlink w:anchor="_Toc37022200" w:history="1">
         <w:r>
           <w:rPr>
             <w:rStyle w:val="Hyperlink"/>
@@ -7097,7 +7842,7 @@
             <w:noProof/>
             <w:webHidden/>
           </w:rPr>
-          <w:instrText xml:space="preserve"> PAGEREF _Toc37020135 \h </w:instrText>
+          <w:instrText xml:space="preserve"> PAGEREF _Toc37022200 \h </w:instrText>
         </w:r>
         <w:r>
           <w:rPr>
@@ -7139,7 +7884,7 @@
           <w:noProof/>
         </w:rPr>
       </w:pPr>
-      <w:hyperlink w:anchor="_Toc37020136" w:history="1">
+      <w:hyperlink w:anchor="_Toc37022201" w:history="1">
         <w:r>
           <w:rPr>
             <w:rStyle w:val="Hyperlink"/>
@@ -7167,7 +7912,7 @@
             <w:noProof/>
             <w:webHidden/>
           </w:rPr>
-          <w:instrText xml:space="preserve"> PAGEREF _Toc37020136 \h </w:instrText>
+          <w:instrText xml:space="preserve"> PAGEREF _Toc37022201 \h </w:instrText>
         </w:r>
         <w:r>
           <w:rPr>
@@ -7209,7 +7954,7 @@
           <w:noProof/>
         </w:rPr>
       </w:pPr>
-      <w:hyperlink w:anchor="_Toc37020137" w:history="1">
+      <w:hyperlink w:anchor="_Toc37022202" w:history="1">
         <w:r>
           <w:rPr>
             <w:rStyle w:val="Hyperlink"/>
@@ -7237,7 +7982,7 @@
             <w:noProof/>
             <w:webHidden/>
           </w:rPr>
-          <w:instrText xml:space="preserve"> PAGEREF _Toc37020137 \h </w:instrText>
+          <w:instrText xml:space="preserve"> PAGEREF _Toc37022202 \h </w:instrText>
         </w:r>
         <w:r>
           <w:rPr>
@@ -7279,7 +8024,7 @@
           <w:noProof/>
         </w:rPr>
       </w:pPr>
-      <w:hyperlink w:anchor="_Toc37020138" w:history="1">
+      <w:hyperlink w:anchor="_Toc37022203" w:history="1">
         <w:r>
           <w:rPr>
             <w:rStyle w:val="Hyperlink"/>
@@ -7307,7 +8052,7 @@
             <w:noProof/>
             <w:webHidden/>
           </w:rPr>
-          <w:instrText xml:space="preserve"> PAGEREF _Toc37020138 \h </w:instrText>
+          <w:instrText xml:space="preserve"> PAGEREF _Toc37022203 \h </w:instrText>
         </w:r>
         <w:r>
           <w:rPr>
@@ -7349,7 +8094,7 @@
           <w:noProof/>
         </w:rPr>
       </w:pPr>
-      <w:hyperlink w:anchor="_Toc37020139" w:history="1">
+      <w:hyperlink w:anchor="_Toc37022204" w:history="1">
         <w:r>
           <w:rPr>
             <w:rStyle w:val="Hyperlink"/>
@@ -7377,7 +8122,7 @@
             <w:noProof/>
             <w:webHidden/>
           </w:rPr>
-          <w:instrText xml:space="preserve"> PAGEREF _Toc37020139 \h </w:instrText>
+          <w:instrText xml:space="preserve"> PAGEREF _Toc37022204 \h </w:instrText>
         </w:r>
         <w:r>
           <w:rPr>
@@ -7419,7 +8164,7 @@
           <w:noProof/>
         </w:rPr>
       </w:pPr>
-      <w:hyperlink w:anchor="_Toc37020140" w:history="1">
+      <w:hyperlink w:anchor="_Toc37022205" w:history="1">
         <w:r>
           <w:rPr>
             <w:rStyle w:val="Hyperlink"/>
@@ -7447,7 +8192,7 @@
             <w:noProof/>
             <w:webHidden/>
           </w:rPr>
-          <w:instrText xml:space="preserve"> PAGEREF _Toc37020140 \h </w:instrText>
+          <w:instrText xml:space="preserve"> PAGEREF _Toc37022205 \h </w:instrText>
         </w:r>
         <w:r>
           <w:rPr>
@@ -7489,7 +8234,7 @@
           <w:noProof/>
         </w:rPr>
       </w:pPr>
-      <w:hyperlink w:anchor="_Toc37020141" w:history="1">
+      <w:hyperlink w:anchor="_Toc37022206" w:history="1">
         <w:r>
           <w:rPr>
             <w:rStyle w:val="Hyperlink"/>
@@ -7517,7 +8262,7 @@
             <w:noProof/>
             <w:webHidden/>
           </w:rPr>
-          <w:instrText xml:space="preserve"> PAGEREF _Toc37020141 \h </w:instrText>
+          <w:instrText xml:space="preserve"> PAGEREF _Toc37022206 \h </w:instrText>
         </w:r>
         <w:r>
           <w:rPr>
@@ -7559,7 +8304,7 @@
           <w:noProof/>
         </w:rPr>
       </w:pPr>
-      <w:hyperlink w:anchor="_Toc37020142" w:history="1">
+      <w:hyperlink w:anchor="_Toc37022207" w:history="1">
         <w:r>
           <w:rPr>
             <w:rStyle w:val="Hyperlink"/>
@@ -7587,7 +8332,7 @@
             <w:noProof/>
             <w:webHidden/>
           </w:rPr>
-          <w:instrText xml:space="preserve"> PAGEREF _Toc37020142 \h </w:instrText>
+          <w:instrText xml:space="preserve"> PAGEREF _Toc37022207 \h </w:instrText>
         </w:r>
         <w:r>
           <w:rPr>
@@ -7629,7 +8374,7 @@
           <w:noProof/>
         </w:rPr>
       </w:pPr>
-      <w:hyperlink w:anchor="_Toc37020143" w:history="1">
+      <w:hyperlink w:anchor="_Toc37022208" w:history="1">
         <w:r>
           <w:rPr>
             <w:rStyle w:val="Hyperlink"/>
@@ -7657,7 +8402,7 @@
             <w:noProof/>
             <w:webHidden/>
           </w:rPr>
-          <w:instrText xml:space="preserve"> PAGEREF _Toc37020143 \h </w:instrText>
+          <w:instrText xml:space="preserve"> PAGEREF _Toc37022208 \h </w:instrText>
         </w:r>
         <w:r>
           <w:rPr>
@@ -7699,7 +8444,7 @@
           <w:noProof/>
         </w:rPr>
       </w:pPr>
-      <w:hyperlink w:anchor="_Toc37020144" w:history="1">
+      <w:hyperlink w:anchor="_Toc37022209" w:history="1">
         <w:r>
           <w:rPr>
             <w:rStyle w:val="Hyperlink"/>
@@ -7727,7 +8472,7 @@
             <w:noProof/>
             <w:webHidden/>
           </w:rPr>
-          <w:instrText xml:space="preserve"> PAGEREF _Toc37020144 \h </w:instrText>
+          <w:instrText xml:space="preserve"> PAGEREF _Toc37022209 \h </w:instrText>
         </w:r>
         <w:r>
           <w:rPr>
@@ -7769,13 +8514,11 @@
           <w:noProof/>
         </w:rPr>
       </w:pPr>
-      <w:hyperlink w:anchor="_Toc37020145" w:history="1">
+      <w:hyperlink w:anchor="_Toc37022210" w:history="1">
         <w:r>
           <w:rPr>
             <w:rStyle w:val="Hyperlink"/>
             <w:rFonts w:eastAsiaTheme="minorEastAsia"/>
-            <w:i/>
-            <w:iCs/>
             <w:noProof/>
           </w:rPr>
           <w:t>Figure 12: Block diagram of the Adder</w:t>
@@ -7799,7 +8542,7 @@
             <w:noProof/>
             <w:webHidden/>
           </w:rPr>
-          <w:instrText xml:space="preserve"> PAGEREF _Toc37020145 \h </w:instrText>
+          <w:instrText xml:space="preserve"> PAGEREF _Toc37022210 \h </w:instrText>
         </w:r>
         <w:r>
           <w:rPr>
@@ -7841,7 +8584,7 @@
           <w:noProof/>
         </w:rPr>
       </w:pPr>
-      <w:hyperlink w:anchor="_Toc37020146" w:history="1">
+      <w:hyperlink w:anchor="_Toc37022211" w:history="1">
         <w:r>
           <w:rPr>
             <w:rStyle w:val="Hyperlink"/>
@@ -7869,7 +8612,7 @@
             <w:noProof/>
             <w:webHidden/>
           </w:rPr>
-          <w:instrText xml:space="preserve"> PAGEREF _Toc37020146 \h </w:instrText>
+          <w:instrText xml:space="preserve"> PAGEREF _Toc37022211 \h </w:instrText>
         </w:r>
         <w:r>
           <w:rPr>
@@ -7911,7 +8654,7 @@
           <w:noProof/>
         </w:rPr>
       </w:pPr>
-      <w:hyperlink w:anchor="_Toc37020147" w:history="1">
+      <w:hyperlink w:anchor="_Toc37022212" w:history="1">
         <w:r>
           <w:rPr>
             <w:rStyle w:val="Hyperlink"/>
@@ -7939,7 +8682,7 @@
             <w:noProof/>
             <w:webHidden/>
           </w:rPr>
-          <w:instrText xml:space="preserve"> PAGEREF _Toc37020147 \h </w:instrText>
+          <w:instrText xml:space="preserve"> PAGEREF _Toc37022212 \h </w:instrText>
         </w:r>
         <w:r>
           <w:rPr>
@@ -7981,7 +8724,7 @@
           <w:noProof/>
         </w:rPr>
       </w:pPr>
-      <w:hyperlink r:id="rId40" w:anchor="_Toc37020148" w:history="1">
+      <w:hyperlink r:id="rId40" w:anchor="_Toc37022213" w:history="1">
         <w:r>
           <w:rPr>
             <w:rStyle w:val="Hyperlink"/>
@@ -8009,7 +8752,7 @@
             <w:noProof/>
             <w:webHidden/>
           </w:rPr>
-          <w:instrText xml:space="preserve"> PAGEREF _Toc37020148 \h </w:instrText>
+          <w:instrText xml:space="preserve"> PAGEREF _Toc37022213 \h </w:instrText>
         </w:r>
         <w:r>
           <w:rPr>
@@ -8051,7 +8794,7 @@
           <w:noProof/>
         </w:rPr>
       </w:pPr>
-      <w:hyperlink r:id="rId41" w:anchor="_Toc37020149" w:history="1">
+      <w:hyperlink r:id="rId41" w:anchor="_Toc37022214" w:history="1">
         <w:r>
           <w:rPr>
             <w:rStyle w:val="Hyperlink"/>
@@ -8079,7 +8822,7 @@
             <w:noProof/>
             <w:webHidden/>
           </w:rPr>
-          <w:instrText xml:space="preserve"> PAGEREF _Toc37020149 \h </w:instrText>
+          <w:instrText xml:space="preserve"> PAGEREF _Toc37022214 \h </w:instrText>
         </w:r>
         <w:r>
           <w:rPr>
@@ -8121,7 +8864,7 @@
           <w:noProof/>
         </w:rPr>
       </w:pPr>
-      <w:hyperlink r:id="rId42" w:anchor="_Toc37020150" w:history="1">
+      <w:hyperlink r:id="rId42" w:anchor="_Toc37022215" w:history="1">
         <w:r>
           <w:rPr>
             <w:rStyle w:val="Hyperlink"/>
@@ -8149,7 +8892,7 @@
             <w:noProof/>
             <w:webHidden/>
           </w:rPr>
-          <w:instrText xml:space="preserve"> PAGEREF _Toc37020150 \h </w:instrText>
+          <w:instrText xml:space="preserve"> PAGEREF _Toc37022215 \h </w:instrText>
         </w:r>
         <w:r>
           <w:rPr>
@@ -8191,7 +8934,7 @@
           <w:noProof/>
         </w:rPr>
       </w:pPr>
-      <w:hyperlink r:id="rId43" w:anchor="_Toc37020151" w:history="1">
+      <w:hyperlink r:id="rId43" w:anchor="_Toc37022216" w:history="1">
         <w:r>
           <w:rPr>
             <w:rStyle w:val="Hyperlink"/>
@@ -8219,7 +8962,7 @@
             <w:noProof/>
             <w:webHidden/>
           </w:rPr>
-          <w:instrText xml:space="preserve"> PAGEREF _Toc37020151 \h </w:instrText>
+          <w:instrText xml:space="preserve"> PAGEREF _Toc37022216 \h </w:instrText>
         </w:r>
         <w:r>
           <w:rPr>
@@ -8261,7 +9004,7 @@
           <w:noProof/>
         </w:rPr>
       </w:pPr>
-      <w:hyperlink w:anchor="_Toc37020152" w:history="1">
+      <w:hyperlink w:anchor="_Toc37022217" w:history="1">
         <w:r>
           <w:rPr>
             <w:rStyle w:val="Hyperlink"/>
@@ -8289,7 +9032,7 @@
             <w:noProof/>
             <w:webHidden/>
           </w:rPr>
-          <w:instrText xml:space="preserve"> PAGEREF _Toc37020152 \h </w:instrText>
+          <w:instrText xml:space="preserve"> PAGEREF _Toc37022217 \h </w:instrText>
         </w:r>
         <w:r>
           <w:rPr>
@@ -8331,7 +9074,7 @@
           <w:noProof/>
         </w:rPr>
       </w:pPr>
-      <w:hyperlink r:id="rId44" w:anchor="_Toc37020153" w:history="1">
+      <w:hyperlink r:id="rId44" w:anchor="_Toc37022218" w:history="1">
         <w:r>
           <w:rPr>
             <w:rStyle w:val="Hyperlink"/>
@@ -8359,7 +9102,7 @@
             <w:noProof/>
             <w:webHidden/>
           </w:rPr>
-          <w:instrText xml:space="preserve"> PAGEREF _Toc37020153 \h </w:instrText>
+          <w:instrText xml:space="preserve"> PAGEREF _Toc37022218 \h </w:instrText>
         </w:r>
         <w:r>
           <w:rPr>
@@ -8401,7 +9144,7 @@
           <w:noProof/>
         </w:rPr>
       </w:pPr>
-      <w:hyperlink r:id="rId45" w:anchor="_Toc37020154" w:history="1">
+      <w:hyperlink r:id="rId45" w:anchor="_Toc37022219" w:history="1">
         <w:r>
           <w:rPr>
             <w:rStyle w:val="Hyperlink"/>
@@ -8429,7 +9172,7 @@
             <w:noProof/>
             <w:webHidden/>
           </w:rPr>
-          <w:instrText xml:space="preserve"> PAGEREF _Toc37020154 \h </w:instrText>
+          <w:instrText xml:space="preserve"> PAGEREF _Toc37022219 \h </w:instrText>
         </w:r>
         <w:r>
           <w:rPr>
@@ -8471,7 +9214,7 @@
           <w:noProof/>
         </w:rPr>
       </w:pPr>
-      <w:hyperlink r:id="rId46" w:anchor="_Toc37020155" w:history="1">
+      <w:hyperlink r:id="rId46" w:anchor="_Toc37022220" w:history="1">
         <w:r>
           <w:rPr>
             <w:rStyle w:val="Hyperlink"/>
@@ -8499,7 +9242,7 @@
             <w:noProof/>
             <w:webHidden/>
           </w:rPr>
-          <w:instrText xml:space="preserve"> PAGEREF _Toc37020155 \h </w:instrText>
+          <w:instrText xml:space="preserve"> PAGEREF _Toc37022220 \h </w:instrText>
         </w:r>
         <w:r>
           <w:rPr>
@@ -8541,7 +9284,7 @@
           <w:noProof/>
         </w:rPr>
       </w:pPr>
-      <w:hyperlink w:anchor="_Toc37020156" w:history="1">
+      <w:hyperlink w:anchor="_Toc37022221" w:history="1">
         <w:r>
           <w:rPr>
             <w:rStyle w:val="Hyperlink"/>
@@ -8569,7 +9312,7 @@
             <w:noProof/>
             <w:webHidden/>
           </w:rPr>
-          <w:instrText xml:space="preserve"> PAGEREF _Toc37020156 \h </w:instrText>
+          <w:instrText xml:space="preserve"> PAGEREF _Toc37022221 \h </w:instrText>
         </w:r>
         <w:r>
           <w:rPr>
@@ -8611,7 +9354,7 @@
           <w:noProof/>
         </w:rPr>
       </w:pPr>
-      <w:hyperlink w:anchor="_Toc37020157" w:history="1">
+      <w:hyperlink w:anchor="_Toc37022222" w:history="1">
         <w:r>
           <w:rPr>
             <w:rStyle w:val="Hyperlink"/>
@@ -8639,7 +9382,7 @@
             <w:noProof/>
             <w:webHidden/>
           </w:rPr>
-          <w:instrText xml:space="preserve"> PAGEREF _Toc37020157 \h </w:instrText>
+          <w:instrText xml:space="preserve"> PAGEREF _Toc37022222 \h </w:instrText>
         </w:r>
         <w:r>
           <w:rPr>
@@ -8681,7 +9424,7 @@
           <w:noProof/>
         </w:rPr>
       </w:pPr>
-      <w:hyperlink w:anchor="_Toc37020158" w:history="1">
+      <w:hyperlink w:anchor="_Toc37022223" w:history="1">
         <w:r>
           <w:rPr>
             <w:rStyle w:val="Hyperlink"/>
@@ -8709,7 +9452,7 @@
             <w:noProof/>
             <w:webHidden/>
           </w:rPr>
-          <w:instrText xml:space="preserve"> PAGEREF _Toc37020158 \h </w:instrText>
+          <w:instrText xml:space="preserve"> PAGEREF _Toc37022223 \h </w:instrText>
         </w:r>
         <w:r>
           <w:rPr>
@@ -8751,7 +9494,7 @@
           <w:noProof/>
         </w:rPr>
       </w:pPr>
-      <w:hyperlink w:anchor="_Toc37020159" w:history="1">
+      <w:hyperlink w:anchor="_Toc37022224" w:history="1">
         <w:r>
           <w:rPr>
             <w:rStyle w:val="Hyperlink"/>
@@ -8779,7 +9522,7 @@
             <w:noProof/>
             <w:webHidden/>
           </w:rPr>
-          <w:instrText xml:space="preserve"> PAGEREF _Toc37020159 \h </w:instrText>
+          <w:instrText xml:space="preserve"> PAGEREF _Toc37022224 \h </w:instrText>
         </w:r>
         <w:r>
           <w:rPr>
@@ -10645,7 +11388,7 @@
 </file>
 
 <file path=customXml/itemProps1.xml><?xml version="1.0" encoding="utf-8"?>
-<ds:datastoreItem xmlns:ds="http://schemas.openxmlformats.org/officeDocument/2006/customXml" ds:itemID="{497E16ED-3031-4361-B944-59364D47C2BD}">
+<ds:datastoreItem xmlns:ds="http://schemas.openxmlformats.org/officeDocument/2006/customXml" ds:itemID="{CA226B72-0EB9-4C54-978F-F793C906DBB9}">
   <ds:schemaRefs>
     <ds:schemaRef ds:uri="http://schemas.openxmlformats.org/officeDocument/2006/bibliography"/>
   </ds:schemaRefs>

</xml_diff>

<commit_message>
Fixed minor issues and updated doc
</commit_message>
<xml_diff>
--- a/ExU/Documentation/FP1-Report-G47-350-1201.docx
+++ b/ExU/Documentation/FP1-Report-G47-350-1201.docx
@@ -1023,7 +1023,7 @@
           <w:r>
             <w:fldChar w:fldCharType="separate"/>
           </w:r>
-          <w:hyperlink w:anchor="_Toc37021871" w:history="1">
+          <w:hyperlink w:anchor="_Toc37023336" w:history="1">
             <w:r>
               <w:rPr>
                 <w:rStyle w:val="Hyperlink"/>
@@ -1050,7 +1050,7 @@
                 <w:noProof/>
                 <w:webHidden/>
               </w:rPr>
-              <w:instrText xml:space="preserve"> PAGEREF _Toc37021871 \h </w:instrText>
+              <w:instrText xml:space="preserve"> PAGEREF _Toc37023336 \h </w:instrText>
             </w:r>
             <w:r>
               <w:rPr>
@@ -1092,7 +1092,7 @@
               <w:noProof/>
             </w:rPr>
           </w:pPr>
-          <w:hyperlink w:anchor="_Toc37021872" w:history="1">
+          <w:hyperlink w:anchor="_Toc37023337" w:history="1">
             <w:r>
               <w:rPr>
                 <w:rStyle w:val="Hyperlink"/>
@@ -1119,7 +1119,7 @@
                 <w:noProof/>
                 <w:webHidden/>
               </w:rPr>
-              <w:instrText xml:space="preserve"> PAGEREF _Toc37021872 \h </w:instrText>
+              <w:instrText xml:space="preserve"> PAGEREF _Toc37023337 \h </w:instrText>
             </w:r>
             <w:r>
               <w:rPr>
@@ -1161,7 +1161,7 @@
               <w:noProof/>
             </w:rPr>
           </w:pPr>
-          <w:hyperlink w:anchor="_Toc37021873" w:history="1">
+          <w:hyperlink w:anchor="_Toc37023338" w:history="1">
             <w:r>
               <w:rPr>
                 <w:rStyle w:val="Hyperlink"/>
@@ -1188,7 +1188,7 @@
                 <w:noProof/>
                 <w:webHidden/>
               </w:rPr>
-              <w:instrText xml:space="preserve"> PAGEREF _Toc37021873 \h </w:instrText>
+              <w:instrText xml:space="preserve"> PAGEREF _Toc37023338 \h </w:instrText>
             </w:r>
             <w:r>
               <w:rPr>
@@ -1230,7 +1230,7 @@
               <w:noProof/>
             </w:rPr>
           </w:pPr>
-          <w:hyperlink w:anchor="_Toc37021874" w:history="1">
+          <w:hyperlink w:anchor="_Toc37023339" w:history="1">
             <w:r>
               <w:rPr>
                 <w:rStyle w:val="Hyperlink"/>
@@ -1257,7 +1257,7 @@
                 <w:noProof/>
                 <w:webHidden/>
               </w:rPr>
-              <w:instrText xml:space="preserve"> PAGEREF _Toc37021874 \h </w:instrText>
+              <w:instrText xml:space="preserve"> PAGEREF _Toc37023339 \h </w:instrText>
             </w:r>
             <w:r>
               <w:rPr>
@@ -1299,7 +1299,7 @@
               <w:noProof/>
             </w:rPr>
           </w:pPr>
-          <w:hyperlink w:anchor="_Toc37021875" w:history="1">
+          <w:hyperlink w:anchor="_Toc37023340" w:history="1">
             <w:r>
               <w:rPr>
                 <w:rStyle w:val="Hyperlink"/>
@@ -1326,7 +1326,7 @@
                 <w:noProof/>
                 <w:webHidden/>
               </w:rPr>
-              <w:instrText xml:space="preserve"> PAGEREF _Toc37021875 \h </w:instrText>
+              <w:instrText xml:space="preserve"> PAGEREF _Toc37023340 \h </w:instrText>
             </w:r>
             <w:r>
               <w:rPr>
@@ -1346,7 +1346,7 @@
                 <w:noProof/>
                 <w:webHidden/>
               </w:rPr>
-              <w:t>6</w:t>
+              <w:t>5</w:t>
             </w:r>
             <w:r>
               <w:rPr>
@@ -1368,7 +1368,7 @@
               <w:noProof/>
             </w:rPr>
           </w:pPr>
-          <w:hyperlink w:anchor="_Toc37021876" w:history="1">
+          <w:hyperlink w:anchor="_Toc37023341" w:history="1">
             <w:r>
               <w:rPr>
                 <w:rStyle w:val="Hyperlink"/>
@@ -1395,7 +1395,7 @@
                 <w:noProof/>
                 <w:webHidden/>
               </w:rPr>
-              <w:instrText xml:space="preserve"> PAGEREF _Toc37021876 \h </w:instrText>
+              <w:instrText xml:space="preserve"> PAGEREF _Toc37023341 \h </w:instrText>
             </w:r>
             <w:r>
               <w:rPr>
@@ -1437,7 +1437,7 @@
               <w:noProof/>
             </w:rPr>
           </w:pPr>
-          <w:hyperlink w:anchor="_Toc37021877" w:history="1">
+          <w:hyperlink w:anchor="_Toc37023342" w:history="1">
             <w:r>
               <w:rPr>
                 <w:rStyle w:val="Hyperlink"/>
@@ -1464,7 +1464,7 @@
                 <w:noProof/>
                 <w:webHidden/>
               </w:rPr>
-              <w:instrText xml:space="preserve"> PAGEREF _Toc37021877 \h </w:instrText>
+              <w:instrText xml:space="preserve"> PAGEREF _Toc37023342 \h </w:instrText>
             </w:r>
             <w:r>
               <w:rPr>
@@ -1506,7 +1506,7 @@
               <w:noProof/>
             </w:rPr>
           </w:pPr>
-          <w:hyperlink w:anchor="_Toc37021878" w:history="1">
+          <w:hyperlink w:anchor="_Toc37023343" w:history="1">
             <w:r>
               <w:rPr>
                 <w:rStyle w:val="Hyperlink"/>
@@ -1533,7 +1533,7 @@
                 <w:noProof/>
                 <w:webHidden/>
               </w:rPr>
-              <w:instrText xml:space="preserve"> PAGEREF _Toc37021878 \h </w:instrText>
+              <w:instrText xml:space="preserve"> PAGEREF _Toc37023343 \h </w:instrText>
             </w:r>
             <w:r>
               <w:rPr>
@@ -1575,7 +1575,7 @@
               <w:noProof/>
             </w:rPr>
           </w:pPr>
-          <w:hyperlink w:anchor="_Toc37021879" w:history="1">
+          <w:hyperlink w:anchor="_Toc37023344" w:history="1">
             <w:r>
               <w:rPr>
                 <w:rStyle w:val="Hyperlink"/>
@@ -1602,7 +1602,7 @@
                 <w:noProof/>
                 <w:webHidden/>
               </w:rPr>
-              <w:instrText xml:space="preserve"> PAGEREF _Toc37021879 \h </w:instrText>
+              <w:instrText xml:space="preserve"> PAGEREF _Toc37023344 \h </w:instrText>
             </w:r>
             <w:r>
               <w:rPr>
@@ -1644,7 +1644,7 @@
               <w:noProof/>
             </w:rPr>
           </w:pPr>
-          <w:hyperlink w:anchor="_Toc37021880" w:history="1">
+          <w:hyperlink w:anchor="_Toc37023345" w:history="1">
             <w:r>
               <w:rPr>
                 <w:rStyle w:val="Hyperlink"/>
@@ -1671,7 +1671,7 @@
                 <w:noProof/>
                 <w:webHidden/>
               </w:rPr>
-              <w:instrText xml:space="preserve"> PAGEREF _Toc37021880 \h </w:instrText>
+              <w:instrText xml:space="preserve"> PAGEREF _Toc37023345 \h </w:instrText>
             </w:r>
             <w:r>
               <w:rPr>
@@ -1713,7 +1713,7 @@
               <w:noProof/>
             </w:rPr>
           </w:pPr>
-          <w:hyperlink w:anchor="_Toc37021882" w:history="1">
+          <w:hyperlink w:anchor="_Toc37023347" w:history="1">
             <w:r>
               <w:rPr>
                 <w:rStyle w:val="Hyperlink"/>
@@ -1740,7 +1740,7 @@
                 <w:noProof/>
                 <w:webHidden/>
               </w:rPr>
-              <w:instrText xml:space="preserve"> PAGEREF _Toc37021882 \h </w:instrText>
+              <w:instrText xml:space="preserve"> PAGEREF _Toc37023347 \h </w:instrText>
             </w:r>
             <w:r>
               <w:rPr>
@@ -1761,6 +1761,77 @@
                 <w:webHidden/>
               </w:rPr>
               <w:t>17</w:t>
+            </w:r>
+            <w:r>
+              <w:rPr>
+                <w:noProof/>
+                <w:webHidden/>
+              </w:rPr>
+              <w:fldChar w:fldCharType="end"/>
+            </w:r>
+          </w:hyperlink>
+          <w:bookmarkStart w:id="0" w:name="_GoBack"/>
+          <w:bookmarkEnd w:id="0"/>
+        </w:p>
+        <w:p>
+          <w:pPr>
+            <w:pStyle w:val="TOC1"/>
+            <w:tabs>
+              <w:tab w:val="right" w:leader="dot" w:pos="9016"/>
+            </w:tabs>
+            <w:rPr>
+              <w:rFonts w:eastAsiaTheme="minorEastAsia" w:hAnsiTheme="minorHAnsi" w:cstheme="minorBidi"/>
+              <w:noProof/>
+            </w:rPr>
+          </w:pPr>
+          <w:hyperlink w:anchor="_Toc37023349" w:history="1">
+            <w:r>
+              <w:rPr>
+                <w:rStyle w:val="Hyperlink"/>
+                <w:noProof/>
+              </w:rPr>
+              <w:t>Conclusion</w:t>
+            </w:r>
+            <w:r>
+              <w:rPr>
+                <w:noProof/>
+                <w:webHidden/>
+              </w:rPr>
+              <w:tab/>
+            </w:r>
+            <w:r>
+              <w:rPr>
+                <w:noProof/>
+                <w:webHidden/>
+              </w:rPr>
+              <w:fldChar w:fldCharType="begin"/>
+            </w:r>
+            <w:r>
+              <w:rPr>
+                <w:noProof/>
+                <w:webHidden/>
+              </w:rPr>
+              <w:instrText xml:space="preserve"> PAGEREF _Toc37023349 \h </w:instrText>
+            </w:r>
+            <w:r>
+              <w:rPr>
+                <w:noProof/>
+                <w:webHidden/>
+              </w:rPr>
+            </w:r>
+            <w:r>
+              <w:rPr>
+                <w:noProof/>
+                <w:webHidden/>
+              </w:rPr>
+              <w:fldChar w:fldCharType="separate"/>
+            </w:r>
+            <w:r>
+              <w:rPr>
+                <w:noProof/>
+                <w:webHidden/>
+              </w:rPr>
+              <w:t>20</w:t>
             </w:r>
             <w:r>
               <w:rPr>
@@ -1782,13 +1853,13 @@
               <w:noProof/>
             </w:rPr>
           </w:pPr>
-          <w:hyperlink w:anchor="_Toc37021884" w:history="1">
+          <w:hyperlink w:anchor="_Toc37023350" w:history="1">
             <w:r>
               <w:rPr>
                 <w:rStyle w:val="Hyperlink"/>
                 <w:noProof/>
               </w:rPr>
-              <w:t>Conclusion</w:t>
+              <w:t>Appendix</w:t>
             </w:r>
             <w:r>
               <w:rPr>
@@ -1809,7 +1880,7 @@
                 <w:noProof/>
                 <w:webHidden/>
               </w:rPr>
-              <w:instrText xml:space="preserve"> PAGEREF _Toc37021884 \h </w:instrText>
+              <w:instrText xml:space="preserve"> PAGEREF _Toc37023350 \h </w:instrText>
             </w:r>
             <w:r>
               <w:rPr>
@@ -1829,7 +1900,76 @@
                 <w:noProof/>
                 <w:webHidden/>
               </w:rPr>
-              <w:t>20</w:t>
+              <w:t>21</w:t>
+            </w:r>
+            <w:r>
+              <w:rPr>
+                <w:noProof/>
+                <w:webHidden/>
+              </w:rPr>
+              <w:fldChar w:fldCharType="end"/>
+            </w:r>
+          </w:hyperlink>
+        </w:p>
+        <w:p>
+          <w:pPr>
+            <w:pStyle w:val="TOC2"/>
+            <w:tabs>
+              <w:tab w:val="right" w:leader="dot" w:pos="9016"/>
+            </w:tabs>
+            <w:rPr>
+              <w:rFonts w:eastAsiaTheme="minorEastAsia" w:hAnsiTheme="minorHAnsi" w:cstheme="minorBidi"/>
+              <w:noProof/>
+            </w:rPr>
+          </w:pPr>
+          <w:hyperlink w:anchor="_Toc37023351" w:history="1">
+            <w:r>
+              <w:rPr>
+                <w:rStyle w:val="Hyperlink"/>
+                <w:noProof/>
+              </w:rPr>
+              <w:t>Appendix A: Logic Gates</w:t>
+            </w:r>
+            <w:r>
+              <w:rPr>
+                <w:noProof/>
+                <w:webHidden/>
+              </w:rPr>
+              <w:tab/>
+            </w:r>
+            <w:r>
+              <w:rPr>
+                <w:noProof/>
+                <w:webHidden/>
+              </w:rPr>
+              <w:fldChar w:fldCharType="begin"/>
+            </w:r>
+            <w:r>
+              <w:rPr>
+                <w:noProof/>
+                <w:webHidden/>
+              </w:rPr>
+              <w:instrText xml:space="preserve"> PAGEREF _Toc37023351 \h </w:instrText>
+            </w:r>
+            <w:r>
+              <w:rPr>
+                <w:noProof/>
+                <w:webHidden/>
+              </w:rPr>
+            </w:r>
+            <w:r>
+              <w:rPr>
+                <w:noProof/>
+                <w:webHidden/>
+              </w:rPr>
+              <w:fldChar w:fldCharType="separate"/>
+            </w:r>
+            <w:r>
+              <w:rPr>
+                <w:noProof/>
+                <w:webHidden/>
+              </w:rPr>
+              <w:t>21</w:t>
             </w:r>
             <w:r>
               <w:rPr>
@@ -1851,13 +1991,13 @@
               <w:noProof/>
             </w:rPr>
           </w:pPr>
-          <w:hyperlink w:anchor="_Toc37021885" w:history="1">
+          <w:hyperlink w:anchor="_Toc37023352" w:history="1">
             <w:r>
               <w:rPr>
                 <w:rStyle w:val="Hyperlink"/>
                 <w:noProof/>
               </w:rPr>
-              <w:t>Appendix</w:t>
+              <w:t>Table of Tables</w:t>
             </w:r>
             <w:r>
               <w:rPr>
@@ -1878,7 +2018,7 @@
                 <w:noProof/>
                 <w:webHidden/>
               </w:rPr>
-              <w:instrText xml:space="preserve"> PAGEREF _Toc37021885 \h </w:instrText>
+              <w:instrText xml:space="preserve"> PAGEREF _Toc37023352 \h </w:instrText>
             </w:r>
             <w:r>
               <w:rPr>
@@ -1898,76 +2038,7 @@
                 <w:noProof/>
                 <w:webHidden/>
               </w:rPr>
-              <w:t>21</w:t>
-            </w:r>
-            <w:r>
-              <w:rPr>
-                <w:noProof/>
-                <w:webHidden/>
-              </w:rPr>
-              <w:fldChar w:fldCharType="end"/>
-            </w:r>
-          </w:hyperlink>
-        </w:p>
-        <w:p>
-          <w:pPr>
-            <w:pStyle w:val="TOC2"/>
-            <w:tabs>
-              <w:tab w:val="right" w:leader="dot" w:pos="9016"/>
-            </w:tabs>
-            <w:rPr>
-              <w:rFonts w:eastAsiaTheme="minorEastAsia" w:hAnsiTheme="minorHAnsi" w:cstheme="minorBidi"/>
-              <w:noProof/>
-            </w:rPr>
-          </w:pPr>
-          <w:hyperlink w:anchor="_Toc37021886" w:history="1">
-            <w:r>
-              <w:rPr>
-                <w:rStyle w:val="Hyperlink"/>
-                <w:noProof/>
-              </w:rPr>
-              <w:t>Appendix A: Logic Gates</w:t>
-            </w:r>
-            <w:r>
-              <w:rPr>
-                <w:noProof/>
-                <w:webHidden/>
-              </w:rPr>
-              <w:tab/>
-            </w:r>
-            <w:r>
-              <w:rPr>
-                <w:noProof/>
-                <w:webHidden/>
-              </w:rPr>
-              <w:fldChar w:fldCharType="begin"/>
-            </w:r>
-            <w:r>
-              <w:rPr>
-                <w:noProof/>
-                <w:webHidden/>
-              </w:rPr>
-              <w:instrText xml:space="preserve"> PAGEREF _Toc37021886 \h </w:instrText>
-            </w:r>
-            <w:r>
-              <w:rPr>
-                <w:noProof/>
-                <w:webHidden/>
-              </w:rPr>
-            </w:r>
-            <w:r>
-              <w:rPr>
-                <w:noProof/>
-                <w:webHidden/>
-              </w:rPr>
-              <w:fldChar w:fldCharType="separate"/>
-            </w:r>
-            <w:r>
-              <w:rPr>
-                <w:noProof/>
-                <w:webHidden/>
-              </w:rPr>
-              <w:t>21</w:t>
+              <w:t>23</w:t>
             </w:r>
             <w:r>
               <w:rPr>
@@ -1989,13 +2060,13 @@
               <w:noProof/>
             </w:rPr>
           </w:pPr>
-          <w:hyperlink w:anchor="_Toc37021887" w:history="1">
+          <w:hyperlink w:anchor="_Toc37023353" w:history="1">
             <w:r>
               <w:rPr>
                 <w:rStyle w:val="Hyperlink"/>
                 <w:noProof/>
               </w:rPr>
-              <w:t>Table of Tables</w:t>
+              <w:t>Table of Figures</w:t>
             </w:r>
             <w:r>
               <w:rPr>
@@ -2016,76 +2087,7 @@
                 <w:noProof/>
                 <w:webHidden/>
               </w:rPr>
-              <w:instrText xml:space="preserve"> PAGEREF _Toc37021887 \h </w:instrText>
-            </w:r>
-            <w:r>
-              <w:rPr>
-                <w:noProof/>
-                <w:webHidden/>
-              </w:rPr>
-            </w:r>
-            <w:r>
-              <w:rPr>
-                <w:noProof/>
-                <w:webHidden/>
-              </w:rPr>
-              <w:fldChar w:fldCharType="separate"/>
-            </w:r>
-            <w:r>
-              <w:rPr>
-                <w:noProof/>
-                <w:webHidden/>
-              </w:rPr>
-              <w:t>23</w:t>
-            </w:r>
-            <w:r>
-              <w:rPr>
-                <w:noProof/>
-                <w:webHidden/>
-              </w:rPr>
-              <w:fldChar w:fldCharType="end"/>
-            </w:r>
-          </w:hyperlink>
-        </w:p>
-        <w:p>
-          <w:pPr>
-            <w:pStyle w:val="TOC1"/>
-            <w:tabs>
-              <w:tab w:val="right" w:leader="dot" w:pos="9016"/>
-            </w:tabs>
-            <w:rPr>
-              <w:rFonts w:eastAsiaTheme="minorEastAsia" w:hAnsiTheme="minorHAnsi" w:cstheme="minorBidi"/>
-              <w:noProof/>
-            </w:rPr>
-          </w:pPr>
-          <w:hyperlink w:anchor="_Toc37021888" w:history="1">
-            <w:r>
-              <w:rPr>
-                <w:rStyle w:val="Hyperlink"/>
-                <w:noProof/>
-              </w:rPr>
-              <w:t>Table of Figures</w:t>
-            </w:r>
-            <w:r>
-              <w:rPr>
-                <w:noProof/>
-                <w:webHidden/>
-              </w:rPr>
-              <w:tab/>
-            </w:r>
-            <w:r>
-              <w:rPr>
-                <w:noProof/>
-                <w:webHidden/>
-              </w:rPr>
-              <w:fldChar w:fldCharType="begin"/>
-            </w:r>
-            <w:r>
-              <w:rPr>
-                <w:noProof/>
-                <w:webHidden/>
-              </w:rPr>
-              <w:instrText xml:space="preserve"> PAGEREF _Toc37021888 \h </w:instrText>
+              <w:instrText xml:space="preserve"> PAGEREF _Toc37023353 \h </w:instrText>
             </w:r>
             <w:r>
               <w:rPr>
@@ -2139,12 +2141,12 @@
         <w:pStyle w:val="Heading1"/>
         <w:spacing w:after="240"/>
       </w:pPr>
-      <w:bookmarkStart w:id="0" w:name="_Toc37021871"/>
+      <w:bookmarkStart w:id="1" w:name="_Toc37023336"/>
       <w:r>
         <w:lastRenderedPageBreak/>
         <w:t>Introduction</w:t>
       </w:r>
-      <w:bookmarkEnd w:id="0"/>
+      <w:bookmarkEnd w:id="1"/>
     </w:p>
     <w:p>
       <w:r>
@@ -2189,7 +2191,15 @@
     </w:p>
     <w:p>
       <w:r>
-        <w:t xml:space="preserve">This ALU design is separated into two parts: the Logic Unit and the Arithmetic Unit. The Logic Unit appropriately performs logical bitwise operations on two 64-bit input signals while the Arithmetic Unit </w:t>
+        <w:t xml:space="preserve">This ALU design is separated into two parts: </w:t>
+      </w:r>
+      <w:proofErr w:type="gramStart"/>
+      <w:r>
+        <w:t>the</w:t>
+      </w:r>
+      <w:proofErr w:type="gramEnd"/>
+      <w:r>
+        <w:t xml:space="preserve"> Logic Unit and the Arithmetic Unit. The Logic Unit appropriately performs logical bitwise operations on two 64-bit input signals while the Arithmetic Unit </w:t>
       </w:r>
       <w:r>
         <w:t>is responsible for producing the arithmetic result of two 64-bit input signals, depending on certain context variables.</w:t>
@@ -2248,23 +2258,23 @@
       <w:pPr>
         <w:pStyle w:val="Heading1"/>
       </w:pPr>
-      <w:bookmarkStart w:id="1" w:name="_Toc37021872"/>
+      <w:bookmarkStart w:id="2" w:name="_Toc37023337"/>
       <w:proofErr w:type="spellStart"/>
       <w:r>
         <w:t>LogicUnit</w:t>
       </w:r>
-      <w:bookmarkEnd w:id="1"/>
+      <w:bookmarkEnd w:id="2"/>
       <w:proofErr w:type="spellEnd"/>
     </w:p>
     <w:p>
       <w:pPr>
         <w:pStyle w:val="Heading2"/>
       </w:pPr>
-      <w:bookmarkStart w:id="2" w:name="_Toc37021873"/>
+      <w:bookmarkStart w:id="3" w:name="_Toc37023338"/>
       <w:r>
         <w:t>Overview</w:t>
       </w:r>
-      <w:bookmarkEnd w:id="2"/>
+      <w:bookmarkEnd w:id="3"/>
     </w:p>
     <w:p>
       <w:r>
@@ -2565,8 +2575,8 @@
         <w:pStyle w:val="Caption"/>
         <w:jc w:val="center"/>
       </w:pPr>
-      <w:bookmarkStart w:id="3" w:name="_Ref36936006"/>
-      <w:bookmarkStart w:id="4" w:name="_Toc37022199"/>
+      <w:bookmarkStart w:id="4" w:name="_Ref36936006"/>
+      <w:bookmarkStart w:id="5" w:name="_Toc37023310"/>
       <w:r>
         <w:t xml:space="preserve">Figure </w:t>
       </w:r>
@@ -2588,7 +2598,7 @@
       <w:r>
         <w:fldChar w:fldCharType="end"/>
       </w:r>
-      <w:bookmarkEnd w:id="3"/>
+      <w:bookmarkEnd w:id="4"/>
       <w:r>
         <w:t xml:space="preserve">: Block Diagram of </w:t>
       </w:r>
@@ -2600,7 +2610,7 @@
       <w:r>
         <w:t xml:space="preserve"> Circuit</w:t>
       </w:r>
-      <w:bookmarkEnd w:id="4"/>
+      <w:bookmarkEnd w:id="5"/>
     </w:p>
     <w:tbl>
       <w:tblPr>
@@ -2828,8 +2838,8 @@
         <w:pStyle w:val="Caption"/>
         <w:jc w:val="center"/>
       </w:pPr>
-      <w:bookmarkStart w:id="5" w:name="_Ref36936054"/>
-      <w:bookmarkStart w:id="6" w:name="_Toc37022225"/>
+      <w:bookmarkStart w:id="6" w:name="_Ref36936054"/>
+      <w:bookmarkStart w:id="7" w:name="_Toc37023175"/>
       <w:r>
         <w:t xml:space="preserve">Table </w:t>
       </w:r>
@@ -2851,11 +2861,11 @@
       <w:r>
         <w:fldChar w:fldCharType="end"/>
       </w:r>
-      <w:bookmarkEnd w:id="5"/>
+      <w:bookmarkEnd w:id="6"/>
       <w:r>
         <w:t xml:space="preserve">: </w:t>
       </w:r>
-      <w:bookmarkStart w:id="7" w:name="_Ref36936049"/>
+      <w:bookmarkStart w:id="8" w:name="_Ref36936049"/>
       <w:r>
         <w:t xml:space="preserve">Truth Table of </w:t>
       </w:r>
@@ -2863,8 +2873,8 @@
       <w:r>
         <w:t>LogicUnit</w:t>
       </w:r>
-      <w:bookmarkEnd w:id="6"/>
       <w:bookmarkEnd w:id="7"/>
+      <w:bookmarkEnd w:id="8"/>
       <w:proofErr w:type="spellEnd"/>
     </w:p>
     <w:p>
@@ -2931,8 +2941,8 @@
         <w:pStyle w:val="Caption"/>
         <w:jc w:val="center"/>
       </w:pPr>
-      <w:bookmarkStart w:id="8" w:name="_Ref36937918"/>
-      <w:bookmarkStart w:id="9" w:name="_Toc37022200"/>
+      <w:bookmarkStart w:id="9" w:name="_Ref36937918"/>
+      <w:bookmarkStart w:id="10" w:name="_Toc37023311"/>
       <w:r>
         <w:t xml:space="preserve">Figure </w:t>
       </w:r>
@@ -2954,7 +2964,7 @@
       <w:r>
         <w:fldChar w:fldCharType="end"/>
       </w:r>
-      <w:bookmarkEnd w:id="8"/>
+      <w:bookmarkEnd w:id="9"/>
       <w:r>
         <w:t xml:space="preserve">: VHDL Interface of </w:t>
       </w:r>
@@ -2962,18 +2972,18 @@
       <w:r>
         <w:t>LogicUnit</w:t>
       </w:r>
-      <w:bookmarkEnd w:id="9"/>
+      <w:bookmarkEnd w:id="10"/>
       <w:proofErr w:type="spellEnd"/>
     </w:p>
     <w:p>
       <w:pPr>
         <w:pStyle w:val="Heading2"/>
       </w:pPr>
-      <w:bookmarkStart w:id="10" w:name="_Toc37021874"/>
+      <w:bookmarkStart w:id="11" w:name="_Toc37023339"/>
       <w:r>
         <w:t>Functional Behaviour</w:t>
       </w:r>
-      <w:bookmarkEnd w:id="10"/>
+      <w:bookmarkEnd w:id="11"/>
     </w:p>
     <w:p>
       <w:r>
@@ -3205,8 +3215,8 @@
         <w:pStyle w:val="Caption"/>
         <w:jc w:val="center"/>
       </w:pPr>
-      <w:bookmarkStart w:id="11" w:name="_Ref36949240"/>
-      <w:bookmarkStart w:id="12" w:name="_Toc37022201"/>
+      <w:bookmarkStart w:id="12" w:name="_Ref36949240"/>
+      <w:bookmarkStart w:id="13" w:name="_Toc37023312"/>
       <w:r>
         <w:t xml:space="preserve">Figure </w:t>
       </w:r>
@@ -3228,7 +3238,7 @@
       <w:r>
         <w:fldChar w:fldCharType="end"/>
       </w:r>
-      <w:bookmarkEnd w:id="11"/>
+      <w:bookmarkEnd w:id="12"/>
       <w:r>
         <w:t xml:space="preserve">: Functional Simulation </w:t>
       </w:r>
@@ -3246,7 +3256,7 @@
       <w:r>
         <w:t xml:space="preserve"> from t=0 to t=70ns</w:t>
       </w:r>
-      <w:bookmarkEnd w:id="12"/>
+      <w:bookmarkEnd w:id="13"/>
     </w:p>
     <w:p>
       <w:pPr>
@@ -3311,8 +3321,8 @@
         <w:pStyle w:val="Caption"/>
         <w:jc w:val="center"/>
       </w:pPr>
-      <w:bookmarkStart w:id="13" w:name="_Ref36949246"/>
-      <w:bookmarkStart w:id="14" w:name="_Toc37022202"/>
+      <w:bookmarkStart w:id="14" w:name="_Ref36949246"/>
+      <w:bookmarkStart w:id="15" w:name="_Toc37023313"/>
       <w:r>
         <w:t xml:space="preserve">Figure </w:t>
       </w:r>
@@ -3334,7 +3344,7 @@
       <w:r>
         <w:fldChar w:fldCharType="end"/>
       </w:r>
-      <w:bookmarkEnd w:id="13"/>
+      <w:bookmarkEnd w:id="14"/>
       <w:r>
         <w:t xml:space="preserve">: Functional Simulation </w:t>
       </w:r>
@@ -3352,7 +3362,7 @@
       <w:r>
         <w:t>from measurement #458 to measurement #464</w:t>
       </w:r>
-      <w:bookmarkEnd w:id="14"/>
+      <w:bookmarkEnd w:id="15"/>
     </w:p>
     <w:p>
       <w:pPr>
@@ -3417,8 +3427,8 @@
         <w:pStyle w:val="Caption"/>
         <w:jc w:val="center"/>
       </w:pPr>
-      <w:bookmarkStart w:id="15" w:name="_Ref36949250"/>
-      <w:bookmarkStart w:id="16" w:name="_Toc37022203"/>
+      <w:bookmarkStart w:id="16" w:name="_Ref36949250"/>
+      <w:bookmarkStart w:id="17" w:name="_Toc37023314"/>
       <w:r>
         <w:t xml:space="preserve">Figure </w:t>
       </w:r>
@@ -3440,7 +3450,7 @@
       <w:r>
         <w:fldChar w:fldCharType="end"/>
       </w:r>
-      <w:bookmarkEnd w:id="15"/>
+      <w:bookmarkEnd w:id="16"/>
       <w:r>
         <w:t xml:space="preserve">: Functional Simulation </w:t>
       </w:r>
@@ -3458,35 +3468,54 @@
       <w:r>
         <w:t>from measurement #770 to measurement #772</w:t>
       </w:r>
-      <w:bookmarkEnd w:id="16"/>
-    </w:p>
-    <w:p>
-      <w:pPr>
-        <w:rPr>
-          <w:rFonts w:asciiTheme="majorHAnsi" w:eastAsiaTheme="majorEastAsia" w:hAnsiTheme="majorHAnsi" w:cstheme="majorBidi"/>
-          <w:color w:val="2F5496" w:themeColor="accent1" w:themeShade="BF"/>
-          <w:sz w:val="26"/>
-          <w:szCs w:val="26"/>
-        </w:rPr>
-      </w:pPr>
-      <w:r>
-        <w:br w:type="page"/>
-      </w:r>
+      <w:bookmarkEnd w:id="17"/>
     </w:p>
     <w:p>
       <w:pPr>
         <w:pStyle w:val="Heading2"/>
       </w:pPr>
-      <w:bookmarkStart w:id="17" w:name="_Toc37021875"/>
-      <w:r>
-        <w:lastRenderedPageBreak/>
+      <w:bookmarkStart w:id="18" w:name="_Toc37023340"/>
+      <w:r>
         <w:t>Circuit Synthesis</w:t>
       </w:r>
-      <w:bookmarkEnd w:id="17"/>
-    </w:p>
-    <w:p>
-      <w:r>
-        <w:t xml:space="preserve">As indicated, the three logical diagrams are </w:t>
+      <w:bookmarkEnd w:id="18"/>
+    </w:p>
+    <w:p>
+      <w:r>
+        <w:t xml:space="preserve">In </w:t>
+      </w:r>
+      <w:r>
+        <w:fldChar w:fldCharType="begin"/>
+      </w:r>
+      <w:r>
+        <w:instrText xml:space="preserve"> REF _Ref37023018 \h </w:instrText>
+      </w:r>
+      <w:r>
+        <w:fldChar w:fldCharType="separate"/>
+      </w:r>
+      <w:r>
+        <w:t xml:space="preserve">Figure </w:t>
+      </w:r>
+      <w:r>
+        <w:rPr>
+          <w:noProof/>
+        </w:rPr>
+        <w:t>6</w:t>
+      </w:r>
+      <w:r>
+        <w:fldChar w:fldCharType="end"/>
+      </w:r>
+      <w:r>
+        <w:t>, we determine there are two levels of propagation delay.</w:t>
+      </w:r>
+      <w:r>
+        <w:t xml:space="preserve"> The first is due to the initial logic operations. </w:t>
+      </w:r>
+      <w:r>
+        <w:t>T</w:t>
+      </w:r>
+      <w:r>
+        <w:t xml:space="preserve">he three logical diagrams are </w:t>
       </w:r>
       <w:proofErr w:type="spellStart"/>
       <w:r>
@@ -3540,8 +3569,36 @@
         <w:fldChar w:fldCharType="end"/>
       </w:r>
       <w:r>
+        <w:t xml:space="preserve"> if the reader wishes to learn of its implementation</w:t>
+      </w:r>
+      <w:r>
         <w:t>.</w:t>
       </w:r>
+      <w:r>
+        <w:t xml:space="preserve"> </w:t>
+      </w:r>
+      <w:r>
+        <w:t xml:space="preserve">The second is due to the </w:t>
+      </w:r>
+      <w:r>
+        <w:t>propagation</w:t>
+      </w:r>
+      <w:r>
+        <w:t xml:space="preserve"> delay of passing the results from the logic gates (or </w:t>
+      </w:r>
+      <w:r>
+        <w:rPr>
+          <w:i/>
+          <w:iCs/>
+        </w:rPr>
+        <w:t>B</w:t>
+      </w:r>
+      <w:r>
+        <w:t>) through the multiplexers. This second delay is expected to be much shorter than the initial logical operations</w:t>
+      </w:r>
+      <w:r>
+        <w:t>.</w:t>
+      </w:r>
     </w:p>
     <w:p>
       <w:pPr>
@@ -3551,10 +3608,11 @@
         <w:rPr>
           <w:noProof/>
         </w:rPr>
+        <w:lastRenderedPageBreak/>
         <w:drawing>
-          <wp:inline distT="0" distB="0" distL="0" distR="0" wp14:anchorId="45727617" wp14:editId="5C589AFC">
-            <wp:extent cx="6438507" cy="7084783"/>
-            <wp:effectExtent l="0" t="0" r="635" b="1905"/>
+          <wp:inline distT="0" distB="0" distL="0" distR="0" wp14:anchorId="45727617" wp14:editId="63585801">
+            <wp:extent cx="6470427" cy="7122239"/>
+            <wp:effectExtent l="0" t="0" r="6985" b="2540"/>
             <wp:docPr id="18" name="Picture 18"/>
             <wp:cNvGraphicFramePr>
               <a:graphicFrameLocks xmlns:a="http://schemas.openxmlformats.org/drawingml/2006/main" noChangeAspect="1"/>
@@ -3576,7 +3634,6 @@
                         </a:ext>
                       </a:extLst>
                     </a:blip>
-                    <a:srcRect/>
                     <a:stretch>
                       <a:fillRect/>
                     </a:stretch>
@@ -3584,7 +3641,7 @@
                   <pic:spPr bwMode="auto">
                     <a:xfrm>
                       <a:off x="0" y="0"/>
-                      <a:ext cx="6472546" cy="7122239"/>
+                      <a:ext cx="6470427" cy="7122239"/>
                     </a:xfrm>
                     <a:prstGeom prst="rect">
                       <a:avLst/>
@@ -3606,7 +3663,8 @@
         <w:pStyle w:val="Caption"/>
         <w:jc w:val="center"/>
       </w:pPr>
-      <w:bookmarkStart w:id="18" w:name="_Toc37022204"/>
+      <w:bookmarkStart w:id="19" w:name="_Ref37023018"/>
+      <w:bookmarkStart w:id="20" w:name="_Toc37023315"/>
       <w:r>
         <w:t xml:space="preserve">Figure </w:t>
       </w:r>
@@ -3628,6 +3686,7 @@
       <w:r>
         <w:fldChar w:fldCharType="end"/>
       </w:r>
+      <w:bookmarkEnd w:id="19"/>
       <w:r>
         <w:t xml:space="preserve">: Synthesised Circuit of </w:t>
       </w:r>
@@ -3635,7 +3694,7 @@
       <w:r>
         <w:t>LogicUnit</w:t>
       </w:r>
-      <w:bookmarkEnd w:id="18"/>
+      <w:bookmarkEnd w:id="20"/>
       <w:proofErr w:type="spellEnd"/>
     </w:p>
     <w:p>
@@ -3647,12 +3706,12 @@
       <w:pPr>
         <w:pStyle w:val="Heading2"/>
       </w:pPr>
-      <w:bookmarkStart w:id="19" w:name="_Toc37021876"/>
+      <w:bookmarkStart w:id="21" w:name="_Toc37023341"/>
       <w:r>
         <w:lastRenderedPageBreak/>
         <w:t>Timing Simulations</w:t>
       </w:r>
-      <w:bookmarkEnd w:id="19"/>
+      <w:bookmarkEnd w:id="21"/>
     </w:p>
     <w:p>
       <w:pPr>
@@ -3711,7 +3770,7 @@
         <w:pStyle w:val="Caption"/>
         <w:jc w:val="center"/>
       </w:pPr>
-      <w:bookmarkStart w:id="20" w:name="_Toc37022205"/>
+      <w:bookmarkStart w:id="22" w:name="_Toc37023316"/>
       <w:r>
         <w:t xml:space="preserve">Figure </w:t>
       </w:r>
@@ -3753,7 +3812,7 @@
       <w:r>
         <w:t xml:space="preserve"> Measurement #1</w:t>
       </w:r>
-      <w:bookmarkEnd w:id="20"/>
+      <w:bookmarkEnd w:id="22"/>
     </w:p>
     <w:p>
       <w:pPr>
@@ -3819,7 +3878,7 @@
         <w:pStyle w:val="Caption"/>
         <w:jc w:val="center"/>
       </w:pPr>
-      <w:bookmarkStart w:id="21" w:name="_Toc37022206"/>
+      <w:bookmarkStart w:id="23" w:name="_Toc37023317"/>
       <w:r>
         <w:t xml:space="preserve">Figure </w:t>
       </w:r>
@@ -3858,7 +3917,7 @@
       <w:r>
         <w:t>from measurement #400 to measurement #416</w:t>
       </w:r>
-      <w:bookmarkEnd w:id="21"/>
+      <w:bookmarkEnd w:id="23"/>
     </w:p>
     <w:p>
       <w:r>
@@ -3896,10 +3955,18 @@
         <w:t>The computation is still happening during the 'fluctuation' phase despite it the correct answer 'calculated' early</w:t>
       </w:r>
       <w:r>
-        <w:t>. T</w:t>
-      </w:r>
-      <w:r>
-        <w:t>his is why we wait for the results to settle before reading the answer; not taking this into account may lead to garbage results due to timing</w:t>
+        <w:t xml:space="preserve">. </w:t>
+      </w:r>
+      <w:proofErr w:type="gramStart"/>
+      <w:r>
+        <w:t>T</w:t>
+      </w:r>
+      <w:r>
+        <w:t>his is why</w:t>
+      </w:r>
+      <w:proofErr w:type="gramEnd"/>
+      <w:r>
+        <w:t xml:space="preserve"> we wait for the results to settle before reading the answer; not taking this into account may lead to garbage results due to timing</w:t>
       </w:r>
       <w:r>
         <w:t>.</w:t>
@@ -3963,7 +4030,7 @@
         <w:pStyle w:val="Caption"/>
         <w:jc w:val="center"/>
       </w:pPr>
-      <w:bookmarkStart w:id="22" w:name="_Toc37022207"/>
+      <w:bookmarkStart w:id="24" w:name="_Toc37023318"/>
       <w:r>
         <w:t xml:space="preserve">Figure </w:t>
       </w:r>
@@ -4005,29 +4072,29 @@
       <w:r>
         <w:t>of Measurement #772</w:t>
       </w:r>
-      <w:bookmarkEnd w:id="22"/>
+      <w:bookmarkEnd w:id="24"/>
     </w:p>
     <w:p>
       <w:pPr>
         <w:pStyle w:val="Heading1"/>
       </w:pPr>
-      <w:bookmarkStart w:id="23" w:name="_Toc37021877"/>
+      <w:bookmarkStart w:id="25" w:name="_Toc37023342"/>
       <w:proofErr w:type="spellStart"/>
       <w:r>
         <w:t>ArithUnit</w:t>
       </w:r>
-      <w:bookmarkEnd w:id="23"/>
+      <w:bookmarkEnd w:id="25"/>
       <w:proofErr w:type="spellEnd"/>
     </w:p>
     <w:p>
       <w:pPr>
         <w:pStyle w:val="Heading2"/>
       </w:pPr>
-      <w:bookmarkStart w:id="24" w:name="_Toc37021878"/>
+      <w:bookmarkStart w:id="26" w:name="_Toc37023343"/>
       <w:r>
         <w:t>Overview</w:t>
       </w:r>
-      <w:bookmarkEnd w:id="24"/>
+      <w:bookmarkEnd w:id="26"/>
     </w:p>
     <w:p>
       <w:r>
@@ -4059,8 +4126,13 @@
       <w:r>
         <w:t xml:space="preserve"> </w:t>
       </w:r>
-      <w:r>
-        <w:t xml:space="preserve">B :  </w:t>
+      <w:proofErr w:type="gramStart"/>
+      <w:r>
+        <w:t>B :</w:t>
+      </w:r>
+      <w:proofErr w:type="gramEnd"/>
+      <w:r>
+        <w:t xml:space="preserve">  </w:t>
       </w:r>
       <w:r>
         <w:t xml:space="preserve">64-bit </w:t>
@@ -4084,12 +4156,17 @@
         </w:numPr>
       </w:pPr>
       <w:proofErr w:type="spellStart"/>
+      <w:proofErr w:type="gramStart"/>
       <w:r>
         <w:t>AddnSub</w:t>
       </w:r>
       <w:proofErr w:type="spellEnd"/>
       <w:r>
-        <w:t xml:space="preserve"> : determines whether the operation carried out is an add or a subtract</w:t>
+        <w:t xml:space="preserve"> :</w:t>
+      </w:r>
+      <w:proofErr w:type="gramEnd"/>
+      <w:r>
+        <w:t xml:space="preserve"> determines whether the operation carried out is an add or a subtract</w:t>
       </w:r>
     </w:p>
     <w:p>
@@ -4101,12 +4178,17 @@
         </w:numPr>
       </w:pPr>
       <w:proofErr w:type="spellStart"/>
+      <w:proofErr w:type="gramStart"/>
       <w:r>
         <w:t>NotA</w:t>
       </w:r>
       <w:proofErr w:type="spellEnd"/>
       <w:r>
-        <w:t xml:space="preserve"> : </w:t>
+        <w:t xml:space="preserve"> :</w:t>
+      </w:r>
+      <w:proofErr w:type="gramEnd"/>
+      <w:r>
+        <w:t xml:space="preserve"> </w:t>
       </w:r>
       <w:r>
         <w:t>to be used later for retrieval of instructions</w:t>
@@ -4121,12 +4203,17 @@
         </w:numPr>
       </w:pPr>
       <w:proofErr w:type="spellStart"/>
+      <w:proofErr w:type="gramStart"/>
       <w:r>
         <w:t>ExtWord</w:t>
       </w:r>
       <w:proofErr w:type="spellEnd"/>
       <w:r>
-        <w:t xml:space="preserve"> : determines whether or not to sign extend the value</w:t>
+        <w:t xml:space="preserve"> :</w:t>
+      </w:r>
+      <w:proofErr w:type="gramEnd"/>
+      <w:r>
+        <w:t xml:space="preserve"> determines whether or not to sign extend the value</w:t>
       </w:r>
     </w:p>
     <w:p>
@@ -4142,8 +4229,13 @@
           <w:numId w:val="3"/>
         </w:numPr>
       </w:pPr>
-      <w:r>
-        <w:t>Y : result of the arithmetic operation</w:t>
+      <w:proofErr w:type="gramStart"/>
+      <w:r>
+        <w:t>Y :</w:t>
+      </w:r>
+      <w:proofErr w:type="gramEnd"/>
+      <w:r>
+        <w:t xml:space="preserve"> result of the arithmetic operation</w:t>
       </w:r>
     </w:p>
     <w:p>
@@ -4155,12 +4247,17 @@
         </w:numPr>
       </w:pPr>
       <w:proofErr w:type="spellStart"/>
+      <w:proofErr w:type="gramStart"/>
       <w:r>
         <w:t>Cout</w:t>
       </w:r>
       <w:proofErr w:type="spellEnd"/>
       <w:r>
-        <w:t xml:space="preserve"> : outgoing carry of the result</w:t>
+        <w:t xml:space="preserve"> :</w:t>
+      </w:r>
+      <w:proofErr w:type="gramEnd"/>
+      <w:r>
+        <w:t xml:space="preserve"> outgoing carry of the result</w:t>
       </w:r>
     </w:p>
     <w:p>
@@ -4172,12 +4269,17 @@
         </w:numPr>
       </w:pPr>
       <w:proofErr w:type="spellStart"/>
+      <w:proofErr w:type="gramStart"/>
       <w:r>
         <w:t>Ovfl</w:t>
       </w:r>
       <w:proofErr w:type="spellEnd"/>
       <w:r>
-        <w:t xml:space="preserve"> : </w:t>
+        <w:t xml:space="preserve"> :</w:t>
+      </w:r>
+      <w:proofErr w:type="gramEnd"/>
+      <w:r>
+        <w:t xml:space="preserve"> </w:t>
       </w:r>
       <w:r>
         <w:t>signifies an overflow in the result</w:t>
@@ -4191,8 +4293,13 @@
           <w:numId w:val="3"/>
         </w:numPr>
       </w:pPr>
-      <w:r>
-        <w:t xml:space="preserve">Zero : </w:t>
+      <w:proofErr w:type="gramStart"/>
+      <w:r>
+        <w:t>Zero :</w:t>
+      </w:r>
+      <w:proofErr w:type="gramEnd"/>
+      <w:r>
+        <w:t xml:space="preserve"> </w:t>
       </w:r>
       <w:r>
         <w:t>signifies if A is equal to B</w:t>
@@ -4215,6 +4322,7 @@
         <w:t xml:space="preserve">, </w:t>
       </w:r>
       <w:proofErr w:type="spellStart"/>
+      <w:proofErr w:type="gramStart"/>
       <w:r>
         <w:t>AltBu</w:t>
       </w:r>
@@ -4222,6 +4330,7 @@
       <w:r>
         <w:t xml:space="preserve"> :</w:t>
       </w:r>
+      <w:proofErr w:type="gramEnd"/>
       <w:r>
         <w:t xml:space="preserve"> signed and unsigned flags that indicate whether A is less than B</w:t>
       </w:r>
@@ -4379,7 +4488,7 @@
         <w:pStyle w:val="Caption"/>
         <w:jc w:val="center"/>
       </w:pPr>
-      <w:bookmarkStart w:id="25" w:name="_Toc37022208"/>
+      <w:bookmarkStart w:id="27" w:name="_Toc37023319"/>
       <w:r>
         <w:t xml:space="preserve">Figure </w:t>
       </w:r>
@@ -4408,7 +4517,7 @@
       <w:r>
         <w:t>ArithUnit</w:t>
       </w:r>
-      <w:bookmarkEnd w:id="25"/>
+      <w:bookmarkEnd w:id="27"/>
       <w:proofErr w:type="spellEnd"/>
     </w:p>
     <w:p/>
@@ -4476,7 +4585,7 @@
         <w:pStyle w:val="Caption"/>
         <w:jc w:val="center"/>
       </w:pPr>
-      <w:bookmarkStart w:id="26" w:name="_Toc37022209"/>
+      <w:bookmarkStart w:id="28" w:name="_Toc37023320"/>
       <w:r>
         <w:t xml:space="preserve">Figure </w:t>
       </w:r>
@@ -4511,7 +4620,7 @@
       <w:r>
         <w:t>ArithUnit</w:t>
       </w:r>
-      <w:bookmarkEnd w:id="26"/>
+      <w:bookmarkEnd w:id="28"/>
       <w:proofErr w:type="spellEnd"/>
     </w:p>
     <w:p>
@@ -4632,8 +4741,11 @@
         <w:pStyle w:val="Caption"/>
         <w:jc w:val="center"/>
       </w:pPr>
-      <w:bookmarkStart w:id="27" w:name="_Toc37022210"/>
-      <w:r>
+      <w:bookmarkStart w:id="29" w:name="_Toc37023321"/>
+      <w:r>
+        <w:rPr>
+          <w:noProof/>
+        </w:rPr>
         <w:drawing>
           <wp:anchor distT="0" distB="0" distL="114300" distR="114300" simplePos="0" relativeHeight="251672576" behindDoc="0" locked="0" layoutInCell="1" allowOverlap="1" wp14:anchorId="79359FEF" wp14:editId="2C4DDAAA">
             <wp:simplePos x="0" y="0"/>
@@ -4708,7 +4820,7 @@
       <w:r>
         <w:t>: Block diagram of the Adder</w:t>
       </w:r>
-      <w:bookmarkEnd w:id="27"/>
+      <w:bookmarkEnd w:id="29"/>
     </w:p>
     <w:p/>
     <w:p>
@@ -4787,7 +4899,7 @@
           <w:docGrid w:linePitch="360"/>
         </w:sectPr>
       </w:pPr>
-      <w:bookmarkStart w:id="28" w:name="_Toc37022211"/>
+      <w:bookmarkStart w:id="30" w:name="_Toc37023322"/>
       <w:r>
         <w:t xml:space="preserve">Figure </w:t>
       </w:r>
@@ -4812,18 +4924,18 @@
       <w:r>
         <w:t>: VHDL interface of the Adder</w:t>
       </w:r>
-      <w:bookmarkEnd w:id="28"/>
+      <w:bookmarkEnd w:id="30"/>
     </w:p>
     <w:p>
       <w:pPr>
         <w:pStyle w:val="Heading2"/>
       </w:pPr>
-      <w:bookmarkStart w:id="29" w:name="_Toc37021879"/>
+      <w:bookmarkStart w:id="31" w:name="_Toc37023344"/>
       <w:r>
         <w:lastRenderedPageBreak/>
         <w:t>Functional Behaviour</w:t>
       </w:r>
-      <w:bookmarkEnd w:id="29"/>
+      <w:bookmarkEnd w:id="31"/>
     </w:p>
     <w:p>
       <w:pPr>
@@ -4881,7 +4993,7 @@
         <w:pStyle w:val="Caption"/>
         <w:jc w:val="center"/>
       </w:pPr>
-      <w:bookmarkStart w:id="30" w:name="_Toc37022212"/>
+      <w:bookmarkStart w:id="32" w:name="_Toc37023323"/>
       <w:r>
         <w:t xml:space="preserve">Figure </w:t>
       </w:r>
@@ -4923,7 +5035,7 @@
       <w:r>
         <w:t>from t = 0 to 76 ns</w:t>
       </w:r>
-      <w:bookmarkEnd w:id="30"/>
+      <w:bookmarkEnd w:id="32"/>
     </w:p>
     <w:p>
       <w:r>
@@ -5094,7 +5206,7 @@
                                 <w:noProof/>
                               </w:rPr>
                             </w:pPr>
-                            <w:bookmarkStart w:id="31" w:name="_Toc37022213"/>
+                            <w:bookmarkStart w:id="33" w:name="_Toc37023324"/>
                             <w:r>
                               <w:t xml:space="preserve">Figure </w:t>
                             </w:r>
@@ -5136,7 +5248,7 @@
                             <w:r>
                               <w:t xml:space="preserve"> from beginning of measurement #61 to end of measurement #66</w:t>
                             </w:r>
-                            <w:bookmarkEnd w:id="31"/>
+                            <w:bookmarkEnd w:id="33"/>
                           </w:p>
                         </w:txbxContent>
                       </wps:txbx>
@@ -5165,7 +5277,7 @@
                           <w:noProof/>
                         </w:rPr>
                       </w:pPr>
-                      <w:bookmarkStart w:id="32" w:name="_Toc37022213"/>
+                      <w:bookmarkStart w:id="34" w:name="_Toc37023324"/>
                       <w:r>
                         <w:t xml:space="preserve">Figure </w:t>
                       </w:r>
@@ -5207,7 +5319,7 @@
                       <w:r>
                         <w:t xml:space="preserve"> from beginning of measurement #61 to end of measurement #66</w:t>
                       </w:r>
-                      <w:bookmarkEnd w:id="32"/>
+                      <w:bookmarkEnd w:id="34"/>
                     </w:p>
                   </w:txbxContent>
                 </v:textbox>
@@ -5285,6 +5397,15 @@
       </w:r>
     </w:p>
     <w:p>
+      <w:pPr>
+        <w:sectPr>
+          <w:pgSz w:w="16838" w:h="11906" w:orient="landscape"/>
+          <w:pgMar w:top="1440" w:right="1440" w:bottom="1440" w:left="1440" w:header="709" w:footer="709" w:gutter="0"/>
+          <w:cols w:space="708"/>
+          <w:titlePg/>
+          <w:docGrid w:linePitch="360"/>
+        </w:sectPr>
+      </w:pPr>
       <w:r>
         <w:rPr>
           <w:noProof/>
@@ -5293,13 +5414,13 @@
         <mc:AlternateContent>
           <mc:Choice Requires="wps">
             <w:drawing>
-              <wp:anchor distT="0" distB="0" distL="114300" distR="114300" simplePos="0" relativeHeight="251680768" behindDoc="0" locked="0" layoutInCell="1" allowOverlap="1" wp14:anchorId="1706A87A" wp14:editId="4BA78FE0">
+              <wp:anchor distT="0" distB="0" distL="114300" distR="114300" simplePos="0" relativeHeight="251680768" behindDoc="0" locked="0" layoutInCell="1" allowOverlap="1" wp14:anchorId="1706A87A" wp14:editId="775F4134">
                 <wp:simplePos x="0" y="0"/>
-                <wp:positionH relativeFrom="column">
-                  <wp:posOffset>-153670</wp:posOffset>
+                <wp:positionH relativeFrom="margin">
+                  <wp:align>center</wp:align>
                 </wp:positionH>
                 <wp:positionV relativeFrom="paragraph">
-                  <wp:posOffset>4177665</wp:posOffset>
+                  <wp:posOffset>3910965</wp:posOffset>
                 </wp:positionV>
                 <wp:extent cx="9170670" cy="635"/>
                 <wp:effectExtent l="0" t="0" r="0" b="0"/>
@@ -5335,7 +5456,7 @@
                                 <w:noProof/>
                               </w:rPr>
                             </w:pPr>
-                            <w:bookmarkStart w:id="33" w:name="_Toc37022214"/>
+                            <w:bookmarkStart w:id="35" w:name="_Toc37023325"/>
                             <w:r>
                               <w:t xml:space="preserve">Figure </w:t>
                             </w:r>
@@ -5368,7 +5489,7 @@
                             <w:r>
                               <w:t xml:space="preserve"> from beginning of measurement #118 till 5 ns after the start of measurement #120</w:t>
                             </w:r>
-                            <w:bookmarkEnd w:id="33"/>
+                            <w:bookmarkEnd w:id="35"/>
                           </w:p>
                         </w:txbxContent>
                       </wps:txbx>
@@ -5386,7 +5507,7 @@
           </mc:Choice>
           <mc:Fallback>
             <w:pict>
-              <v:shape w14:anchorId="1706A87A" id="Text Box 23" o:spid="_x0000_s1029" type="#_x0000_t202" style="position:absolute;margin-left:-12.1pt;margin-top:328.95pt;width:722.1pt;height:.05pt;z-index:251680768;visibility:visible;mso-wrap-style:square;mso-wrap-distance-left:9pt;mso-wrap-distance-top:0;mso-wrap-distance-right:9pt;mso-wrap-distance-bottom:0;mso-position-horizontal:absolute;mso-position-horizontal-relative:text;mso-position-vertical:absolute;mso-position-vertical-relative:text;v-text-anchor:top" o:gfxdata="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" stroked="f">
+              <v:shape w14:anchorId="1706A87A" id="Text Box 23" o:spid="_x0000_s1029" type="#_x0000_t202" style="position:absolute;margin-left:0;margin-top:307.95pt;width:722.1pt;height:.05pt;z-index:251680768;visibility:visible;mso-wrap-style:square;mso-wrap-distance-left:9pt;mso-wrap-distance-top:0;mso-wrap-distance-right:9pt;mso-wrap-distance-bottom:0;mso-position-horizontal:center;mso-position-horizontal-relative:margin;mso-position-vertical:absolute;mso-position-vertical-relative:text;v-text-anchor:top" o:gfxdata="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" stroked="f">
                 <v:textbox style="mso-fit-shape-to-text:t" inset="0,0,0,0">
                   <w:txbxContent>
                     <w:p>
@@ -5397,7 +5518,7 @@
                           <w:noProof/>
                         </w:rPr>
                       </w:pPr>
-                      <w:bookmarkStart w:id="34" w:name="_Toc37022214"/>
+                      <w:bookmarkStart w:id="36" w:name="_Toc37023325"/>
                       <w:r>
                         <w:t xml:space="preserve">Figure </w:t>
                       </w:r>
@@ -5430,11 +5551,11 @@
                       <w:r>
                         <w:t xml:space="preserve"> from beginning of measurement #118 till 5 ns after the start of measurement #120</w:t>
                       </w:r>
-                      <w:bookmarkEnd w:id="34"/>
+                      <w:bookmarkEnd w:id="36"/>
                     </w:p>
                   </w:txbxContent>
                 </v:textbox>
-                <w10:wrap type="square"/>
+                <w10:wrap type="square" anchorx="margin"/>
               </v:shape>
             </w:pict>
           </mc:Fallback>
@@ -5445,16 +5566,16 @@
           <w:noProof/>
         </w:rPr>
         <w:drawing>
-          <wp:anchor distT="0" distB="0" distL="114300" distR="114300" simplePos="0" relativeHeight="251676672" behindDoc="0" locked="0" layoutInCell="1" allowOverlap="1" wp14:anchorId="48CECA47" wp14:editId="431BDF27">
+          <wp:anchor distT="0" distB="0" distL="114300" distR="114300" simplePos="0" relativeHeight="251676672" behindDoc="0" locked="0" layoutInCell="1" allowOverlap="1" wp14:anchorId="48CECA47" wp14:editId="04DE4076">
             <wp:simplePos x="0" y="0"/>
             <wp:positionH relativeFrom="margin">
-              <wp:align>center</wp:align>
+              <wp:posOffset>-150495</wp:posOffset>
             </wp:positionH>
             <wp:positionV relativeFrom="page">
-              <wp:posOffset>784376</wp:posOffset>
+              <wp:posOffset>777875</wp:posOffset>
             </wp:positionV>
-            <wp:extent cx="9170670" cy="4250690"/>
-            <wp:effectExtent l="0" t="0" r="0" b="0"/>
+            <wp:extent cx="8529320" cy="3953510"/>
+            <wp:effectExtent l="0" t="0" r="5080" b="8890"/>
             <wp:wrapSquare wrapText="bothSides"/>
             <wp:docPr id="15" name="Picture 15" descr="A picture containing green, screen&#10;&#10;Description automatically generated"/>
             <wp:cNvGraphicFramePr>
@@ -5482,7 +5603,7 @@
                   <pic:spPr>
                     <a:xfrm>
                       <a:off x="0" y="0"/>
-                      <a:ext cx="9170670" cy="4250690"/>
+                      <a:ext cx="8529320" cy="3953510"/>
                     </a:xfrm>
                     <a:prstGeom prst="rect">
                       <a:avLst/>
@@ -5501,25 +5622,22 @@
         </w:drawing>
       </w:r>
       <w:r>
-        <w:br w:type="page"/>
-      </w:r>
-    </w:p>
-    <w:p>
-      <w:pPr>
-        <w:sectPr>
-          <w:pgSz w:w="16838" w:h="11906" w:orient="landscape"/>
-          <w:pgMar w:top="1440" w:right="1440" w:bottom="1440" w:left="1440" w:header="709" w:footer="709" w:gutter="0"/>
-          <w:cols w:space="708"/>
-          <w:titlePg/>
-          <w:docGrid w:linePitch="360"/>
-        </w:sectPr>
-      </w:pPr>
+        <w:t xml:space="preserve">Figures 15 and 16 further goes to show that our Arithmetic Unit is functioning properly, with both Y and </w:t>
+      </w:r>
+      <w:proofErr w:type="spellStart"/>
+      <w:r>
+        <w:t>TbY</w:t>
+      </w:r>
+      <w:proofErr w:type="spellEnd"/>
+      <w:r>
+        <w:t xml:space="preserve"> matching each other. However, it is important to also consider the timing of the unit, as a circuit that requires too long for computation may not be feasible. We will be performing timing simulations in the next section."</w:t>
+      </w:r>
     </w:p>
     <w:p>
       <w:pPr>
         <w:pStyle w:val="Heading2"/>
       </w:pPr>
-      <w:bookmarkStart w:id="35" w:name="_Toc37021880"/>
+      <w:bookmarkStart w:id="37" w:name="_Toc37023345"/>
       <w:r>
         <w:rPr>
           <w:noProof/>
@@ -5630,7 +5748,7 @@
                                 <w:noProof/>
                               </w:rPr>
                             </w:pPr>
-                            <w:bookmarkStart w:id="36" w:name="_Toc37022215"/>
+                            <w:bookmarkStart w:id="38" w:name="_Toc37023326"/>
                             <w:r>
                               <w:t xml:space="preserve">Figure </w:t>
                             </w:r>
@@ -5659,7 +5777,7 @@
                             <w:r>
                               <w:t>ArithUnit</w:t>
                             </w:r>
-                            <w:bookmarkEnd w:id="36"/>
+                            <w:bookmarkEnd w:id="38"/>
                             <w:proofErr w:type="spellEnd"/>
                           </w:p>
                         </w:txbxContent>
@@ -5689,7 +5807,7 @@
                           <w:noProof/>
                         </w:rPr>
                       </w:pPr>
-                      <w:bookmarkStart w:id="37" w:name="_Toc37022215"/>
+                      <w:bookmarkStart w:id="39" w:name="_Toc37023326"/>
                       <w:r>
                         <w:t xml:space="preserve">Figure </w:t>
                       </w:r>
@@ -5718,7 +5836,7 @@
                       <w:r>
                         <w:t>ArithUnit</w:t>
                       </w:r>
-                      <w:bookmarkEnd w:id="37"/>
+                      <w:bookmarkEnd w:id="39"/>
                       <w:proofErr w:type="spellEnd"/>
                     </w:p>
                   </w:txbxContent>
@@ -5732,7 +5850,7 @@
       <w:r>
         <w:t>Circuit Synthesis</w:t>
       </w:r>
-      <w:bookmarkEnd w:id="35"/>
+      <w:bookmarkEnd w:id="37"/>
     </w:p>
     <w:p>
       <w:r>
@@ -5785,7 +5903,7 @@
                                 <w:noProof/>
                               </w:rPr>
                             </w:pPr>
-                            <w:bookmarkStart w:id="38" w:name="_Toc37022216"/>
+                            <w:bookmarkStart w:id="40" w:name="_Toc37023327"/>
                             <w:r>
                               <w:t xml:space="preserve">Figure </w:t>
                             </w:r>
@@ -5814,7 +5932,7 @@
                             <w:r>
                               <w:t>ArithUnit</w:t>
                             </w:r>
-                            <w:bookmarkEnd w:id="38"/>
+                            <w:bookmarkEnd w:id="40"/>
                             <w:proofErr w:type="spellEnd"/>
                           </w:p>
                         </w:txbxContent>
@@ -5844,7 +5962,7 @@
                           <w:noProof/>
                         </w:rPr>
                       </w:pPr>
-                      <w:bookmarkStart w:id="39" w:name="_Toc37022216"/>
+                      <w:bookmarkStart w:id="41" w:name="_Toc37023327"/>
                       <w:r>
                         <w:t xml:space="preserve">Figure </w:t>
                       </w:r>
@@ -5873,7 +5991,7 @@
                       <w:r>
                         <w:t>ArithUnit</w:t>
                       </w:r>
-                      <w:bookmarkEnd w:id="39"/>
+                      <w:bookmarkEnd w:id="41"/>
                       <w:proofErr w:type="spellEnd"/>
                     </w:p>
                   </w:txbxContent>
@@ -5989,7 +6107,15 @@
         <w:t>performed</w:t>
       </w:r>
       <w:r>
-        <w:t xml:space="preserve"> in parallel, and only take up two layers of delay before producing the final result. The ripple adder</w:t>
+        <w:t xml:space="preserve"> in parallel, and only take up two layers of delay before producing </w:t>
+      </w:r>
+      <w:proofErr w:type="gramStart"/>
+      <w:r>
+        <w:t>the final result</w:t>
+      </w:r>
+      <w:proofErr w:type="gramEnd"/>
+      <w:r>
+        <w:t>. The ripple adder</w:t>
       </w:r>
       <w:r>
         <w:t xml:space="preserve"> used in this circuit</w:t>
@@ -6044,9 +6170,11 @@
       <w:pPr>
         <w:pStyle w:val="Heading2"/>
       </w:pPr>
-      <w:bookmarkStart w:id="40" w:name="_Toc37014971"/>
-      <w:bookmarkStart w:id="41" w:name="_Toc37020171"/>
-      <w:bookmarkStart w:id="42" w:name="_Toc37021881"/>
+      <w:bookmarkStart w:id="42" w:name="_Toc37014971"/>
+      <w:bookmarkStart w:id="43" w:name="_Toc37020171"/>
+      <w:bookmarkStart w:id="44" w:name="_Toc37021881"/>
+      <w:bookmarkStart w:id="45" w:name="_Toc37023186"/>
+      <w:bookmarkStart w:id="46" w:name="_Toc37023346"/>
       <w:r>
         <w:rPr>
           <w:noProof/>
@@ -6108,16 +6236,18 @@
           </wp:anchor>
         </w:drawing>
       </w:r>
-      <w:bookmarkEnd w:id="40"/>
-      <w:bookmarkEnd w:id="41"/>
       <w:bookmarkEnd w:id="42"/>
+      <w:bookmarkEnd w:id="43"/>
+      <w:bookmarkEnd w:id="44"/>
+      <w:bookmarkEnd w:id="45"/>
+      <w:bookmarkEnd w:id="46"/>
     </w:p>
     <w:p>
       <w:pPr>
         <w:pStyle w:val="Caption"/>
         <w:jc w:val="center"/>
       </w:pPr>
-      <w:bookmarkStart w:id="43" w:name="_Toc37022217"/>
+      <w:bookmarkStart w:id="47" w:name="_Toc37023328"/>
       <w:r>
         <w:t xml:space="preserve">Figure </w:t>
       </w:r>
@@ -6142,13 +6272,13 @@
       <w:r>
         <w:t>: RTL synthesized circuit diagram of Adder</w:t>
       </w:r>
-      <w:bookmarkEnd w:id="43"/>
+      <w:bookmarkEnd w:id="47"/>
     </w:p>
     <w:p>
       <w:pPr>
         <w:pStyle w:val="Heading2"/>
       </w:pPr>
-      <w:bookmarkStart w:id="44" w:name="_Toc37021882"/>
+      <w:bookmarkStart w:id="48" w:name="_Toc37023347"/>
       <w:r>
         <w:rPr>
           <w:noProof/>
@@ -6199,7 +6329,7 @@
                                 <w:noProof/>
                               </w:rPr>
                             </w:pPr>
-                            <w:bookmarkStart w:id="45" w:name="_Toc37022218"/>
+                            <w:bookmarkStart w:id="49" w:name="_Toc37023329"/>
                             <w:r>
                               <w:t xml:space="preserve">Figure </w:t>
                             </w:r>
@@ -6235,7 +6365,7 @@
                             <w:r>
                               <w:t>from t = 0 to a few ns into the beginning of measurement #2</w:t>
                             </w:r>
-                            <w:bookmarkEnd w:id="45"/>
+                            <w:bookmarkEnd w:id="49"/>
                           </w:p>
                         </w:txbxContent>
                       </wps:txbx>
@@ -6264,7 +6394,7 @@
                           <w:noProof/>
                         </w:rPr>
                       </w:pPr>
-                      <w:bookmarkStart w:id="46" w:name="_Toc37022218"/>
+                      <w:bookmarkStart w:id="50" w:name="_Toc37023329"/>
                       <w:r>
                         <w:t xml:space="preserve">Figure </w:t>
                       </w:r>
@@ -6300,7 +6430,7 @@
                       <w:r>
                         <w:t>from t = 0 to a few ns into the beginning of measurement #2</w:t>
                       </w:r>
-                      <w:bookmarkEnd w:id="46"/>
+                      <w:bookmarkEnd w:id="50"/>
                     </w:p>
                   </w:txbxContent>
                 </v:textbox>
@@ -6313,7 +6443,7 @@
       <w:r>
         <w:t>Timing Simulations</w:t>
       </w:r>
-      <w:bookmarkEnd w:id="44"/>
+      <w:bookmarkEnd w:id="48"/>
     </w:p>
     <w:p>
       <w:r>
@@ -6481,7 +6611,7 @@
                                 <w:noProof/>
                               </w:rPr>
                             </w:pPr>
-                            <w:bookmarkStart w:id="47" w:name="_Toc37022219"/>
+                            <w:bookmarkStart w:id="51" w:name="_Toc37023330"/>
                             <w:r>
                               <w:t xml:space="preserve">Figure </w:t>
                             </w:r>
@@ -6523,7 +6653,7 @@
                             <w:r>
                               <w:t>6</w:t>
                             </w:r>
-                            <w:bookmarkEnd w:id="47"/>
+                            <w:bookmarkEnd w:id="51"/>
                           </w:p>
                         </w:txbxContent>
                       </wps:txbx>
@@ -6552,7 +6682,7 @@
                           <w:noProof/>
                         </w:rPr>
                       </w:pPr>
-                      <w:bookmarkStart w:id="48" w:name="_Toc37022219"/>
+                      <w:bookmarkStart w:id="52" w:name="_Toc37023330"/>
                       <w:r>
                         <w:t xml:space="preserve">Figure </w:t>
                       </w:r>
@@ -6594,7 +6724,7 @@
                       <w:r>
                         <w:t>6</w:t>
                       </w:r>
-                      <w:bookmarkEnd w:id="48"/>
+                      <w:bookmarkEnd w:id="52"/>
                     </w:p>
                   </w:txbxContent>
                 </v:textbox>
@@ -6679,8 +6809,10 @@
           <w:docGrid w:linePitch="360"/>
         </w:sectPr>
       </w:pPr>
-      <w:bookmarkStart w:id="49" w:name="_Toc37020173"/>
-      <w:bookmarkStart w:id="50" w:name="_Toc37021883"/>
+      <w:bookmarkStart w:id="53" w:name="_Toc37020173"/>
+      <w:bookmarkStart w:id="54" w:name="_Toc37021883"/>
+      <w:bookmarkStart w:id="55" w:name="_Toc37023188"/>
+      <w:bookmarkStart w:id="56" w:name="_Toc37023348"/>
       <w:r>
         <w:rPr>
           <w:noProof/>
@@ -6731,7 +6863,7 @@
                                 <w:noProof/>
                               </w:rPr>
                             </w:pPr>
-                            <w:bookmarkStart w:id="51" w:name="_Toc37022220"/>
+                            <w:bookmarkStart w:id="57" w:name="_Toc37023331"/>
                             <w:r>
                               <w:t xml:space="preserve">Figure </w:t>
                             </w:r>
@@ -6778,7 +6910,7 @@
                             <w:r>
                               <w:t xml:space="preserve"> beginning of measurement #120 till 5 ns after the end of measurement #120.</w:t>
                             </w:r>
-                            <w:bookmarkEnd w:id="51"/>
+                            <w:bookmarkEnd w:id="57"/>
                           </w:p>
                         </w:txbxContent>
                       </wps:txbx>
@@ -6807,7 +6939,7 @@
                           <w:noProof/>
                         </w:rPr>
                       </w:pPr>
-                      <w:bookmarkStart w:id="52" w:name="_Toc37022220"/>
+                      <w:bookmarkStart w:id="58" w:name="_Toc37023331"/>
                       <w:r>
                         <w:t xml:space="preserve">Figure </w:t>
                       </w:r>
@@ -6854,7 +6986,7 @@
                       <w:r>
                         <w:t xml:space="preserve"> beginning of measurement #120 till 5 ns after the end of measurement #120.</w:t>
                       </w:r>
-                      <w:bookmarkEnd w:id="52"/>
+                      <w:bookmarkEnd w:id="58"/>
                     </w:p>
                   </w:txbxContent>
                 </v:textbox>
@@ -6924,20 +7056,22 @@
           </wp:anchor>
         </w:drawing>
       </w:r>
-      <w:bookmarkEnd w:id="49"/>
-      <w:bookmarkEnd w:id="50"/>
+      <w:bookmarkEnd w:id="53"/>
+      <w:bookmarkEnd w:id="54"/>
+      <w:bookmarkEnd w:id="55"/>
+      <w:bookmarkEnd w:id="56"/>
     </w:p>
     <w:p>
       <w:pPr>
         <w:pStyle w:val="Heading1"/>
         <w:spacing w:after="240"/>
       </w:pPr>
-      <w:bookmarkStart w:id="53" w:name="_Toc37021884"/>
+      <w:bookmarkStart w:id="59" w:name="_Toc37023349"/>
       <w:r>
         <w:lastRenderedPageBreak/>
         <w:t>Conclusion</w:t>
       </w:r>
-      <w:bookmarkEnd w:id="53"/>
+      <w:bookmarkEnd w:id="59"/>
     </w:p>
     <w:p>
       <w:pPr>
@@ -6971,10 +7105,7 @@
         <w:t xml:space="preserve"> and </w:t>
       </w:r>
       <w:r>
-        <w:t>18.7</w:t>
-      </w:r>
-      <w:r>
-        <w:t xml:space="preserve"> ns</w:t>
+        <w:t>18.7 ns</w:t>
       </w:r>
       <w:r>
         <w:t>.</w:t>
@@ -6984,7 +7115,7 @@
       <w:pPr>
         <w:pStyle w:val="Heading1"/>
       </w:pPr>
-      <w:bookmarkStart w:id="54" w:name="_Toc37021885"/>
+      <w:bookmarkStart w:id="60" w:name="_Toc37023350"/>
       <w:r>
         <w:lastRenderedPageBreak/>
         <w:t>Appendi</w:t>
@@ -6992,22 +7123,22 @@
       <w:r>
         <w:t>x</w:t>
       </w:r>
-      <w:bookmarkEnd w:id="54"/>
+      <w:bookmarkEnd w:id="60"/>
     </w:p>
     <w:p>
       <w:pPr>
         <w:pStyle w:val="Heading2"/>
       </w:pPr>
-      <w:bookmarkStart w:id="55" w:name="_Ref36938591"/>
-      <w:bookmarkStart w:id="56" w:name="_Toc37021886"/>
+      <w:bookmarkStart w:id="61" w:name="_Ref36938591"/>
+      <w:bookmarkStart w:id="62" w:name="_Toc37023351"/>
       <w:r>
         <w:t xml:space="preserve">Appendix A: </w:t>
       </w:r>
       <w:r>
         <w:t>Logic Gates</w:t>
       </w:r>
-      <w:bookmarkEnd w:id="55"/>
-      <w:bookmarkEnd w:id="56"/>
+      <w:bookmarkEnd w:id="61"/>
+      <w:bookmarkEnd w:id="62"/>
     </w:p>
     <w:p>
       <w:r>
@@ -7231,8 +7362,8 @@
         <w:pStyle w:val="Caption"/>
         <w:jc w:val="center"/>
       </w:pPr>
-      <w:bookmarkStart w:id="57" w:name="_Ref36937746"/>
-      <w:bookmarkStart w:id="58" w:name="_Toc37022221"/>
+      <w:bookmarkStart w:id="63" w:name="_Ref36937746"/>
+      <w:bookmarkStart w:id="64" w:name="_Toc37023332"/>
       <w:r>
         <w:t xml:space="preserve">Figure </w:t>
       </w:r>
@@ -7254,7 +7385,7 @@
       <w:r>
         <w:fldChar w:fldCharType="end"/>
       </w:r>
-      <w:bookmarkEnd w:id="57"/>
+      <w:bookmarkEnd w:id="63"/>
       <w:r>
         <w:t xml:space="preserve">: VHDL Interface and Implementation of </w:t>
       </w:r>
@@ -7262,7 +7393,7 @@
       <w:r>
         <w:t>AndGate</w:t>
       </w:r>
-      <w:bookmarkEnd w:id="58"/>
+      <w:bookmarkEnd w:id="64"/>
       <w:proofErr w:type="spellEnd"/>
     </w:p>
     <w:p>
@@ -7329,8 +7460,8 @@
         <w:pStyle w:val="Caption"/>
         <w:jc w:val="center"/>
       </w:pPr>
-      <w:bookmarkStart w:id="59" w:name="_Ref36937753"/>
-      <w:bookmarkStart w:id="60" w:name="_Toc37022222"/>
+      <w:bookmarkStart w:id="65" w:name="_Ref36937753"/>
+      <w:bookmarkStart w:id="66" w:name="_Toc37023333"/>
       <w:r>
         <w:t xml:space="preserve">Figure </w:t>
       </w:r>
@@ -7352,7 +7483,7 @@
       <w:r>
         <w:fldChar w:fldCharType="end"/>
       </w:r>
-      <w:bookmarkEnd w:id="59"/>
+      <w:bookmarkEnd w:id="65"/>
       <w:r>
         <w:t xml:space="preserve">: VHDL Interface and Implementation of </w:t>
       </w:r>
@@ -7360,7 +7491,7 @@
       <w:r>
         <w:t>OrGate</w:t>
       </w:r>
-      <w:bookmarkEnd w:id="60"/>
+      <w:bookmarkEnd w:id="66"/>
       <w:proofErr w:type="spellEnd"/>
     </w:p>
     <w:p>
@@ -7428,8 +7559,8 @@
         <w:pStyle w:val="Caption"/>
         <w:jc w:val="center"/>
       </w:pPr>
-      <w:bookmarkStart w:id="61" w:name="_Ref36937758"/>
-      <w:bookmarkStart w:id="62" w:name="_Toc37022223"/>
+      <w:bookmarkStart w:id="67" w:name="_Ref36937758"/>
+      <w:bookmarkStart w:id="68" w:name="_Toc37023334"/>
       <w:r>
         <w:t xml:space="preserve">Figure </w:t>
       </w:r>
@@ -7451,7 +7582,7 @@
       <w:r>
         <w:fldChar w:fldCharType="end"/>
       </w:r>
-      <w:bookmarkEnd w:id="61"/>
+      <w:bookmarkEnd w:id="67"/>
       <w:r>
         <w:t xml:space="preserve">: VHDL Interface and Implementation of </w:t>
       </w:r>
@@ -7459,7 +7590,7 @@
       <w:r>
         <w:t>XorGate</w:t>
       </w:r>
-      <w:bookmarkEnd w:id="62"/>
+      <w:bookmarkEnd w:id="68"/>
       <w:proofErr w:type="spellEnd"/>
     </w:p>
     <w:p>
@@ -7558,8 +7689,8 @@
         <w:pStyle w:val="Caption"/>
         <w:jc w:val="center"/>
       </w:pPr>
-      <w:bookmarkStart w:id="63" w:name="_Ref36950643"/>
-      <w:bookmarkStart w:id="64" w:name="_Toc37022224"/>
+      <w:bookmarkStart w:id="69" w:name="_Ref36950643"/>
+      <w:bookmarkStart w:id="70" w:name="_Toc37023335"/>
       <w:r>
         <w:t xml:space="preserve">Figure </w:t>
       </w:r>
@@ -7581,7 +7712,7 @@
       <w:r>
         <w:fldChar w:fldCharType="end"/>
       </w:r>
-      <w:bookmarkEnd w:id="63"/>
+      <w:bookmarkEnd w:id="69"/>
       <w:r>
         <w:t xml:space="preserve">: Synthesised Circuits of </w:t>
       </w:r>
@@ -7609,7 +7740,7 @@
       <w:r>
         <w:t xml:space="preserve"> respectively</w:t>
       </w:r>
-      <w:bookmarkEnd w:id="64"/>
+      <w:bookmarkEnd w:id="70"/>
     </w:p>
     <w:p>
       <w:r>
@@ -7621,14 +7752,12 @@
       <w:pPr>
         <w:pStyle w:val="Heading1"/>
       </w:pPr>
-      <w:bookmarkStart w:id="65" w:name="_Toc37021887"/>
+      <w:bookmarkStart w:id="71" w:name="_Toc37023352"/>
       <w:r>
         <w:t>Table of Tables</w:t>
       </w:r>
-      <w:bookmarkEnd w:id="65"/>
-    </w:p>
-    <w:bookmarkStart w:id="66" w:name="_GoBack"/>
-    <w:bookmarkEnd w:id="66"/>
+      <w:bookmarkEnd w:id="71"/>
+    </w:p>
     <w:p>
       <w:pPr>
         <w:pStyle w:val="TableofFigures"/>
@@ -7649,7 +7778,7 @@
       <w:r>
         <w:fldChar w:fldCharType="separate"/>
       </w:r>
-      <w:hyperlink w:anchor="_Toc37022225" w:history="1">
+      <w:hyperlink w:anchor="_Toc37023175" w:history="1">
         <w:r>
           <w:rPr>
             <w:rStyle w:val="Hyperlink"/>
@@ -7677,7 +7806,7 @@
             <w:noProof/>
             <w:webHidden/>
           </w:rPr>
-          <w:instrText xml:space="preserve"> PAGEREF _Toc37022225 \h </w:instrText>
+          <w:instrText xml:space="preserve"> PAGEREF _Toc37023175 \h </w:instrText>
         </w:r>
         <w:r>
           <w:rPr>
@@ -7718,11 +7847,11 @@
       <w:r>
         <w:t xml:space="preserve"> </w:t>
       </w:r>
-      <w:bookmarkStart w:id="67" w:name="_Toc37021888"/>
+      <w:bookmarkStart w:id="72" w:name="_Toc37023353"/>
       <w:r>
         <w:t>Table of Figures</w:t>
       </w:r>
-      <w:bookmarkEnd w:id="67"/>
+      <w:bookmarkEnd w:id="72"/>
     </w:p>
     <w:p>
       <w:pPr>
@@ -7744,7 +7873,7 @@
       <w:r>
         <w:fldChar w:fldCharType="separate"/>
       </w:r>
-      <w:hyperlink w:anchor="_Toc37022199" w:history="1">
+      <w:hyperlink w:anchor="_Toc37023310" w:history="1">
         <w:r>
           <w:rPr>
             <w:rStyle w:val="Hyperlink"/>
@@ -7772,7 +7901,7 @@
             <w:noProof/>
             <w:webHidden/>
           </w:rPr>
-          <w:instrText xml:space="preserve"> PAGEREF _Toc37022199 \h </w:instrText>
+          <w:instrText xml:space="preserve"> PAGEREF _Toc37023310 \h </w:instrText>
         </w:r>
         <w:r>
           <w:rPr>
@@ -7814,7 +7943,7 @@
           <w:noProof/>
         </w:rPr>
       </w:pPr>
-      <w:hyperlink w:anchor="_Toc37022200" w:history="1">
+      <w:hyperlink w:anchor="_Toc37023311" w:history="1">
         <w:r>
           <w:rPr>
             <w:rStyle w:val="Hyperlink"/>
@@ -7842,7 +7971,7 @@
             <w:noProof/>
             <w:webHidden/>
           </w:rPr>
-          <w:instrText xml:space="preserve"> PAGEREF _Toc37022200 \h </w:instrText>
+          <w:instrText xml:space="preserve"> PAGEREF _Toc37023311 \h </w:instrText>
         </w:r>
         <w:r>
           <w:rPr>
@@ -7884,7 +8013,7 @@
           <w:noProof/>
         </w:rPr>
       </w:pPr>
-      <w:hyperlink w:anchor="_Toc37022201" w:history="1">
+      <w:hyperlink w:anchor="_Toc37023312" w:history="1">
         <w:r>
           <w:rPr>
             <w:rStyle w:val="Hyperlink"/>
@@ -7912,7 +8041,7 @@
             <w:noProof/>
             <w:webHidden/>
           </w:rPr>
-          <w:instrText xml:space="preserve"> PAGEREF _Toc37022201 \h </w:instrText>
+          <w:instrText xml:space="preserve"> PAGEREF _Toc37023312 \h </w:instrText>
         </w:r>
         <w:r>
           <w:rPr>
@@ -7954,7 +8083,7 @@
           <w:noProof/>
         </w:rPr>
       </w:pPr>
-      <w:hyperlink w:anchor="_Toc37022202" w:history="1">
+      <w:hyperlink w:anchor="_Toc37023313" w:history="1">
         <w:r>
           <w:rPr>
             <w:rStyle w:val="Hyperlink"/>
@@ -7982,7 +8111,7 @@
             <w:noProof/>
             <w:webHidden/>
           </w:rPr>
-          <w:instrText xml:space="preserve"> PAGEREF _Toc37022202 \h </w:instrText>
+          <w:instrText xml:space="preserve"> PAGEREF _Toc37023313 \h </w:instrText>
         </w:r>
         <w:r>
           <w:rPr>
@@ -8024,7 +8153,7 @@
           <w:noProof/>
         </w:rPr>
       </w:pPr>
-      <w:hyperlink w:anchor="_Toc37022203" w:history="1">
+      <w:hyperlink w:anchor="_Toc37023314" w:history="1">
         <w:r>
           <w:rPr>
             <w:rStyle w:val="Hyperlink"/>
@@ -8052,7 +8181,7 @@
             <w:noProof/>
             <w:webHidden/>
           </w:rPr>
-          <w:instrText xml:space="preserve"> PAGEREF _Toc37022203 \h </w:instrText>
+          <w:instrText xml:space="preserve"> PAGEREF _Toc37023314 \h </w:instrText>
         </w:r>
         <w:r>
           <w:rPr>
@@ -8094,7 +8223,7 @@
           <w:noProof/>
         </w:rPr>
       </w:pPr>
-      <w:hyperlink w:anchor="_Toc37022204" w:history="1">
+      <w:hyperlink w:anchor="_Toc37023315" w:history="1">
         <w:r>
           <w:rPr>
             <w:rStyle w:val="Hyperlink"/>
@@ -8122,7 +8251,7 @@
             <w:noProof/>
             <w:webHidden/>
           </w:rPr>
-          <w:instrText xml:space="preserve"> PAGEREF _Toc37022204 \h </w:instrText>
+          <w:instrText xml:space="preserve"> PAGEREF _Toc37023315 \h </w:instrText>
         </w:r>
         <w:r>
           <w:rPr>
@@ -8164,7 +8293,7 @@
           <w:noProof/>
         </w:rPr>
       </w:pPr>
-      <w:hyperlink w:anchor="_Toc37022205" w:history="1">
+      <w:hyperlink w:anchor="_Toc37023316" w:history="1">
         <w:r>
           <w:rPr>
             <w:rStyle w:val="Hyperlink"/>
@@ -8192,7 +8321,7 @@
             <w:noProof/>
             <w:webHidden/>
           </w:rPr>
-          <w:instrText xml:space="preserve"> PAGEREF _Toc37022205 \h </w:instrText>
+          <w:instrText xml:space="preserve"> PAGEREF _Toc37023316 \h </w:instrText>
         </w:r>
         <w:r>
           <w:rPr>
@@ -8234,7 +8363,7 @@
           <w:noProof/>
         </w:rPr>
       </w:pPr>
-      <w:hyperlink w:anchor="_Toc37022206" w:history="1">
+      <w:hyperlink w:anchor="_Toc37023317" w:history="1">
         <w:r>
           <w:rPr>
             <w:rStyle w:val="Hyperlink"/>
@@ -8262,7 +8391,7 @@
             <w:noProof/>
             <w:webHidden/>
           </w:rPr>
-          <w:instrText xml:space="preserve"> PAGEREF _Toc37022206 \h </w:instrText>
+          <w:instrText xml:space="preserve"> PAGEREF _Toc37023317 \h </w:instrText>
         </w:r>
         <w:r>
           <w:rPr>
@@ -8304,7 +8433,7 @@
           <w:noProof/>
         </w:rPr>
       </w:pPr>
-      <w:hyperlink w:anchor="_Toc37022207" w:history="1">
+      <w:hyperlink w:anchor="_Toc37023318" w:history="1">
         <w:r>
           <w:rPr>
             <w:rStyle w:val="Hyperlink"/>
@@ -8332,7 +8461,7 @@
             <w:noProof/>
             <w:webHidden/>
           </w:rPr>
-          <w:instrText xml:space="preserve"> PAGEREF _Toc37022207 \h </w:instrText>
+          <w:instrText xml:space="preserve"> PAGEREF _Toc37023318 \h </w:instrText>
         </w:r>
         <w:r>
           <w:rPr>
@@ -8374,7 +8503,7 @@
           <w:noProof/>
         </w:rPr>
       </w:pPr>
-      <w:hyperlink w:anchor="_Toc37022208" w:history="1">
+      <w:hyperlink w:anchor="_Toc37023319" w:history="1">
         <w:r>
           <w:rPr>
             <w:rStyle w:val="Hyperlink"/>
@@ -8402,7 +8531,7 @@
             <w:noProof/>
             <w:webHidden/>
           </w:rPr>
-          <w:instrText xml:space="preserve"> PAGEREF _Toc37022208 \h </w:instrText>
+          <w:instrText xml:space="preserve"> PAGEREF _Toc37023319 \h </w:instrText>
         </w:r>
         <w:r>
           <w:rPr>
@@ -8444,7 +8573,7 @@
           <w:noProof/>
         </w:rPr>
       </w:pPr>
-      <w:hyperlink w:anchor="_Toc37022209" w:history="1">
+      <w:hyperlink w:anchor="_Toc37023320" w:history="1">
         <w:r>
           <w:rPr>
             <w:rStyle w:val="Hyperlink"/>
@@ -8472,7 +8601,7 @@
             <w:noProof/>
             <w:webHidden/>
           </w:rPr>
-          <w:instrText xml:space="preserve"> PAGEREF _Toc37022209 \h </w:instrText>
+          <w:instrText xml:space="preserve"> PAGEREF _Toc37023320 \h </w:instrText>
         </w:r>
         <w:r>
           <w:rPr>
@@ -8514,7 +8643,7 @@
           <w:noProof/>
         </w:rPr>
       </w:pPr>
-      <w:hyperlink w:anchor="_Toc37022210" w:history="1">
+      <w:hyperlink w:anchor="_Toc37023321" w:history="1">
         <w:r>
           <w:rPr>
             <w:rStyle w:val="Hyperlink"/>
@@ -8542,7 +8671,7 @@
             <w:noProof/>
             <w:webHidden/>
           </w:rPr>
-          <w:instrText xml:space="preserve"> PAGEREF _Toc37022210 \h </w:instrText>
+          <w:instrText xml:space="preserve"> PAGEREF _Toc37023321 \h </w:instrText>
         </w:r>
         <w:r>
           <w:rPr>
@@ -8584,7 +8713,7 @@
           <w:noProof/>
         </w:rPr>
       </w:pPr>
-      <w:hyperlink w:anchor="_Toc37022211" w:history="1">
+      <w:hyperlink w:anchor="_Toc37023322" w:history="1">
         <w:r>
           <w:rPr>
             <w:rStyle w:val="Hyperlink"/>
@@ -8612,7 +8741,7 @@
             <w:noProof/>
             <w:webHidden/>
           </w:rPr>
-          <w:instrText xml:space="preserve"> PAGEREF _Toc37022211 \h </w:instrText>
+          <w:instrText xml:space="preserve"> PAGEREF _Toc37023322 \h </w:instrText>
         </w:r>
         <w:r>
           <w:rPr>
@@ -8654,7 +8783,7 @@
           <w:noProof/>
         </w:rPr>
       </w:pPr>
-      <w:hyperlink w:anchor="_Toc37022212" w:history="1">
+      <w:hyperlink w:anchor="_Toc37023323" w:history="1">
         <w:r>
           <w:rPr>
             <w:rStyle w:val="Hyperlink"/>
@@ -8682,7 +8811,7 @@
             <w:noProof/>
             <w:webHidden/>
           </w:rPr>
-          <w:instrText xml:space="preserve"> PAGEREF _Toc37022212 \h </w:instrText>
+          <w:instrText xml:space="preserve"> PAGEREF _Toc37023323 \h </w:instrText>
         </w:r>
         <w:r>
           <w:rPr>
@@ -8724,7 +8853,7 @@
           <w:noProof/>
         </w:rPr>
       </w:pPr>
-      <w:hyperlink r:id="rId40" w:anchor="_Toc37022213" w:history="1">
+      <w:hyperlink r:id="rId40" w:anchor="_Toc37023324" w:history="1">
         <w:r>
           <w:rPr>
             <w:rStyle w:val="Hyperlink"/>
@@ -8752,7 +8881,7 @@
             <w:noProof/>
             <w:webHidden/>
           </w:rPr>
-          <w:instrText xml:space="preserve"> PAGEREF _Toc37022213 \h </w:instrText>
+          <w:instrText xml:space="preserve"> PAGEREF _Toc37023324 \h </w:instrText>
         </w:r>
         <w:r>
           <w:rPr>
@@ -8794,7 +8923,7 @@
           <w:noProof/>
         </w:rPr>
       </w:pPr>
-      <w:hyperlink r:id="rId41" w:anchor="_Toc37022214" w:history="1">
+      <w:hyperlink r:id="rId41" w:anchor="_Toc37023325" w:history="1">
         <w:r>
           <w:rPr>
             <w:rStyle w:val="Hyperlink"/>
@@ -8822,7 +8951,7 @@
             <w:noProof/>
             <w:webHidden/>
           </w:rPr>
-          <w:instrText xml:space="preserve"> PAGEREF _Toc37022214 \h </w:instrText>
+          <w:instrText xml:space="preserve"> PAGEREF _Toc37023325 \h </w:instrText>
         </w:r>
         <w:r>
           <w:rPr>
@@ -8864,7 +8993,7 @@
           <w:noProof/>
         </w:rPr>
       </w:pPr>
-      <w:hyperlink r:id="rId42" w:anchor="_Toc37022215" w:history="1">
+      <w:hyperlink r:id="rId42" w:anchor="_Toc37023326" w:history="1">
         <w:r>
           <w:rPr>
             <w:rStyle w:val="Hyperlink"/>
@@ -8892,7 +9021,7 @@
             <w:noProof/>
             <w:webHidden/>
           </w:rPr>
-          <w:instrText xml:space="preserve"> PAGEREF _Toc37022215 \h </w:instrText>
+          <w:instrText xml:space="preserve"> PAGEREF _Toc37023326 \h </w:instrText>
         </w:r>
         <w:r>
           <w:rPr>
@@ -8934,7 +9063,7 @@
           <w:noProof/>
         </w:rPr>
       </w:pPr>
-      <w:hyperlink r:id="rId43" w:anchor="_Toc37022216" w:history="1">
+      <w:hyperlink r:id="rId43" w:anchor="_Toc37023327" w:history="1">
         <w:r>
           <w:rPr>
             <w:rStyle w:val="Hyperlink"/>
@@ -8962,7 +9091,7 @@
             <w:noProof/>
             <w:webHidden/>
           </w:rPr>
-          <w:instrText xml:space="preserve"> PAGEREF _Toc37022216 \h </w:instrText>
+          <w:instrText xml:space="preserve"> PAGEREF _Toc37023327 \h </w:instrText>
         </w:r>
         <w:r>
           <w:rPr>
@@ -9004,7 +9133,7 @@
           <w:noProof/>
         </w:rPr>
       </w:pPr>
-      <w:hyperlink w:anchor="_Toc37022217" w:history="1">
+      <w:hyperlink w:anchor="_Toc37023328" w:history="1">
         <w:r>
           <w:rPr>
             <w:rStyle w:val="Hyperlink"/>
@@ -9032,7 +9161,7 @@
             <w:noProof/>
             <w:webHidden/>
           </w:rPr>
-          <w:instrText xml:space="preserve"> PAGEREF _Toc37022217 \h </w:instrText>
+          <w:instrText xml:space="preserve"> PAGEREF _Toc37023328 \h </w:instrText>
         </w:r>
         <w:r>
           <w:rPr>
@@ -9074,7 +9203,7 @@
           <w:noProof/>
         </w:rPr>
       </w:pPr>
-      <w:hyperlink r:id="rId44" w:anchor="_Toc37022218" w:history="1">
+      <w:hyperlink r:id="rId44" w:anchor="_Toc37023329" w:history="1">
         <w:r>
           <w:rPr>
             <w:rStyle w:val="Hyperlink"/>
@@ -9102,7 +9231,7 @@
             <w:noProof/>
             <w:webHidden/>
           </w:rPr>
-          <w:instrText xml:space="preserve"> PAGEREF _Toc37022218 \h </w:instrText>
+          <w:instrText xml:space="preserve"> PAGEREF _Toc37023329 \h </w:instrText>
         </w:r>
         <w:r>
           <w:rPr>
@@ -9144,7 +9273,7 @@
           <w:noProof/>
         </w:rPr>
       </w:pPr>
-      <w:hyperlink r:id="rId45" w:anchor="_Toc37022219" w:history="1">
+      <w:hyperlink r:id="rId45" w:anchor="_Toc37023330" w:history="1">
         <w:r>
           <w:rPr>
             <w:rStyle w:val="Hyperlink"/>
@@ -9172,7 +9301,7 @@
             <w:noProof/>
             <w:webHidden/>
           </w:rPr>
-          <w:instrText xml:space="preserve"> PAGEREF _Toc37022219 \h </w:instrText>
+          <w:instrText xml:space="preserve"> PAGEREF _Toc37023330 \h </w:instrText>
         </w:r>
         <w:r>
           <w:rPr>
@@ -9214,7 +9343,7 @@
           <w:noProof/>
         </w:rPr>
       </w:pPr>
-      <w:hyperlink r:id="rId46" w:anchor="_Toc37022220" w:history="1">
+      <w:hyperlink r:id="rId46" w:anchor="_Toc37023331" w:history="1">
         <w:r>
           <w:rPr>
             <w:rStyle w:val="Hyperlink"/>
@@ -9242,7 +9371,7 @@
             <w:noProof/>
             <w:webHidden/>
           </w:rPr>
-          <w:instrText xml:space="preserve"> PAGEREF _Toc37022220 \h </w:instrText>
+          <w:instrText xml:space="preserve"> PAGEREF _Toc37023331 \h </w:instrText>
         </w:r>
         <w:r>
           <w:rPr>
@@ -9284,7 +9413,7 @@
           <w:noProof/>
         </w:rPr>
       </w:pPr>
-      <w:hyperlink w:anchor="_Toc37022221" w:history="1">
+      <w:hyperlink w:anchor="_Toc37023332" w:history="1">
         <w:r>
           <w:rPr>
             <w:rStyle w:val="Hyperlink"/>
@@ -9312,7 +9441,7 @@
             <w:noProof/>
             <w:webHidden/>
           </w:rPr>
-          <w:instrText xml:space="preserve"> PAGEREF _Toc37022221 \h </w:instrText>
+          <w:instrText xml:space="preserve"> PAGEREF _Toc37023332 \h </w:instrText>
         </w:r>
         <w:r>
           <w:rPr>
@@ -9354,7 +9483,7 @@
           <w:noProof/>
         </w:rPr>
       </w:pPr>
-      <w:hyperlink w:anchor="_Toc37022222" w:history="1">
+      <w:hyperlink w:anchor="_Toc37023333" w:history="1">
         <w:r>
           <w:rPr>
             <w:rStyle w:val="Hyperlink"/>
@@ -9382,7 +9511,7 @@
             <w:noProof/>
             <w:webHidden/>
           </w:rPr>
-          <w:instrText xml:space="preserve"> PAGEREF _Toc37022222 \h </w:instrText>
+          <w:instrText xml:space="preserve"> PAGEREF _Toc37023333 \h </w:instrText>
         </w:r>
         <w:r>
           <w:rPr>
@@ -9424,7 +9553,7 @@
           <w:noProof/>
         </w:rPr>
       </w:pPr>
-      <w:hyperlink w:anchor="_Toc37022223" w:history="1">
+      <w:hyperlink w:anchor="_Toc37023334" w:history="1">
         <w:r>
           <w:rPr>
             <w:rStyle w:val="Hyperlink"/>
@@ -9452,7 +9581,7 @@
             <w:noProof/>
             <w:webHidden/>
           </w:rPr>
-          <w:instrText xml:space="preserve"> PAGEREF _Toc37022223 \h </w:instrText>
+          <w:instrText xml:space="preserve"> PAGEREF _Toc37023334 \h </w:instrText>
         </w:r>
         <w:r>
           <w:rPr>
@@ -9494,7 +9623,7 @@
           <w:noProof/>
         </w:rPr>
       </w:pPr>
-      <w:hyperlink w:anchor="_Toc37022224" w:history="1">
+      <w:hyperlink w:anchor="_Toc37023335" w:history="1">
         <w:r>
           <w:rPr>
             <w:rStyle w:val="Hyperlink"/>
@@ -9522,7 +9651,7 @@
             <w:noProof/>
             <w:webHidden/>
           </w:rPr>
-          <w:instrText xml:space="preserve"> PAGEREF _Toc37022224 \h </w:instrText>
+          <w:instrText xml:space="preserve"> PAGEREF _Toc37023335 \h </w:instrText>
         </w:r>
         <w:r>
           <w:rPr>
@@ -11388,7 +11517,7 @@
 </file>
 
 <file path=customXml/itemProps1.xml><?xml version="1.0" encoding="utf-8"?>
-<ds:datastoreItem xmlns:ds="http://schemas.openxmlformats.org/officeDocument/2006/customXml" ds:itemID="{CA226B72-0EB9-4C54-978F-F793C906DBB9}">
+<ds:datastoreItem xmlns:ds="http://schemas.openxmlformats.org/officeDocument/2006/customXml" ds:itemID="{CE672331-8170-42E2-B5C8-9B30E0D0F128}">
   <ds:schemaRefs>
     <ds:schemaRef ds:uri="http://schemas.openxmlformats.org/officeDocument/2006/bibliography"/>
   </ds:schemaRefs>

</xml_diff>